<commit_message>
Criando o projeto base sem as models Produtos, Fornecedores e etc
</commit_message>
<xml_diff>
--- a/MinhaAppMvcCompleta/doc/MinhaAppMvcCompleta - Anotações.docx
+++ b/MinhaAppMvcCompleta/doc/MinhaAppMvcCompleta - Anotações.docx
@@ -3,7 +3,335 @@
 <w:document xmlns:wpc="http://schemas.microsoft.com/office/word/2010/wordprocessingCanvas" xmlns:cx="http://schemas.microsoft.com/office/drawing/2014/chartex" xmlns:cx1="http://schemas.microsoft.com/office/drawing/2015/9/8/chartex" xmlns:cx2="http://schemas.microsoft.com/office/drawing/2015/10/21/chartex" xmlns:cx3="http://schemas.microsoft.com/office/drawing/2016/5/9/chartex" xmlns:cx4="http://schemas.microsoft.com/office/drawing/2016/5/10/chartex" xmlns:cx5="http://schemas.microsoft.com/office/drawing/2016/5/11/chartex" xmlns:cx6="http://schemas.microsoft.com/office/drawing/2016/5/12/chartex" xmlns:cx7="http://schemas.microsoft.com/office/drawing/2016/5/13/chartex" xmlns:cx8="http://schemas.microsoft.com/office/drawing/2016/5/14/chartex" xmlns:mc="http://schemas.openxmlformats.org/markup-compatibility/2006" xmlns:aink="http://schemas.microsoft.com/office/drawing/2016/ink" xmlns:am3d="http://schemas.microsoft.com/office/drawing/2017/model3d" xmlns:o="urn:schemas-microsoft-com:office:office" xmlns:oel="http://schemas.microsoft.com/office/2019/extlst" xmlns:r="http://schemas.openxmlformats.org/officeDocument/2006/relationships" xmlns:m="http://schemas.openxmlformats.org/officeDocument/2006/math" xmlns:v="urn:schemas-microsoft-com:vml" xmlns:wp14="http://schemas.microsoft.com/office/word/2010/wordprocessingDrawing" xmlns:wp="http://schemas.openxmlformats.org/drawingml/2006/wordprocessingDrawing" xmlns:w10="urn:schemas-microsoft-com:office:word" xmlns:w="http://schemas.openxmlformats.org/wordprocessingml/2006/main" xmlns:w14="http://schemas.microsoft.com/office/word/2010/wordml" xmlns:w15="http://schemas.microsoft.com/office/word/2012/wordml" xmlns:w16cex="http://schemas.microsoft.com/office/word/2018/wordml/cex" xmlns:w16cid="http://schemas.microsoft.com/office/word/2016/wordml/cid" xmlns:w16="http://schemas.microsoft.com/office/word/2018/wordml" xmlns:w16sdtdh="http://schemas.microsoft.com/office/word/2020/wordml/sdtdatahash" xmlns:w16se="http://schemas.microsoft.com/office/word/2015/wordml/symex" xmlns:wpg="http://schemas.microsoft.com/office/word/2010/wordprocessingGroup" xmlns:wpi="http://schemas.microsoft.com/office/word/2010/wordprocessingInk" xmlns:wne="http://schemas.microsoft.com/office/word/2006/wordml" xmlns:wps="http://schemas.microsoft.com/office/word/2010/wordprocessingShape" mc:Ignorable="w14 w15 w16se w16cid w16 w16cex w16sdtdh wp14">
   <w:body>
     <w:p>
-      <w:r>
+      <w:pPr>
+        <w:jc w:val="right"/>
+      </w:pPr>
+      <w:r>
+        <w:t>ETAPAS DE DESENVOLVIMENTO</w:t>
+      </w:r>
+    </w:p>
+    <w:p>
+      <w:r>
+        <w:t>Criando um projeto</w:t>
+      </w:r>
+    </w:p>
+    <w:p>
+      <w:pPr>
+        <w:pStyle w:val="PargrafodaLista"/>
+        <w:numPr>
+          <w:ilvl w:val="0"/>
+          <w:numId w:val="2"/>
+        </w:numPr>
+      </w:pPr>
+      <w:r>
+        <w:t>Criar a "Solution"</w:t>
+      </w:r>
+    </w:p>
+    <w:p>
+      <w:pPr>
+        <w:pStyle w:val="PargrafodaLista"/>
+        <w:numPr>
+          <w:ilvl w:val="0"/>
+          <w:numId w:val="2"/>
+        </w:numPr>
+      </w:pPr>
+      <w:r>
+        <w:t>Criar as pastas básicas "src", "test", "sql", "doc"</w:t>
+      </w:r>
+    </w:p>
+    <w:p>
+      <w:pPr>
+        <w:pStyle w:val="PargrafodaLista"/>
+        <w:numPr>
+          <w:ilvl w:val="0"/>
+          <w:numId w:val="2"/>
+        </w:numPr>
+      </w:pPr>
+      <w:r>
+        <w:t>Criar o arquivo global.json</w:t>
+      </w:r>
+    </w:p>
+    <w:p>
+      <w:pPr>
+        <w:pStyle w:val="PargrafodaLista"/>
+        <w:numPr>
+          <w:ilvl w:val="0"/>
+          <w:numId w:val="2"/>
+        </w:numPr>
+      </w:pPr>
+      <w:r>
+        <w:t>Criar um</w:t>
+      </w:r>
+      <w:r>
+        <w:t xml:space="preserve"> projeto dentro da Solutio</w:t>
+      </w:r>
+      <w:r>
+        <w:t>n</w:t>
+      </w:r>
+    </w:p>
+    <w:p>
+      <w:pPr>
+        <w:pStyle w:val="PargrafodaLista"/>
+        <w:numPr>
+          <w:ilvl w:val="1"/>
+          <w:numId w:val="2"/>
+        </w:numPr>
+        <w:rPr>
+          <w:lang w:val="en-US"/>
+        </w:rPr>
+      </w:pPr>
+      <w:r>
+        <w:rPr>
+          <w:lang w:val="en-US"/>
+        </w:rPr>
+        <w:t>ASP.NET Core Web A</w:t>
+      </w:r>
+      <w:r>
+        <w:rPr>
+          <w:lang w:val="en-US"/>
+        </w:rPr>
+        <w:t>pp (Model-View_Controller)</w:t>
+      </w:r>
+    </w:p>
+    <w:p>
+      <w:pPr>
+        <w:pStyle w:val="PargrafodaLista"/>
+        <w:ind w:left="792"/>
+        <w:rPr>
+          <w:lang w:val="en-US"/>
+        </w:rPr>
+      </w:pPr>
+    </w:p>
+    <w:p>
+      <w:r>
+        <w:t>Criando a camada de negócios</w:t>
+      </w:r>
+    </w:p>
+    <w:p>
+      <w:pPr>
+        <w:pStyle w:val="PargrafodaLista"/>
+        <w:numPr>
+          <w:ilvl w:val="0"/>
+          <w:numId w:val="2"/>
+        </w:numPr>
+      </w:pPr>
+      <w:r>
+        <w:t xml:space="preserve">Criar um </w:t>
+      </w:r>
+      <w:r>
+        <w:t>Project do tipo “Class Library”</w:t>
+      </w:r>
+    </w:p>
+    <w:p>
+      <w:pPr>
+        <w:pStyle w:val="PargrafodaLista"/>
+        <w:numPr>
+          <w:ilvl w:val="1"/>
+          <w:numId w:val="2"/>
+        </w:numPr>
+        <w:rPr>
+          <w:lang w:val="en-US"/>
+        </w:rPr>
+      </w:pPr>
+      <w:r>
+        <w:rPr>
+          <w:lang w:val="en-US"/>
+        </w:rPr>
+        <w:t>Class Library (A Project for creating a class library that targets .NET or .NET Standard)</w:t>
+      </w:r>
+    </w:p>
+    <w:p>
+      <w:pPr>
+        <w:pStyle w:val="PargrafodaLista"/>
+        <w:numPr>
+          <w:ilvl w:val="2"/>
+          <w:numId w:val="2"/>
+        </w:numPr>
+      </w:pPr>
+      <w:r>
+        <w:t>DevIO.Business (Dentro da p</w:t>
+      </w:r>
+      <w:r>
+        <w:t>asta “src”)</w:t>
+      </w:r>
+    </w:p>
+    <w:p>
+      <w:pPr>
+        <w:pStyle w:val="PargrafodaLista"/>
+        <w:numPr>
+          <w:ilvl w:val="2"/>
+          <w:numId w:val="2"/>
+        </w:numPr>
+      </w:pPr>
+      <w:r>
+        <w:t xml:space="preserve">DevIO.Data </w:t>
+      </w:r>
+      <w:r>
+        <w:t>(Dentro da p</w:t>
+      </w:r>
+      <w:r>
+        <w:t>asta “src”)</w:t>
+      </w:r>
+    </w:p>
+    <w:p>
+      <w:pPr>
+        <w:pStyle w:val="PargrafodaLista"/>
+        <w:numPr>
+          <w:ilvl w:val="0"/>
+          <w:numId w:val="2"/>
+        </w:numPr>
+      </w:pPr>
+      <w:r>
+        <w:t>Na pasta Business teremos algumas responsabilidades</w:t>
+      </w:r>
+    </w:p>
+    <w:p>
+      <w:pPr>
+        <w:pStyle w:val="PargrafodaLista"/>
+        <w:numPr>
+          <w:ilvl w:val="1"/>
+          <w:numId w:val="2"/>
+        </w:numPr>
+      </w:pPr>
+      <w:r>
+        <w:t xml:space="preserve">Criar as pastas </w:t>
+      </w:r>
+    </w:p>
+    <w:p>
+      <w:pPr>
+        <w:pStyle w:val="PargrafodaLista"/>
+        <w:numPr>
+          <w:ilvl w:val="2"/>
+          <w:numId w:val="2"/>
+        </w:numPr>
+      </w:pPr>
+      <w:r>
+        <w:t>Interfaces</w:t>
+      </w:r>
+    </w:p>
+    <w:p>
+      <w:pPr>
+        <w:pStyle w:val="PargrafodaLista"/>
+        <w:numPr>
+          <w:ilvl w:val="2"/>
+          <w:numId w:val="2"/>
+        </w:numPr>
+      </w:pPr>
+      <w:r>
+        <w:t>Models</w:t>
+      </w:r>
+    </w:p>
+    <w:p>
+      <w:pPr>
+        <w:pStyle w:val="PargrafodaLista"/>
+        <w:numPr>
+          <w:ilvl w:val="2"/>
+          <w:numId w:val="2"/>
+        </w:numPr>
+      </w:pPr>
+      <w:r>
+        <w:t>Notificacoes</w:t>
+      </w:r>
+    </w:p>
+    <w:p>
+      <w:pPr>
+        <w:pStyle w:val="PargrafodaLista"/>
+        <w:numPr>
+          <w:ilvl w:val="2"/>
+          <w:numId w:val="2"/>
+        </w:numPr>
+      </w:pPr>
+      <w:r>
+        <w:t>Services</w:t>
+      </w:r>
+    </w:p>
+    <w:p>
+      <w:pPr>
+        <w:pStyle w:val="PargrafodaLista"/>
+        <w:numPr>
+          <w:ilvl w:val="2"/>
+          <w:numId w:val="2"/>
+        </w:numPr>
+      </w:pPr>
+      <w:r>
+        <w:t>Validations</w:t>
+      </w:r>
+    </w:p>
+    <w:p>
+      <w:pPr>
+        <w:pStyle w:val="PargrafodaLista"/>
+        <w:numPr>
+          <w:ilvl w:val="0"/>
+          <w:numId w:val="2"/>
+        </w:numPr>
+      </w:pPr>
+      <w:r>
+        <w:t>Na pasta Data teremos</w:t>
+      </w:r>
+    </w:p>
+    <w:p>
+      <w:pPr>
+        <w:pStyle w:val="PargrafodaLista"/>
+        <w:numPr>
+          <w:ilvl w:val="1"/>
+          <w:numId w:val="2"/>
+        </w:numPr>
+      </w:pPr>
+      <w:r>
+        <w:t>Criar as pastas</w:t>
+      </w:r>
+    </w:p>
+    <w:p>
+      <w:pPr>
+        <w:pStyle w:val="PargrafodaLista"/>
+        <w:numPr>
+          <w:ilvl w:val="2"/>
+          <w:numId w:val="2"/>
+        </w:numPr>
+      </w:pPr>
+      <w:r>
+        <w:t>Context</w:t>
+      </w:r>
+    </w:p>
+    <w:p>
+      <w:pPr>
+        <w:pStyle w:val="PargrafodaLista"/>
+        <w:numPr>
+          <w:ilvl w:val="2"/>
+          <w:numId w:val="2"/>
+        </w:numPr>
+      </w:pPr>
+      <w:r>
+        <w:t>Mappings</w:t>
+      </w:r>
+    </w:p>
+    <w:p>
+      <w:pPr>
+        <w:pStyle w:val="PargrafodaLista"/>
+        <w:numPr>
+          <w:ilvl w:val="2"/>
+          <w:numId w:val="2"/>
+        </w:numPr>
+      </w:pPr>
+      <w:r>
+        <w:t>Repository</w:t>
+      </w:r>
+    </w:p>
+    <w:p>
+      <w:pPr>
+        <w:pStyle w:val="PargrafodaLista"/>
+        <w:numPr>
+          <w:ilvl w:val="2"/>
+          <w:numId w:val="2"/>
+        </w:numPr>
+      </w:pPr>
+      <w:r>
+        <w:br w:type="page"/>
+      </w:r>
+    </w:p>
+    <w:p>
+      <w:r>
+        <w:lastRenderedPageBreak/>
         <w:t>É preciso instalar o Microsoft.EntityFrameworkCore.Relational</w:t>
       </w:r>
       <w:r>
@@ -49,7 +377,7 @@
                     <pic:cNvPicPr/>
                   </pic:nvPicPr>
                   <pic:blipFill>
-                    <a:blip r:embed="rId4"/>
+                    <a:blip r:embed="rId5"/>
                     <a:stretch>
                       <a:fillRect/>
                     </a:stretch>
@@ -91,7 +419,7 @@
                     <pic:cNvPicPr/>
                   </pic:nvPicPr>
                   <pic:blipFill>
-                    <a:blip r:embed="rId5"/>
+                    <a:blip r:embed="rId6"/>
                     <a:stretch>
                       <a:fillRect/>
                     </a:stretch>
@@ -116,7 +444,7 @@
       <w:r>
         <w:t xml:space="preserve">Fonte: </w:t>
       </w:r>
-      <w:hyperlink r:id="rId6" w:history="1">
+      <w:hyperlink r:id="rId7" w:history="1">
         <w:r>
           <w:rPr>
             <w:rStyle w:val="Hyperlink"/>
@@ -138,6 +466,281 @@
     </w:sectPr>
   </w:body>
 </w:document>
+</file>
+
+<file path=word/numbering.xml><?xml version="1.0" encoding="utf-8"?>
+<w:numbering xmlns:wpc="http://schemas.microsoft.com/office/word/2010/wordprocessingCanvas" xmlns:cx="http://schemas.microsoft.com/office/drawing/2014/chartex" xmlns:cx1="http://schemas.microsoft.com/office/drawing/2015/9/8/chartex" xmlns:cx2="http://schemas.microsoft.com/office/drawing/2015/10/21/chartex" xmlns:cx3="http://schemas.microsoft.com/office/drawing/2016/5/9/chartex" xmlns:cx4="http://schemas.microsoft.com/office/drawing/2016/5/10/chartex" xmlns:cx5="http://schemas.microsoft.com/office/drawing/2016/5/11/chartex" xmlns:cx6="http://schemas.microsoft.com/office/drawing/2016/5/12/chartex" xmlns:cx7="http://schemas.microsoft.com/office/drawing/2016/5/13/chartex" xmlns:cx8="http://schemas.microsoft.com/office/drawing/2016/5/14/chartex" xmlns:mc="http://schemas.openxmlformats.org/markup-compatibility/2006" xmlns:aink="http://schemas.microsoft.com/office/drawing/2016/ink" xmlns:am3d="http://schemas.microsoft.com/office/drawing/2017/model3d" xmlns:o="urn:schemas-microsoft-com:office:office" xmlns:oel="http://schemas.microsoft.com/office/2019/extlst" xmlns:r="http://schemas.openxmlformats.org/officeDocument/2006/relationships" xmlns:m="http://schemas.openxmlformats.org/officeDocument/2006/math" xmlns:v="urn:schemas-microsoft-com:vml" xmlns:wp14="http://schemas.microsoft.com/office/word/2010/wordprocessingDrawing" xmlns:wp="http://schemas.openxmlformats.org/drawingml/2006/wordprocessingDrawing" xmlns:w10="urn:schemas-microsoft-com:office:word" xmlns:w="http://schemas.openxmlformats.org/wordprocessingml/2006/main" xmlns:w14="http://schemas.microsoft.com/office/word/2010/wordml" xmlns:w15="http://schemas.microsoft.com/office/word/2012/wordml" xmlns:w16cex="http://schemas.microsoft.com/office/word/2018/wordml/cex" xmlns:w16cid="http://schemas.microsoft.com/office/word/2016/wordml/cid" xmlns:w16="http://schemas.microsoft.com/office/word/2018/wordml" xmlns:w16sdtdh="http://schemas.microsoft.com/office/word/2020/wordml/sdtdatahash" xmlns:w16se="http://schemas.microsoft.com/office/word/2015/wordml/symex" xmlns:wpg="http://schemas.microsoft.com/office/word/2010/wordprocessingGroup" xmlns:wpi="http://schemas.microsoft.com/office/word/2010/wordprocessingInk" xmlns:wne="http://schemas.microsoft.com/office/word/2006/wordml" xmlns:wps="http://schemas.microsoft.com/office/word/2010/wordprocessingShape" mc:Ignorable="w14 w15 w16se w16cid w16 w16cex w16sdtdh wp14">
+  <w:abstractNum w:abstractNumId="0" w15:restartNumberingAfterBreak="0">
+    <w:nsid w:val="1CAB7B9F"/>
+    <w:multiLevelType w:val="multilevel"/>
+    <w:tmpl w:val="92D46966"/>
+    <w:lvl w:ilvl="0">
+      <w:start w:val="1"/>
+      <w:numFmt w:val="decimal"/>
+      <w:lvlText w:val="%1."/>
+      <w:lvlJc w:val="left"/>
+      <w:pPr>
+        <w:ind w:left="360" w:hanging="360"/>
+      </w:pPr>
+    </w:lvl>
+    <w:lvl w:ilvl="1">
+      <w:start w:val="1"/>
+      <w:numFmt w:val="decimal"/>
+      <w:lvlText w:val="%1.%2."/>
+      <w:lvlJc w:val="left"/>
+      <w:pPr>
+        <w:ind w:left="792" w:hanging="432"/>
+      </w:pPr>
+      <w:rPr>
+        <w:lang w:val="pt-BR"/>
+      </w:rPr>
+    </w:lvl>
+    <w:lvl w:ilvl="2">
+      <w:start w:val="1"/>
+      <w:numFmt w:val="decimal"/>
+      <w:lvlText w:val="%1.%2.%3."/>
+      <w:lvlJc w:val="left"/>
+      <w:pPr>
+        <w:ind w:left="1224" w:hanging="504"/>
+      </w:pPr>
+    </w:lvl>
+    <w:lvl w:ilvl="3">
+      <w:start w:val="1"/>
+      <w:numFmt w:val="decimal"/>
+      <w:lvlText w:val="%1.%2.%3.%4."/>
+      <w:lvlJc w:val="left"/>
+      <w:pPr>
+        <w:ind w:left="1728" w:hanging="648"/>
+      </w:pPr>
+    </w:lvl>
+    <w:lvl w:ilvl="4">
+      <w:start w:val="1"/>
+      <w:numFmt w:val="decimal"/>
+      <w:lvlText w:val="%1.%2.%3.%4.%5."/>
+      <w:lvlJc w:val="left"/>
+      <w:pPr>
+        <w:ind w:left="2232" w:hanging="792"/>
+      </w:pPr>
+    </w:lvl>
+    <w:lvl w:ilvl="5">
+      <w:start w:val="1"/>
+      <w:numFmt w:val="decimal"/>
+      <w:lvlText w:val="%1.%2.%3.%4.%5.%6."/>
+      <w:lvlJc w:val="left"/>
+      <w:pPr>
+        <w:ind w:left="2736" w:hanging="936"/>
+      </w:pPr>
+    </w:lvl>
+    <w:lvl w:ilvl="6">
+      <w:start w:val="1"/>
+      <w:numFmt w:val="decimal"/>
+      <w:lvlText w:val="%1.%2.%3.%4.%5.%6.%7."/>
+      <w:lvlJc w:val="left"/>
+      <w:pPr>
+        <w:ind w:left="3240" w:hanging="1080"/>
+      </w:pPr>
+    </w:lvl>
+    <w:lvl w:ilvl="7">
+      <w:start w:val="1"/>
+      <w:numFmt w:val="decimal"/>
+      <w:lvlText w:val="%1.%2.%3.%4.%5.%6.%7.%8."/>
+      <w:lvlJc w:val="left"/>
+      <w:pPr>
+        <w:ind w:left="3744" w:hanging="1224"/>
+      </w:pPr>
+    </w:lvl>
+    <w:lvl w:ilvl="8">
+      <w:start w:val="1"/>
+      <w:numFmt w:val="decimal"/>
+      <w:lvlText w:val="%1.%2.%3.%4.%5.%6.%7.%8.%9."/>
+      <w:lvlJc w:val="left"/>
+      <w:pPr>
+        <w:ind w:left="4320" w:hanging="1440"/>
+      </w:pPr>
+    </w:lvl>
+  </w:abstractNum>
+  <w:abstractNum w:abstractNumId="1" w15:restartNumberingAfterBreak="0">
+    <w:nsid w:val="393E2F30"/>
+    <w:multiLevelType w:val="multilevel"/>
+    <w:tmpl w:val="0416001F"/>
+    <w:lvl w:ilvl="0">
+      <w:start w:val="1"/>
+      <w:numFmt w:val="decimal"/>
+      <w:lvlText w:val="%1."/>
+      <w:lvlJc w:val="left"/>
+      <w:pPr>
+        <w:ind w:left="360" w:hanging="360"/>
+      </w:pPr>
+    </w:lvl>
+    <w:lvl w:ilvl="1">
+      <w:start w:val="1"/>
+      <w:numFmt w:val="decimal"/>
+      <w:lvlText w:val="%1.%2."/>
+      <w:lvlJc w:val="left"/>
+      <w:pPr>
+        <w:ind w:left="792" w:hanging="432"/>
+      </w:pPr>
+    </w:lvl>
+    <w:lvl w:ilvl="2">
+      <w:start w:val="1"/>
+      <w:numFmt w:val="decimal"/>
+      <w:lvlText w:val="%1.%2.%3."/>
+      <w:lvlJc w:val="left"/>
+      <w:pPr>
+        <w:ind w:left="1224" w:hanging="504"/>
+      </w:pPr>
+    </w:lvl>
+    <w:lvl w:ilvl="3">
+      <w:start w:val="1"/>
+      <w:numFmt w:val="decimal"/>
+      <w:lvlText w:val="%1.%2.%3.%4."/>
+      <w:lvlJc w:val="left"/>
+      <w:pPr>
+        <w:ind w:left="1728" w:hanging="648"/>
+      </w:pPr>
+    </w:lvl>
+    <w:lvl w:ilvl="4">
+      <w:start w:val="1"/>
+      <w:numFmt w:val="decimal"/>
+      <w:lvlText w:val="%1.%2.%3.%4.%5."/>
+      <w:lvlJc w:val="left"/>
+      <w:pPr>
+        <w:ind w:left="2232" w:hanging="792"/>
+      </w:pPr>
+    </w:lvl>
+    <w:lvl w:ilvl="5">
+      <w:start w:val="1"/>
+      <w:numFmt w:val="decimal"/>
+      <w:lvlText w:val="%1.%2.%3.%4.%5.%6."/>
+      <w:lvlJc w:val="left"/>
+      <w:pPr>
+        <w:ind w:left="2736" w:hanging="936"/>
+      </w:pPr>
+    </w:lvl>
+    <w:lvl w:ilvl="6">
+      <w:start w:val="1"/>
+      <w:numFmt w:val="decimal"/>
+      <w:lvlText w:val="%1.%2.%3.%4.%5.%6.%7."/>
+      <w:lvlJc w:val="left"/>
+      <w:pPr>
+        <w:ind w:left="3240" w:hanging="1080"/>
+      </w:pPr>
+    </w:lvl>
+    <w:lvl w:ilvl="7">
+      <w:start w:val="1"/>
+      <w:numFmt w:val="decimal"/>
+      <w:lvlText w:val="%1.%2.%3.%4.%5.%6.%7.%8."/>
+      <w:lvlJc w:val="left"/>
+      <w:pPr>
+        <w:ind w:left="3744" w:hanging="1224"/>
+      </w:pPr>
+    </w:lvl>
+    <w:lvl w:ilvl="8">
+      <w:start w:val="1"/>
+      <w:numFmt w:val="decimal"/>
+      <w:lvlText w:val="%1.%2.%3.%4.%5.%6.%7.%8.%9."/>
+      <w:lvlJc w:val="left"/>
+      <w:pPr>
+        <w:ind w:left="4320" w:hanging="1440"/>
+      </w:pPr>
+    </w:lvl>
+  </w:abstractNum>
+  <w:abstractNum w:abstractNumId="2" w15:restartNumberingAfterBreak="0">
+    <w:nsid w:val="68846A4B"/>
+    <w:multiLevelType w:val="multilevel"/>
+    <w:tmpl w:val="0416001F"/>
+    <w:lvl w:ilvl="0">
+      <w:start w:val="1"/>
+      <w:numFmt w:val="decimal"/>
+      <w:lvlText w:val="%1."/>
+      <w:lvlJc w:val="left"/>
+      <w:pPr>
+        <w:ind w:left="360" w:hanging="360"/>
+      </w:pPr>
+    </w:lvl>
+    <w:lvl w:ilvl="1">
+      <w:start w:val="1"/>
+      <w:numFmt w:val="decimal"/>
+      <w:lvlText w:val="%1.%2."/>
+      <w:lvlJc w:val="left"/>
+      <w:pPr>
+        <w:ind w:left="792" w:hanging="432"/>
+      </w:pPr>
+    </w:lvl>
+    <w:lvl w:ilvl="2">
+      <w:start w:val="1"/>
+      <w:numFmt w:val="decimal"/>
+      <w:lvlText w:val="%1.%2.%3."/>
+      <w:lvlJc w:val="left"/>
+      <w:pPr>
+        <w:ind w:left="1224" w:hanging="504"/>
+      </w:pPr>
+    </w:lvl>
+    <w:lvl w:ilvl="3">
+      <w:start w:val="1"/>
+      <w:numFmt w:val="decimal"/>
+      <w:lvlText w:val="%1.%2.%3.%4."/>
+      <w:lvlJc w:val="left"/>
+      <w:pPr>
+        <w:ind w:left="1728" w:hanging="648"/>
+      </w:pPr>
+    </w:lvl>
+    <w:lvl w:ilvl="4">
+      <w:start w:val="1"/>
+      <w:numFmt w:val="decimal"/>
+      <w:lvlText w:val="%1.%2.%3.%4.%5."/>
+      <w:lvlJc w:val="left"/>
+      <w:pPr>
+        <w:ind w:left="2232" w:hanging="792"/>
+      </w:pPr>
+    </w:lvl>
+    <w:lvl w:ilvl="5">
+      <w:start w:val="1"/>
+      <w:numFmt w:val="decimal"/>
+      <w:lvlText w:val="%1.%2.%3.%4.%5.%6."/>
+      <w:lvlJc w:val="left"/>
+      <w:pPr>
+        <w:ind w:left="2736" w:hanging="936"/>
+      </w:pPr>
+    </w:lvl>
+    <w:lvl w:ilvl="6">
+      <w:start w:val="1"/>
+      <w:numFmt w:val="decimal"/>
+      <w:lvlText w:val="%1.%2.%3.%4.%5.%6.%7."/>
+      <w:lvlJc w:val="left"/>
+      <w:pPr>
+        <w:ind w:left="3240" w:hanging="1080"/>
+      </w:pPr>
+    </w:lvl>
+    <w:lvl w:ilvl="7">
+      <w:start w:val="1"/>
+      <w:numFmt w:val="decimal"/>
+      <w:lvlText w:val="%1.%2.%3.%4.%5.%6.%7.%8."/>
+      <w:lvlJc w:val="left"/>
+      <w:pPr>
+        <w:ind w:left="3744" w:hanging="1224"/>
+      </w:pPr>
+    </w:lvl>
+    <w:lvl w:ilvl="8">
+      <w:start w:val="1"/>
+      <w:numFmt w:val="decimal"/>
+      <w:lvlText w:val="%1.%2.%3.%4.%5.%6.%7.%8.%9."/>
+      <w:lvlJc w:val="left"/>
+      <w:pPr>
+        <w:ind w:left="4320" w:hanging="1440"/>
+      </w:pPr>
+    </w:lvl>
+  </w:abstractNum>
+  <w:num w:numId="1" w16cid:durableId="768700559">
+    <w:abstractNumId w:val="2"/>
+  </w:num>
+  <w:num w:numId="2" w16cid:durableId="1708943977">
+    <w:abstractNumId w:val="0"/>
+  </w:num>
+  <w:num w:numId="3" w16cid:durableId="535896283">
+    <w:abstractNumId w:val="1"/>
+  </w:num>
+</w:numbering>
 </file>
 
 <file path=word/styles.xml><?xml version="1.0" encoding="utf-8"?>
@@ -589,6 +1192,17 @@
       <w:shd w:val="clear" w:color="auto" w:fill="E1DFDD"/>
     </w:rPr>
   </w:style>
+  <w:style w:type="paragraph" w:styleId="PargrafodaLista">
+    <w:name w:val="List Paragraph"/>
+    <w:basedOn w:val="Normal"/>
+    <w:uiPriority w:val="34"/>
+    <w:qFormat/>
+    <w:rsid w:val="00775317"/>
+    <w:pPr>
+      <w:ind w:left="720"/>
+      <w:contextualSpacing/>
+    </w:pPr>
+  </w:style>
 </w:styles>
 </file>
 

</xml_diff>

<commit_message>
Mapeando os campos da tabela Produto
</commit_message>
<xml_diff>
--- a/MinhaAppMvcCompleta/doc/MinhaAppMvcCompleta - Anotações.docx
+++ b/MinhaAppMvcCompleta/doc/MinhaAppMvcCompleta - Anotações.docx
@@ -19,7 +19,7 @@
       <w:r>
         <w:t xml:space="preserve">Fonte: </w:t>
       </w:r>
-      <w:hyperlink r:id="rId5" w:anchor="status" w:history="1">
+      <w:hyperlink r:id="rId8" w:anchor="status" w:history="1">
         <w:r>
           <w:rPr>
             <w:rStyle w:val="Hyperlink"/>
@@ -52,15 +52,7 @@
         </w:numPr>
       </w:pPr>
       <w:r>
-        <w:t>Criar a "</w:t>
-      </w:r>
-      <w:proofErr w:type="spellStart"/>
-      <w:r>
-        <w:t>Solution</w:t>
-      </w:r>
-      <w:proofErr w:type="spellEnd"/>
-      <w:r>
-        <w:t>"</w:t>
+        <w:t>Criar a "Solution"</w:t>
       </w:r>
     </w:p>
     <w:p>
@@ -72,39 +64,7 @@
         </w:numPr>
       </w:pPr>
       <w:r>
-        <w:t>Criar as pastas básicas "</w:t>
-      </w:r>
-      <w:proofErr w:type="spellStart"/>
-      <w:r>
-        <w:t>src</w:t>
-      </w:r>
-      <w:proofErr w:type="spellEnd"/>
-      <w:r>
-        <w:t>", "</w:t>
-      </w:r>
-      <w:proofErr w:type="spellStart"/>
-      <w:r>
-        <w:t>test</w:t>
-      </w:r>
-      <w:proofErr w:type="spellEnd"/>
-      <w:r>
-        <w:t>", "</w:t>
-      </w:r>
-      <w:proofErr w:type="spellStart"/>
-      <w:r>
-        <w:t>sql</w:t>
-      </w:r>
-      <w:proofErr w:type="spellEnd"/>
-      <w:r>
-        <w:t>", "</w:t>
-      </w:r>
-      <w:proofErr w:type="spellStart"/>
-      <w:r>
-        <w:t>doc</w:t>
-      </w:r>
-      <w:proofErr w:type="spellEnd"/>
-      <w:r>
-        <w:t>"</w:t>
+        <w:t>Criar as pastas básicas "src", "test", "sql", "doc"</w:t>
       </w:r>
     </w:p>
     <w:p>
@@ -116,15 +76,8 @@
         </w:numPr>
       </w:pPr>
       <w:r>
-        <w:t xml:space="preserve">Criar o arquivo </w:t>
-      </w:r>
-      <w:proofErr w:type="spellStart"/>
-      <w:proofErr w:type="gramStart"/>
-      <w:r>
-        <w:t>global.json</w:t>
-      </w:r>
-      <w:proofErr w:type="spellEnd"/>
-      <w:proofErr w:type="gramEnd"/>
+        <w:t>Criar o arquivo global.json</w:t>
+      </w:r>
     </w:p>
     <w:p>
       <w:pPr>
@@ -135,13 +88,8 @@
         </w:numPr>
       </w:pPr>
       <w:r>
-        <w:t xml:space="preserve">Criar um projeto dentro da </w:t>
-      </w:r>
-      <w:proofErr w:type="spellStart"/>
-      <w:r>
-        <w:t>Solution</w:t>
-      </w:r>
-      <w:proofErr w:type="spellEnd"/>
+        <w:t>Criar um projeto dentro da Solution</w:t>
+      </w:r>
     </w:p>
     <w:p>
       <w:pPr>
@@ -164,21 +112,7 @@
         <w:rPr>
           <w:lang w:val="en-US"/>
         </w:rPr>
-        <w:t>pp (Model-</w:t>
-      </w:r>
-      <w:proofErr w:type="spellStart"/>
-      <w:r>
-        <w:rPr>
-          <w:lang w:val="en-US"/>
-        </w:rPr>
-        <w:t>View_Controller</w:t>
-      </w:r>
-      <w:proofErr w:type="spellEnd"/>
-      <w:r>
-        <w:rPr>
-          <w:lang w:val="en-US"/>
-        </w:rPr>
-        <w:t>)</w:t>
+        <w:t>pp (Model-View_Controller)</w:t>
       </w:r>
     </w:p>
     <w:p>
@@ -217,15 +151,7 @@
         <w:t xml:space="preserve">Criar um </w:t>
       </w:r>
       <w:r>
-        <w:t>Project do tipo “</w:t>
-      </w:r>
-      <w:proofErr w:type="spellStart"/>
-      <w:r>
-        <w:t>Class</w:t>
-      </w:r>
-      <w:proofErr w:type="spellEnd"/>
-      <w:r>
-        <w:t xml:space="preserve"> Library”</w:t>
+        <w:t>Project do tipo “Class Library”</w:t>
       </w:r>
     </w:p>
     <w:p>
@@ -254,24 +180,11 @@
           <w:numId w:val="2"/>
         </w:numPr>
       </w:pPr>
-      <w:proofErr w:type="spellStart"/>
-      <w:r>
-        <w:t>DevIO.Business</w:t>
-      </w:r>
-      <w:proofErr w:type="spellEnd"/>
-      <w:r>
-        <w:t xml:space="preserve"> (Dentro da p</w:t>
-      </w:r>
-      <w:r>
-        <w:t>asta “</w:t>
-      </w:r>
-      <w:proofErr w:type="spellStart"/>
-      <w:r>
-        <w:t>src</w:t>
-      </w:r>
-      <w:proofErr w:type="spellEnd"/>
-      <w:r>
-        <w:t>”)</w:t>
+      <w:r>
+        <w:t>DevIO.Business (Dentro da p</w:t>
+      </w:r>
+      <w:r>
+        <w:t>asta “src”)</w:t>
       </w:r>
     </w:p>
     <w:p>
@@ -282,24 +195,11 @@
           <w:numId w:val="2"/>
         </w:numPr>
       </w:pPr>
-      <w:proofErr w:type="spellStart"/>
-      <w:r>
-        <w:t>DevIO.Data</w:t>
-      </w:r>
-      <w:proofErr w:type="spellEnd"/>
-      <w:r>
-        <w:t xml:space="preserve"> (Dentro da p</w:t>
-      </w:r>
-      <w:r>
-        <w:t>asta “</w:t>
-      </w:r>
-      <w:proofErr w:type="spellStart"/>
-      <w:r>
-        <w:t>src</w:t>
-      </w:r>
-      <w:proofErr w:type="spellEnd"/>
-      <w:r>
-        <w:t>”)</w:t>
+      <w:r>
+        <w:t>DevIO.Data (Dentro da p</w:t>
+      </w:r>
+      <w:r>
+        <w:t>asta “src”)</w:t>
       </w:r>
     </w:p>
     <w:p>
@@ -368,11 +268,9 @@
           <w:numId w:val="2"/>
         </w:numPr>
       </w:pPr>
-      <w:proofErr w:type="spellStart"/>
       <w:r>
         <w:t>Notificacoes</w:t>
       </w:r>
-      <w:proofErr w:type="spellEnd"/>
     </w:p>
     <w:p>
       <w:pPr>
@@ -394,11 +292,9 @@
           <w:numId w:val="2"/>
         </w:numPr>
       </w:pPr>
-      <w:proofErr w:type="spellStart"/>
       <w:r>
         <w:t>Validations</w:t>
       </w:r>
-      <w:proofErr w:type="spellEnd"/>
     </w:p>
     <w:p>
       <w:pPr>
@@ -442,11 +338,9 @@
           <w:numId w:val="2"/>
         </w:numPr>
       </w:pPr>
-      <w:proofErr w:type="spellStart"/>
       <w:r>
         <w:t>Context</w:t>
       </w:r>
-      <w:proofErr w:type="spellEnd"/>
     </w:p>
     <w:p>
       <w:pPr>
@@ -468,11 +362,9 @@
           <w:numId w:val="2"/>
         </w:numPr>
       </w:pPr>
-      <w:proofErr w:type="spellStart"/>
       <w:r>
         <w:t>Repository</w:t>
       </w:r>
-      <w:proofErr w:type="spellEnd"/>
     </w:p>
     <w:p/>
     <w:p>
@@ -556,11 +448,9 @@
           <w:numId w:val="2"/>
         </w:numPr>
       </w:pPr>
-      <w:proofErr w:type="spellStart"/>
       <w:r>
         <w:t>Entity.cs</w:t>
       </w:r>
-      <w:proofErr w:type="spellEnd"/>
     </w:p>
     <w:p>
       <w:pPr>
@@ -570,11 +460,9 @@
           <w:numId w:val="2"/>
         </w:numPr>
       </w:pPr>
-      <w:proofErr w:type="spellStart"/>
       <w:r>
         <w:t>Fornecedor.cs</w:t>
       </w:r>
-      <w:proofErr w:type="spellEnd"/>
     </w:p>
     <w:p>
       <w:pPr>
@@ -584,11 +472,9 @@
           <w:numId w:val="2"/>
         </w:numPr>
       </w:pPr>
-      <w:proofErr w:type="spellStart"/>
       <w:r>
         <w:t>TipoFornecedor.cs</w:t>
       </w:r>
-      <w:proofErr w:type="spellEnd"/>
     </w:p>
     <w:p>
       <w:pPr>
@@ -598,11 +484,9 @@
           <w:numId w:val="2"/>
         </w:numPr>
       </w:pPr>
-      <w:proofErr w:type="spellStart"/>
       <w:r>
         <w:t>Endereco.cs</w:t>
       </w:r>
-      <w:proofErr w:type="spellEnd"/>
     </w:p>
     <w:p>
       <w:pPr>
@@ -612,11 +496,9 @@
           <w:numId w:val="2"/>
         </w:numPr>
       </w:pPr>
-      <w:proofErr w:type="spellStart"/>
       <w:r>
         <w:t>Produto.cs</w:t>
       </w:r>
-      <w:proofErr w:type="spellEnd"/>
     </w:p>
     <w:p>
       <w:pPr>
@@ -626,11 +508,9 @@
           <w:numId w:val="2"/>
         </w:numPr>
       </w:pPr>
-      <w:proofErr w:type="spellStart"/>
       <w:r>
         <w:t>Notificacoes</w:t>
       </w:r>
-      <w:proofErr w:type="spellEnd"/>
     </w:p>
     <w:p>
       <w:pPr>
@@ -652,11 +532,9 @@
           <w:numId w:val="2"/>
         </w:numPr>
       </w:pPr>
-      <w:proofErr w:type="spellStart"/>
       <w:r>
         <w:t>Validations</w:t>
       </w:r>
-      <w:proofErr w:type="spellEnd"/>
     </w:p>
     <w:p>
       <w:pPr>
@@ -701,11 +579,66 @@
           <w:numId w:val="2"/>
         </w:numPr>
       </w:pPr>
-      <w:proofErr w:type="spellStart"/>
       <w:r>
         <w:t>Context</w:t>
       </w:r>
-      <w:proofErr w:type="spellEnd"/>
+    </w:p>
+    <w:p>
+      <w:pPr>
+        <w:pStyle w:val="PargrafodaLista"/>
+        <w:numPr>
+          <w:ilvl w:val="3"/>
+          <w:numId w:val="2"/>
+        </w:numPr>
+      </w:pPr>
+      <w:r>
+        <w:t>MeuDbContext.cs</w:t>
+      </w:r>
+      <w:r>
+        <w:rPr>
+          <w:rStyle w:val="Refdenotaderodap"/>
+        </w:rPr>
+        <w:footnoteReference w:id="1"/>
+      </w:r>
+      <w:r>
+        <w:t xml:space="preserve"> </w:t>
+      </w:r>
+    </w:p>
+    <w:p>
+      <w:pPr>
+        <w:pStyle w:val="PargrafodaLista"/>
+        <w:numPr>
+          <w:ilvl w:val="4"/>
+          <w:numId w:val="2"/>
+        </w:numPr>
+      </w:pPr>
+      <w:r>
+        <w:t>Instalar o pacote Install-Package Microsoft.EntityFrameworkCore</w:t>
+      </w:r>
+    </w:p>
+    <w:p>
+      <w:pPr>
+        <w:pStyle w:val="PargrafodaLista"/>
+        <w:numPr>
+          <w:ilvl w:val="4"/>
+          <w:numId w:val="2"/>
+        </w:numPr>
+      </w:pPr>
+      <w:r>
+        <w:t>Criar o construtor</w:t>
+      </w:r>
+    </w:p>
+    <w:p>
+      <w:pPr>
+        <w:pStyle w:val="PargrafodaLista"/>
+        <w:numPr>
+          <w:ilvl w:val="4"/>
+          <w:numId w:val="2"/>
+        </w:numPr>
+      </w:pPr>
+      <w:r>
+        <w:t>Adicionar os DbSet&lt;&gt;</w:t>
+      </w:r>
     </w:p>
     <w:p>
       <w:pPr>
@@ -723,15 +656,123 @@
       <w:pPr>
         <w:pStyle w:val="PargrafodaLista"/>
         <w:numPr>
+          <w:ilvl w:val="3"/>
+          <w:numId w:val="2"/>
+        </w:numPr>
+      </w:pPr>
+      <w:r>
+        <w:t>ProdutoMapping.cs</w:t>
+      </w:r>
+    </w:p>
+    <w:p>
+      <w:pPr>
+        <w:pStyle w:val="PargrafodaLista"/>
+        <w:numPr>
+          <w:ilvl w:val="4"/>
+          <w:numId w:val="2"/>
+        </w:numPr>
+      </w:pPr>
+      <w:r>
+        <w:t>Realizar o mapeamento dos campos</w:t>
+      </w:r>
+    </w:p>
+    <w:p>
+      <w:pPr>
+        <w:pStyle w:val="PargrafodaLista"/>
+        <w:numPr>
+          <w:ilvl w:val="4"/>
+          <w:numId w:val="2"/>
+        </w:numPr>
+      </w:pPr>
+      <w:r>
+        <w:t xml:space="preserve">Para utilizar o </w:t>
+      </w:r>
+      <w:r>
+        <w:rPr>
+          <w:rFonts w:ascii="Cascadia Mono" w:hAnsi="Cascadia Mono" w:cs="Cascadia Mono"/>
+          <w:b/>
+          <w:bCs/>
+          <w:color w:val="000000"/>
+          <w:sz w:val="19"/>
+          <w:szCs w:val="19"/>
+        </w:rPr>
+        <w:t>HasColumnType</w:t>
+      </w:r>
+      <w:r>
+        <w:rPr>
+          <w:rFonts w:ascii="Cascadia Mono" w:hAnsi="Cascadia Mono" w:cs="Cascadia Mono"/>
+          <w:color w:val="000000"/>
+          <w:sz w:val="19"/>
+          <w:szCs w:val="19"/>
+        </w:rPr>
+        <w:t xml:space="preserve"> é necessário instalar o pacote Install-Package Microsoft.EntityFrameworkCore.Relational</w:t>
+      </w:r>
+      <w:r>
+        <w:rPr>
+          <w:rStyle w:val="Refdenotaderodap"/>
+        </w:rPr>
+        <w:footnoteReference w:id="2"/>
+      </w:r>
+    </w:p>
+    <w:p>
+      <w:pPr>
+        <w:pStyle w:val="PargrafodaLista"/>
+        <w:numPr>
+          <w:ilvl w:val="4"/>
+          <w:numId w:val="2"/>
+        </w:numPr>
+      </w:pPr>
+      <w:r>
+        <w:t>Mais utilizados:</w:t>
+      </w:r>
+    </w:p>
+    <w:p>
+      <w:pPr>
+        <w:pStyle w:val="PargrafodaLista"/>
+        <w:numPr>
+          <w:ilvl w:val="5"/>
+          <w:numId w:val="4"/>
+        </w:numPr>
+      </w:pPr>
+      <w:r>
+        <w:t>IsRequired()</w:t>
+      </w:r>
+    </w:p>
+    <w:p>
+      <w:pPr>
+        <w:pStyle w:val="PargrafodaLista"/>
+        <w:numPr>
+          <w:ilvl w:val="5"/>
+          <w:numId w:val="4"/>
+        </w:numPr>
+      </w:pPr>
+      <w:r>
+        <w:t>HasColumnType("varchar(200)”)</w:t>
+      </w:r>
+    </w:p>
+    <w:p>
+      <w:pPr>
+        <w:pStyle w:val="PargrafodaLista"/>
+        <w:numPr>
+          <w:ilvl w:val="5"/>
+          <w:numId w:val="4"/>
+        </w:numPr>
+      </w:pPr>
+      <w:r>
+        <w:t>ToTable(“Produtos”)</w:t>
+      </w:r>
+    </w:p>
+    <w:p>
+      <w:pPr>
+        <w:pStyle w:val="PargrafodaLista"/>
+        <w:numPr>
           <w:ilvl w:val="2"/>
           <w:numId w:val="2"/>
         </w:numPr>
       </w:pPr>
-      <w:proofErr w:type="spellStart"/>
       <w:r>
         <w:t>Repository</w:t>
       </w:r>
-      <w:proofErr w:type="spellEnd"/>
     </w:p>
     <w:p>
       <w:r>
@@ -741,21 +782,10 @@
     <w:p>
       <w:r>
         <w:lastRenderedPageBreak/>
-        <w:t xml:space="preserve">É preciso instalar o </w:t>
-      </w:r>
-      <w:proofErr w:type="spellStart"/>
-      <w:proofErr w:type="gramStart"/>
-      <w:r>
-        <w:t>Microsoft.EntityFrameworkCore.Relational</w:t>
-      </w:r>
-      <w:proofErr w:type="spellEnd"/>
-      <w:proofErr w:type="gramEnd"/>
-      <w:r>
-        <w:t xml:space="preserve"> para usar o .</w:t>
-      </w:r>
-      <w:proofErr w:type="spellStart"/>
-      <w:r>
-        <w:t>H</w:t>
+        <w:t>É preciso instalar o Microsoft.EntityFrameworkCore.Relational</w:t>
+      </w:r>
+      <w:r>
+        <w:t xml:space="preserve"> para usar o .H</w:t>
       </w:r>
       <w:r>
         <w:t>as</w:t>
@@ -772,7 +802,6 @@
       <w:r>
         <w:t>ame</w:t>
       </w:r>
-      <w:proofErr w:type="spellEnd"/>
       <w:r>
         <w:t>()</w:t>
       </w:r>
@@ -798,7 +827,7 @@
                     <pic:cNvPicPr/>
                   </pic:nvPicPr>
                   <pic:blipFill>
-                    <a:blip r:embed="rId6"/>
+                    <a:blip r:embed="rId9"/>
                     <a:stretch>
                       <a:fillRect/>
                     </a:stretch>
@@ -840,7 +869,7 @@
                     <pic:cNvPicPr/>
                   </pic:nvPicPr>
                   <pic:blipFill>
-                    <a:blip r:embed="rId7"/>
+                    <a:blip r:embed="rId10"/>
                     <a:stretch>
                       <a:fillRect/>
                     </a:stretch>
@@ -865,7 +894,7 @@
       <w:r>
         <w:t xml:space="preserve">Fonte: </w:t>
       </w:r>
-      <w:hyperlink r:id="rId8" w:history="1">
+      <w:hyperlink r:id="rId11" w:history="1">
         <w:r>
           <w:rPr>
             <w:rStyle w:val="Hyperlink"/>
@@ -889,12 +918,153 @@
 </w:document>
 </file>
 
+<file path=word/endnotes.xml><?xml version="1.0" encoding="utf-8"?>
+<w:endnotes xmlns:wpc="http://schemas.microsoft.com/office/word/2010/wordprocessingCanvas" xmlns:cx="http://schemas.microsoft.com/office/drawing/2014/chartex" xmlns:cx1="http://schemas.microsoft.com/office/drawing/2015/9/8/chartex" xmlns:cx2="http://schemas.microsoft.com/office/drawing/2015/10/21/chartex" xmlns:cx3="http://schemas.microsoft.com/office/drawing/2016/5/9/chartex" xmlns:cx4="http://schemas.microsoft.com/office/drawing/2016/5/10/chartex" xmlns:cx5="http://schemas.microsoft.com/office/drawing/2016/5/11/chartex" xmlns:cx6="http://schemas.microsoft.com/office/drawing/2016/5/12/chartex" xmlns:cx7="http://schemas.microsoft.com/office/drawing/2016/5/13/chartex" xmlns:cx8="http://schemas.microsoft.com/office/drawing/2016/5/14/chartex" xmlns:mc="http://schemas.openxmlformats.org/markup-compatibility/2006" xmlns:aink="http://schemas.microsoft.com/office/drawing/2016/ink" xmlns:am3d="http://schemas.microsoft.com/office/drawing/2017/model3d" xmlns:o="urn:schemas-microsoft-com:office:office" xmlns:oel="http://schemas.microsoft.com/office/2019/extlst" xmlns:r="http://schemas.openxmlformats.org/officeDocument/2006/relationships" xmlns:m="http://schemas.openxmlformats.org/officeDocument/2006/math" xmlns:v="urn:schemas-microsoft-com:vml" xmlns:wp14="http://schemas.microsoft.com/office/word/2010/wordprocessingDrawing" xmlns:wp="http://schemas.openxmlformats.org/drawingml/2006/wordprocessingDrawing" xmlns:w10="urn:schemas-microsoft-com:office:word" xmlns:w="http://schemas.openxmlformats.org/wordprocessingml/2006/main" xmlns:w14="http://schemas.microsoft.com/office/word/2010/wordml" xmlns:w15="http://schemas.microsoft.com/office/word/2012/wordml" xmlns:w16cex="http://schemas.microsoft.com/office/word/2018/wordml/cex" xmlns:w16cid="http://schemas.microsoft.com/office/word/2016/wordml/cid" xmlns:w16="http://schemas.microsoft.com/office/word/2018/wordml" xmlns:w16sdtdh="http://schemas.microsoft.com/office/word/2020/wordml/sdtdatahash" xmlns:w16se="http://schemas.microsoft.com/office/word/2015/wordml/symex" xmlns:wpg="http://schemas.microsoft.com/office/word/2010/wordprocessingGroup" xmlns:wpi="http://schemas.microsoft.com/office/word/2010/wordprocessingInk" xmlns:wne="http://schemas.microsoft.com/office/word/2006/wordml" xmlns:wps="http://schemas.microsoft.com/office/word/2010/wordprocessingShape" mc:Ignorable="w14 w15 w16se w16cid w16 w16cex w16sdtdh wp14">
+  <w:endnote w:type="separator" w:id="-1">
+    <w:p>
+      <w:pPr>
+        <w:spacing w:after="0" w:line="240" w:lineRule="auto"/>
+      </w:pPr>
+      <w:r>
+        <w:separator/>
+      </w:r>
+    </w:p>
+  </w:endnote>
+  <w:endnote w:type="continuationSeparator" w:id="0">
+    <w:p>
+      <w:pPr>
+        <w:spacing w:after="0" w:line="240" w:lineRule="auto"/>
+      </w:pPr>
+      <w:r>
+        <w:continuationSeparator/>
+      </w:r>
+    </w:p>
+  </w:endnote>
+</w:endnotes>
+</file>
+
+<file path=word/footnotes.xml><?xml version="1.0" encoding="utf-8"?>
+<w:footnotes xmlns:wpc="http://schemas.microsoft.com/office/word/2010/wordprocessingCanvas" xmlns:cx="http://schemas.microsoft.com/office/drawing/2014/chartex" xmlns:cx1="http://schemas.microsoft.com/office/drawing/2015/9/8/chartex" xmlns:cx2="http://schemas.microsoft.com/office/drawing/2015/10/21/chartex" xmlns:cx3="http://schemas.microsoft.com/office/drawing/2016/5/9/chartex" xmlns:cx4="http://schemas.microsoft.com/office/drawing/2016/5/10/chartex" xmlns:cx5="http://schemas.microsoft.com/office/drawing/2016/5/11/chartex" xmlns:cx6="http://schemas.microsoft.com/office/drawing/2016/5/12/chartex" xmlns:cx7="http://schemas.microsoft.com/office/drawing/2016/5/13/chartex" xmlns:cx8="http://schemas.microsoft.com/office/drawing/2016/5/14/chartex" xmlns:mc="http://schemas.openxmlformats.org/markup-compatibility/2006" xmlns:aink="http://schemas.microsoft.com/office/drawing/2016/ink" xmlns:am3d="http://schemas.microsoft.com/office/drawing/2017/model3d" xmlns:o="urn:schemas-microsoft-com:office:office" xmlns:oel="http://schemas.microsoft.com/office/2019/extlst" xmlns:r="http://schemas.openxmlformats.org/officeDocument/2006/relationships" xmlns:m="http://schemas.openxmlformats.org/officeDocument/2006/math" xmlns:v="urn:schemas-microsoft-com:vml" xmlns:wp14="http://schemas.microsoft.com/office/word/2010/wordprocessingDrawing" xmlns:wp="http://schemas.openxmlformats.org/drawingml/2006/wordprocessingDrawing" xmlns:w10="urn:schemas-microsoft-com:office:word" xmlns:w="http://schemas.openxmlformats.org/wordprocessingml/2006/main" xmlns:w14="http://schemas.microsoft.com/office/word/2010/wordml" xmlns:w15="http://schemas.microsoft.com/office/word/2012/wordml" xmlns:w16cex="http://schemas.microsoft.com/office/word/2018/wordml/cex" xmlns:w16cid="http://schemas.microsoft.com/office/word/2016/wordml/cid" xmlns:w16="http://schemas.microsoft.com/office/word/2018/wordml" xmlns:w16sdtdh="http://schemas.microsoft.com/office/word/2020/wordml/sdtdatahash" xmlns:w16se="http://schemas.microsoft.com/office/word/2015/wordml/symex" xmlns:wpg="http://schemas.microsoft.com/office/word/2010/wordprocessingGroup" xmlns:wpi="http://schemas.microsoft.com/office/word/2010/wordprocessingInk" xmlns:wne="http://schemas.microsoft.com/office/word/2006/wordml" xmlns:wps="http://schemas.microsoft.com/office/word/2010/wordprocessingShape" mc:Ignorable="w14 w15 w16se w16cid w16 w16cex w16sdtdh wp14">
+  <w:footnote w:type="separator" w:id="-1">
+    <w:p>
+      <w:pPr>
+        <w:spacing w:after="0" w:line="240" w:lineRule="auto"/>
+      </w:pPr>
+      <w:r>
+        <w:separator/>
+      </w:r>
+    </w:p>
+  </w:footnote>
+  <w:footnote w:type="continuationSeparator" w:id="0">
+    <w:p>
+      <w:pPr>
+        <w:spacing w:after="0" w:line="240" w:lineRule="auto"/>
+      </w:pPr>
+      <w:r>
+        <w:continuationSeparator/>
+      </w:r>
+    </w:p>
+  </w:footnote>
+  <w:footnote w:id="1">
+    <w:p>
+      <w:pPr>
+        <w:pStyle w:val="Textodenotaderodap"/>
+      </w:pPr>
+      <w:r>
+        <w:rPr>
+          <w:rStyle w:val="Refdenotaderodap"/>
+        </w:rPr>
+        <w:footnoteRef/>
+      </w:r>
+      <w:r>
+        <w:t xml:space="preserve"> Lembrar de escolher a camada certa, neste caso, DevIO.Data</w:t>
+      </w:r>
+    </w:p>
+    <w:p>
+      <w:pPr>
+        <w:pStyle w:val="Textodenotaderodap"/>
+      </w:pPr>
+      <w:r>
+        <w:rPr>
+          <w:noProof/>
+        </w:rPr>
+        <w:drawing>
+          <wp:inline distT="0" distB="0" distL="0" distR="0" wp14:anchorId="611145AD" wp14:editId="3F7C564E">
+            <wp:extent cx="3939988" cy="313661"/>
+            <wp:effectExtent l="0" t="0" r="0" b="0"/>
+            <wp:docPr id="3" name="Imagem 3"/>
+            <wp:cNvGraphicFramePr>
+              <a:graphicFrameLocks xmlns:a="http://schemas.openxmlformats.org/drawingml/2006/main" noChangeAspect="1"/>
+            </wp:cNvGraphicFramePr>
+            <a:graphic xmlns:a="http://schemas.openxmlformats.org/drawingml/2006/main">
+              <a:graphicData uri="http://schemas.openxmlformats.org/drawingml/2006/picture">
+                <pic:pic xmlns:pic="http://schemas.openxmlformats.org/drawingml/2006/picture">
+                  <pic:nvPicPr>
+                    <pic:cNvPr id="1" name=""/>
+                    <pic:cNvPicPr/>
+                  </pic:nvPicPr>
+                  <pic:blipFill>
+                    <a:blip r:embed="rId1"/>
+                    <a:stretch>
+                      <a:fillRect/>
+                    </a:stretch>
+                  </pic:blipFill>
+                  <pic:spPr>
+                    <a:xfrm>
+                      <a:off x="0" y="0"/>
+                      <a:ext cx="4027534" cy="320630"/>
+                    </a:xfrm>
+                    <a:prstGeom prst="rect">
+                      <a:avLst/>
+                    </a:prstGeom>
+                  </pic:spPr>
+                </pic:pic>
+              </a:graphicData>
+            </a:graphic>
+          </wp:inline>
+        </w:drawing>
+      </w:r>
+    </w:p>
+    <w:p>
+      <w:pPr>
+        <w:pStyle w:val="Textodenotaderodap"/>
+      </w:pPr>
+    </w:p>
+  </w:footnote>
+  <w:footnote w:id="2">
+    <w:p>
+      <w:pPr>
+        <w:pStyle w:val="Textodenotaderodap"/>
+      </w:pPr>
+      <w:r>
+        <w:rPr>
+          <w:rStyle w:val="Refdenotaderodap"/>
+        </w:rPr>
+        <w:footnoteRef/>
+      </w:r>
+      <w:r>
+        <w:t xml:space="preserve"> Não esqueça de escolher a camada DevIO.Data, se der erro procure especificar a versão correta. Se a versão do seu .Net for 3, então, seus pacotes precisam começar com 3.X. Exemplo: </w:t>
+      </w:r>
+      <w:r>
+        <w:rPr>
+          <w:rFonts w:ascii="Cascadia Mono" w:hAnsi="Cascadia Mono" w:cs="Cascadia Mono"/>
+          <w:color w:val="000000"/>
+          <w:sz w:val="19"/>
+          <w:szCs w:val="19"/>
+        </w:rPr>
+        <w:t>Install-Package Microsoft.EntityFrameworkCore.Relational -Version 3.1.26</w:t>
+      </w:r>
+    </w:p>
+  </w:footnote>
+</w:footnotes>
+</file>
+
 <file path=word/numbering.xml><?xml version="1.0" encoding="utf-8"?>
 <w:numbering xmlns:wpc="http://schemas.microsoft.com/office/word/2010/wordprocessingCanvas" xmlns:cx="http://schemas.microsoft.com/office/drawing/2014/chartex" xmlns:cx1="http://schemas.microsoft.com/office/drawing/2015/9/8/chartex" xmlns:cx2="http://schemas.microsoft.com/office/drawing/2015/10/21/chartex" xmlns:cx3="http://schemas.microsoft.com/office/drawing/2016/5/9/chartex" xmlns:cx4="http://schemas.microsoft.com/office/drawing/2016/5/10/chartex" xmlns:cx5="http://schemas.microsoft.com/office/drawing/2016/5/11/chartex" xmlns:cx6="http://schemas.microsoft.com/office/drawing/2016/5/12/chartex" xmlns:cx7="http://schemas.microsoft.com/office/drawing/2016/5/13/chartex" xmlns:cx8="http://schemas.microsoft.com/office/drawing/2016/5/14/chartex" xmlns:mc="http://schemas.openxmlformats.org/markup-compatibility/2006" xmlns:aink="http://schemas.microsoft.com/office/drawing/2016/ink" xmlns:am3d="http://schemas.microsoft.com/office/drawing/2017/model3d" xmlns:o="urn:schemas-microsoft-com:office:office" xmlns:oel="http://schemas.microsoft.com/office/2019/extlst" xmlns:r="http://schemas.openxmlformats.org/officeDocument/2006/relationships" xmlns:m="http://schemas.openxmlformats.org/officeDocument/2006/math" xmlns:v="urn:schemas-microsoft-com:vml" xmlns:wp14="http://schemas.microsoft.com/office/word/2010/wordprocessingDrawing" xmlns:wp="http://schemas.openxmlformats.org/drawingml/2006/wordprocessingDrawing" xmlns:w10="urn:schemas-microsoft-com:office:word" xmlns:w="http://schemas.openxmlformats.org/wordprocessingml/2006/main" xmlns:w14="http://schemas.microsoft.com/office/word/2010/wordml" xmlns:w15="http://schemas.microsoft.com/office/word/2012/wordml" xmlns:w16cex="http://schemas.microsoft.com/office/word/2018/wordml/cex" xmlns:w16cid="http://schemas.microsoft.com/office/word/2016/wordml/cid" xmlns:w16="http://schemas.microsoft.com/office/word/2018/wordml" xmlns:w16sdtdh="http://schemas.microsoft.com/office/word/2020/wordml/sdtdatahash" xmlns:w16se="http://schemas.microsoft.com/office/word/2015/wordml/symex" xmlns:wpg="http://schemas.microsoft.com/office/word/2010/wordprocessingGroup" xmlns:wpi="http://schemas.microsoft.com/office/word/2010/wordprocessingInk" xmlns:wne="http://schemas.microsoft.com/office/word/2006/wordml" xmlns:wps="http://schemas.microsoft.com/office/word/2010/wordprocessingShape" mc:Ignorable="w14 w15 w16se w16cid w16 w16cex w16sdtdh wp14">
   <w:abstractNum w:abstractNumId="0" w15:restartNumberingAfterBreak="0">
     <w:nsid w:val="1CAB7B9F"/>
     <w:multiLevelType w:val="multilevel"/>
-    <w:tmpl w:val="92D46966"/>
+    <w:tmpl w:val="1FF09F8C"/>
     <w:lvl w:ilvl="0">
       <w:start w:val="1"/>
       <w:numFmt w:val="decimal"/>
@@ -936,12 +1106,15 @@
     </w:lvl>
     <w:lvl w:ilvl="4">
       <w:start w:val="1"/>
-      <w:numFmt w:val="decimal"/>
-      <w:lvlText w:val="%1.%2.%3.%4.%5."/>
-      <w:lvlJc w:val="left"/>
-      <w:pPr>
-        <w:ind w:left="2232" w:hanging="792"/>
-      </w:pPr>
+      <w:numFmt w:val="bullet"/>
+      <w:lvlText w:val=""/>
+      <w:lvlJc w:val="left"/>
+      <w:pPr>
+        <w:ind w:left="1800" w:hanging="360"/>
+      </w:pPr>
+      <w:rPr>
+        <w:rFonts w:ascii="Symbol" w:hAnsi="Symbol" w:hint="default"/>
+      </w:rPr>
     </w:lvl>
     <w:lvl w:ilvl="5">
       <w:start w:val="1"/>
@@ -1067,6 +1240,101 @@
     </w:lvl>
   </w:abstractNum>
   <w:abstractNum w:abstractNumId="2" w15:restartNumberingAfterBreak="0">
+    <w:nsid w:val="3E2258DB"/>
+    <w:multiLevelType w:val="multilevel"/>
+    <w:tmpl w:val="AC4093D2"/>
+    <w:lvl w:ilvl="0">
+      <w:start w:val="1"/>
+      <w:numFmt w:val="decimal"/>
+      <w:lvlText w:val="%1."/>
+      <w:lvlJc w:val="left"/>
+      <w:pPr>
+        <w:ind w:left="360" w:hanging="360"/>
+      </w:pPr>
+    </w:lvl>
+    <w:lvl w:ilvl="1">
+      <w:start w:val="1"/>
+      <w:numFmt w:val="decimal"/>
+      <w:lvlText w:val="%1.%2."/>
+      <w:lvlJc w:val="left"/>
+      <w:pPr>
+        <w:ind w:left="792" w:hanging="432"/>
+      </w:pPr>
+      <w:rPr>
+        <w:lang w:val="pt-BR"/>
+      </w:rPr>
+    </w:lvl>
+    <w:lvl w:ilvl="2">
+      <w:start w:val="1"/>
+      <w:numFmt w:val="decimal"/>
+      <w:lvlText w:val="%1.%2.%3."/>
+      <w:lvlJc w:val="left"/>
+      <w:pPr>
+        <w:ind w:left="1224" w:hanging="504"/>
+      </w:pPr>
+    </w:lvl>
+    <w:lvl w:ilvl="3">
+      <w:start w:val="1"/>
+      <w:numFmt w:val="decimal"/>
+      <w:lvlText w:val="%1.%2.%3.%4."/>
+      <w:lvlJc w:val="left"/>
+      <w:pPr>
+        <w:ind w:left="1728" w:hanging="648"/>
+      </w:pPr>
+    </w:lvl>
+    <w:lvl w:ilvl="4">
+      <w:start w:val="1"/>
+      <w:numFmt w:val="bullet"/>
+      <w:lvlText w:val=""/>
+      <w:lvlJc w:val="left"/>
+      <w:pPr>
+        <w:ind w:left="1800" w:hanging="360"/>
+      </w:pPr>
+      <w:rPr>
+        <w:rFonts w:ascii="Symbol" w:hAnsi="Symbol" w:hint="default"/>
+      </w:rPr>
+    </w:lvl>
+    <w:lvl w:ilvl="5">
+      <w:start w:val="1"/>
+      <w:numFmt w:val="bullet"/>
+      <w:lvlText w:val=""/>
+      <w:lvlJc w:val="left"/>
+      <w:pPr>
+        <w:ind w:left="2160" w:hanging="360"/>
+      </w:pPr>
+      <w:rPr>
+        <w:rFonts w:ascii="Symbol" w:hAnsi="Symbol" w:hint="default"/>
+      </w:rPr>
+    </w:lvl>
+    <w:lvl w:ilvl="6">
+      <w:start w:val="1"/>
+      <w:numFmt w:val="decimal"/>
+      <w:lvlText w:val="%1.%2.%3.%4.%5.%6.%7."/>
+      <w:lvlJc w:val="left"/>
+      <w:pPr>
+        <w:ind w:left="3240" w:hanging="1080"/>
+      </w:pPr>
+    </w:lvl>
+    <w:lvl w:ilvl="7">
+      <w:start w:val="1"/>
+      <w:numFmt w:val="decimal"/>
+      <w:lvlText w:val="%1.%2.%3.%4.%5.%6.%7.%8."/>
+      <w:lvlJc w:val="left"/>
+      <w:pPr>
+        <w:ind w:left="3744" w:hanging="1224"/>
+      </w:pPr>
+    </w:lvl>
+    <w:lvl w:ilvl="8">
+      <w:start w:val="1"/>
+      <w:numFmt w:val="decimal"/>
+      <w:lvlText w:val="%1.%2.%3.%4.%5.%6.%7.%8.%9."/>
+      <w:lvlJc w:val="left"/>
+      <w:pPr>
+        <w:ind w:left="4320" w:hanging="1440"/>
+      </w:pPr>
+    </w:lvl>
+  </w:abstractNum>
+  <w:abstractNum w:abstractNumId="3" w15:restartNumberingAfterBreak="0">
     <w:nsid w:val="68846A4B"/>
     <w:multiLevelType w:val="multilevel"/>
     <w:tmpl w:val="0416001F"/>
@@ -1153,13 +1421,16 @@
     </w:lvl>
   </w:abstractNum>
   <w:num w:numId="1" w16cid:durableId="768700559">
-    <w:abstractNumId w:val="2"/>
+    <w:abstractNumId w:val="3"/>
   </w:num>
   <w:num w:numId="2" w16cid:durableId="1708943977">
     <w:abstractNumId w:val="0"/>
   </w:num>
   <w:num w:numId="3" w16cid:durableId="535896283">
     <w:abstractNumId w:val="1"/>
+  </w:num>
+  <w:num w:numId="4" w16cid:durableId="155266059">
+    <w:abstractNumId w:val="2"/>
   </w:num>
 </w:numbering>
 </file>
@@ -1624,6 +1895,45 @@
       <w:contextualSpacing/>
     </w:pPr>
   </w:style>
+  <w:style w:type="paragraph" w:styleId="Textodenotaderodap">
+    <w:name w:val="footnote text"/>
+    <w:basedOn w:val="Normal"/>
+    <w:link w:val="TextodenotaderodapChar"/>
+    <w:uiPriority w:val="99"/>
+    <w:semiHidden/>
+    <w:unhideWhenUsed/>
+    <w:rsid w:val="00870F6E"/>
+    <w:pPr>
+      <w:spacing w:after="0" w:line="240" w:lineRule="auto"/>
+    </w:pPr>
+    <w:rPr>
+      <w:sz w:val="20"/>
+      <w:szCs w:val="20"/>
+    </w:rPr>
+  </w:style>
+  <w:style w:type="character" w:customStyle="1" w:styleId="TextodenotaderodapChar">
+    <w:name w:val="Texto de nota de rodapé Char"/>
+    <w:basedOn w:val="Fontepargpadro"/>
+    <w:link w:val="Textodenotaderodap"/>
+    <w:uiPriority w:val="99"/>
+    <w:semiHidden/>
+    <w:rsid w:val="00870F6E"/>
+    <w:rPr>
+      <w:sz w:val="20"/>
+      <w:szCs w:val="20"/>
+    </w:rPr>
+  </w:style>
+  <w:style w:type="character" w:styleId="Refdenotaderodap">
+    <w:name w:val="footnote reference"/>
+    <w:basedOn w:val="Fontepargpadro"/>
+    <w:uiPriority w:val="99"/>
+    <w:semiHidden/>
+    <w:unhideWhenUsed/>
+    <w:rsid w:val="00870F6E"/>
+    <w:rPr>
+      <w:vertAlign w:val="superscript"/>
+    </w:rPr>
+  </w:style>
 </w:styles>
 </file>
 
@@ -1920,4 +2230,16 @@
     </a:ext>
   </a:extLst>
 </a:theme>
+</file>
+
+<file path=customXml/item1.xml><?xml version="1.0" encoding="utf-8"?>
+<b:Sources xmlns:b="http://schemas.openxmlformats.org/officeDocument/2006/bibliography" xmlns="http://schemas.openxmlformats.org/officeDocument/2006/bibliography" SelectedStyle="\APASixthEditionOfficeOnline.xsl" StyleName="APA" Version="6"/>
+</file>
+
+<file path=customXml/itemProps1.xml><?xml version="1.0" encoding="utf-8"?>
+<ds:datastoreItem xmlns:ds="http://schemas.openxmlformats.org/officeDocument/2006/customXml" ds:itemID="{FE99EECC-8128-4235-B7CC-26362687A376}">
+  <ds:schemaRefs>
+    <ds:schemaRef ds:uri="http://schemas.openxmlformats.org/officeDocument/2006/bibliography"/>
+  </ds:schemaRefs>
+</ds:datastoreItem>
 </file>
</xml_diff>

<commit_message>
Criando a class FornecedorMapping
</commit_message>
<xml_diff>
--- a/MinhaAppMvcCompleta/doc/MinhaAppMvcCompleta - Anotações.docx
+++ b/MinhaAppMvcCompleta/doc/MinhaAppMvcCompleta - Anotações.docx
@@ -52,7 +52,15 @@
         </w:numPr>
       </w:pPr>
       <w:r>
-        <w:t>Criar a "Solution"</w:t>
+        <w:t>Criar a "</w:t>
+      </w:r>
+      <w:proofErr w:type="spellStart"/>
+      <w:r>
+        <w:t>Solution</w:t>
+      </w:r>
+      <w:proofErr w:type="spellEnd"/>
+      <w:r>
+        <w:t>"</w:t>
       </w:r>
     </w:p>
     <w:p>
@@ -64,7 +72,39 @@
         </w:numPr>
       </w:pPr>
       <w:r>
-        <w:t>Criar as pastas básicas "src", "test", "sql", "doc"</w:t>
+        <w:t>Criar as pastas básicas "</w:t>
+      </w:r>
+      <w:proofErr w:type="spellStart"/>
+      <w:r>
+        <w:t>src</w:t>
+      </w:r>
+      <w:proofErr w:type="spellEnd"/>
+      <w:r>
+        <w:t>", "</w:t>
+      </w:r>
+      <w:proofErr w:type="spellStart"/>
+      <w:r>
+        <w:t>test</w:t>
+      </w:r>
+      <w:proofErr w:type="spellEnd"/>
+      <w:r>
+        <w:t>", "</w:t>
+      </w:r>
+      <w:proofErr w:type="spellStart"/>
+      <w:r>
+        <w:t>sql</w:t>
+      </w:r>
+      <w:proofErr w:type="spellEnd"/>
+      <w:r>
+        <w:t>", "</w:t>
+      </w:r>
+      <w:proofErr w:type="spellStart"/>
+      <w:r>
+        <w:t>doc</w:t>
+      </w:r>
+      <w:proofErr w:type="spellEnd"/>
+      <w:r>
+        <w:t>"</w:t>
       </w:r>
     </w:p>
     <w:p>
@@ -76,8 +116,13 @@
         </w:numPr>
       </w:pPr>
       <w:r>
-        <w:t>Criar o arquivo global.json</w:t>
-      </w:r>
+        <w:t xml:space="preserve">Criar o arquivo </w:t>
+      </w:r>
+      <w:proofErr w:type="spellStart"/>
+      <w:r>
+        <w:t>global.json</w:t>
+      </w:r>
+      <w:proofErr w:type="spellEnd"/>
     </w:p>
     <w:p>
       <w:pPr>
@@ -88,8 +133,13 @@
         </w:numPr>
       </w:pPr>
       <w:r>
-        <w:t>Criar um projeto dentro da Solution</w:t>
-      </w:r>
+        <w:t xml:space="preserve">Criar um projeto dentro da </w:t>
+      </w:r>
+      <w:proofErr w:type="spellStart"/>
+      <w:r>
+        <w:t>Solution</w:t>
+      </w:r>
+      <w:proofErr w:type="spellEnd"/>
     </w:p>
     <w:p>
       <w:pPr>
@@ -112,7 +162,21 @@
         <w:rPr>
           <w:lang w:val="en-US"/>
         </w:rPr>
-        <w:t>pp (Model-View_Controller)</w:t>
+        <w:t>pp (Model-</w:t>
+      </w:r>
+      <w:proofErr w:type="spellStart"/>
+      <w:r>
+        <w:rPr>
+          <w:lang w:val="en-US"/>
+        </w:rPr>
+        <w:t>View_Controller</w:t>
+      </w:r>
+      <w:proofErr w:type="spellEnd"/>
+      <w:r>
+        <w:rPr>
+          <w:lang w:val="en-US"/>
+        </w:rPr>
+        <w:t>)</w:t>
       </w:r>
     </w:p>
     <w:p>
@@ -151,7 +215,15 @@
         <w:t xml:space="preserve">Criar um </w:t>
       </w:r>
       <w:r>
-        <w:t>Project do tipo “Class Library”</w:t>
+        <w:t>Project do tipo “</w:t>
+      </w:r>
+      <w:proofErr w:type="spellStart"/>
+      <w:r>
+        <w:t>Class</w:t>
+      </w:r>
+      <w:proofErr w:type="spellEnd"/>
+      <w:r>
+        <w:t xml:space="preserve"> Library”</w:t>
       </w:r>
     </w:p>
     <w:p>
@@ -180,11 +252,24 @@
           <w:numId w:val="2"/>
         </w:numPr>
       </w:pPr>
-      <w:r>
-        <w:t>DevIO.Business (Dentro da p</w:t>
-      </w:r>
-      <w:r>
-        <w:t>asta “src”)</w:t>
+      <w:proofErr w:type="spellStart"/>
+      <w:r>
+        <w:t>DevIO.Business</w:t>
+      </w:r>
+      <w:proofErr w:type="spellEnd"/>
+      <w:r>
+        <w:t xml:space="preserve"> (Dentro da p</w:t>
+      </w:r>
+      <w:r>
+        <w:t>asta “</w:t>
+      </w:r>
+      <w:proofErr w:type="spellStart"/>
+      <w:r>
+        <w:t>src</w:t>
+      </w:r>
+      <w:proofErr w:type="spellEnd"/>
+      <w:r>
+        <w:t>”)</w:t>
       </w:r>
     </w:p>
     <w:p>
@@ -195,11 +280,24 @@
           <w:numId w:val="2"/>
         </w:numPr>
       </w:pPr>
-      <w:r>
-        <w:t>DevIO.Data (Dentro da p</w:t>
-      </w:r>
-      <w:r>
-        <w:t>asta “src”)</w:t>
+      <w:proofErr w:type="spellStart"/>
+      <w:r>
+        <w:t>DevIO.Data</w:t>
+      </w:r>
+      <w:proofErr w:type="spellEnd"/>
+      <w:r>
+        <w:t xml:space="preserve"> (Dentro da p</w:t>
+      </w:r>
+      <w:r>
+        <w:t>asta “</w:t>
+      </w:r>
+      <w:proofErr w:type="spellStart"/>
+      <w:r>
+        <w:t>src</w:t>
+      </w:r>
+      <w:proofErr w:type="spellEnd"/>
+      <w:r>
+        <w:t>”)</w:t>
       </w:r>
     </w:p>
     <w:p>
@@ -268,9 +366,11 @@
           <w:numId w:val="2"/>
         </w:numPr>
       </w:pPr>
+      <w:proofErr w:type="spellStart"/>
       <w:r>
         <w:t>Notificacoes</w:t>
       </w:r>
+      <w:proofErr w:type="spellEnd"/>
     </w:p>
     <w:p>
       <w:pPr>
@@ -292,9 +392,11 @@
           <w:numId w:val="2"/>
         </w:numPr>
       </w:pPr>
+      <w:proofErr w:type="spellStart"/>
       <w:r>
         <w:t>Validations</w:t>
       </w:r>
+      <w:proofErr w:type="spellEnd"/>
     </w:p>
     <w:p>
       <w:pPr>
@@ -338,9 +440,11 @@
           <w:numId w:val="2"/>
         </w:numPr>
       </w:pPr>
+      <w:proofErr w:type="spellStart"/>
       <w:r>
         <w:t>Context</w:t>
       </w:r>
+      <w:proofErr w:type="spellEnd"/>
     </w:p>
     <w:p>
       <w:pPr>
@@ -362,9 +466,11 @@
           <w:numId w:val="2"/>
         </w:numPr>
       </w:pPr>
+      <w:proofErr w:type="spellStart"/>
       <w:r>
         <w:t>Repository</w:t>
       </w:r>
+      <w:proofErr w:type="spellEnd"/>
     </w:p>
     <w:p/>
     <w:p>
@@ -448,9 +554,11 @@
           <w:numId w:val="2"/>
         </w:numPr>
       </w:pPr>
+      <w:proofErr w:type="spellStart"/>
       <w:r>
         <w:t>Entity.cs</w:t>
       </w:r>
+      <w:proofErr w:type="spellEnd"/>
     </w:p>
     <w:p>
       <w:pPr>
@@ -460,9 +568,11 @@
           <w:numId w:val="2"/>
         </w:numPr>
       </w:pPr>
+      <w:proofErr w:type="spellStart"/>
       <w:r>
         <w:t>Fornecedor.cs</w:t>
       </w:r>
+      <w:proofErr w:type="spellEnd"/>
     </w:p>
     <w:p>
       <w:pPr>
@@ -472,9 +582,11 @@
           <w:numId w:val="2"/>
         </w:numPr>
       </w:pPr>
+      <w:proofErr w:type="spellStart"/>
       <w:r>
         <w:t>TipoFornecedor.cs</w:t>
       </w:r>
+      <w:proofErr w:type="spellEnd"/>
     </w:p>
     <w:p>
       <w:pPr>
@@ -484,9 +596,11 @@
           <w:numId w:val="2"/>
         </w:numPr>
       </w:pPr>
+      <w:proofErr w:type="spellStart"/>
       <w:r>
         <w:t>Endereco.cs</w:t>
       </w:r>
+      <w:proofErr w:type="spellEnd"/>
     </w:p>
     <w:p>
       <w:pPr>
@@ -496,9 +610,11 @@
           <w:numId w:val="2"/>
         </w:numPr>
       </w:pPr>
+      <w:proofErr w:type="spellStart"/>
       <w:r>
         <w:t>Produto.cs</w:t>
       </w:r>
+      <w:proofErr w:type="spellEnd"/>
     </w:p>
     <w:p>
       <w:pPr>
@@ -508,9 +624,11 @@
           <w:numId w:val="2"/>
         </w:numPr>
       </w:pPr>
+      <w:proofErr w:type="spellStart"/>
       <w:r>
         <w:t>Notificacoes</w:t>
       </w:r>
+      <w:proofErr w:type="spellEnd"/>
     </w:p>
     <w:p>
       <w:pPr>
@@ -532,9 +650,11 @@
           <w:numId w:val="2"/>
         </w:numPr>
       </w:pPr>
+      <w:proofErr w:type="spellStart"/>
       <w:r>
         <w:t>Validations</w:t>
       </w:r>
+      <w:proofErr w:type="spellEnd"/>
     </w:p>
     <w:p>
       <w:pPr>
@@ -579,9 +699,11 @@
           <w:numId w:val="2"/>
         </w:numPr>
       </w:pPr>
+      <w:proofErr w:type="spellStart"/>
       <w:r>
         <w:t>Context</w:t>
       </w:r>
+      <w:proofErr w:type="spellEnd"/>
     </w:p>
     <w:p>
       <w:pPr>
@@ -591,9 +713,11 @@
           <w:numId w:val="2"/>
         </w:numPr>
       </w:pPr>
+      <w:proofErr w:type="spellStart"/>
       <w:r>
         <w:t>MeuDbContext.cs</w:t>
       </w:r>
+      <w:proofErr w:type="spellEnd"/>
       <w:r>
         <w:rPr>
           <w:rStyle w:val="Refdenotaderodap"/>
@@ -613,8 +737,21 @@
         </w:numPr>
       </w:pPr>
       <w:r>
-        <w:t>Instalar o pacote Install-Package Microsoft.EntityFrameworkCore</w:t>
-      </w:r>
+        <w:t xml:space="preserve">Instalar o pacote </w:t>
+      </w:r>
+      <w:proofErr w:type="spellStart"/>
+      <w:r>
+        <w:t>Install-Package</w:t>
+      </w:r>
+      <w:proofErr w:type="spellEnd"/>
+      <w:r>
+        <w:t xml:space="preserve"> </w:t>
+      </w:r>
+      <w:proofErr w:type="spellStart"/>
+      <w:r>
+        <w:t>Microsoft.EntityFrameworkCore</w:t>
+      </w:r>
+      <w:proofErr w:type="spellEnd"/>
     </w:p>
     <w:p>
       <w:pPr>
@@ -637,7 +774,15 @@
         </w:numPr>
       </w:pPr>
       <w:r>
-        <w:t>Adicionar os DbSet&lt;&gt;</w:t>
+        <w:t xml:space="preserve">Adicionar os </w:t>
+      </w:r>
+      <w:proofErr w:type="spellStart"/>
+      <w:r>
+        <w:t>DbSet</w:t>
+      </w:r>
+      <w:proofErr w:type="spellEnd"/>
+      <w:r>
+        <w:t>&lt;&gt;</w:t>
       </w:r>
     </w:p>
     <w:p>
@@ -660,9 +805,11 @@
           <w:numId w:val="2"/>
         </w:numPr>
       </w:pPr>
+      <w:proofErr w:type="spellStart"/>
       <w:r>
         <w:t>ProdutoMapping.cs</w:t>
       </w:r>
+      <w:proofErr w:type="spellEnd"/>
     </w:p>
     <w:p>
       <w:pPr>
@@ -675,6 +822,9 @@
       <w:r>
         <w:t>Realizar o mapeamento dos campos</w:t>
       </w:r>
+      <w:r>
+        <w:t>(propriedades)</w:t>
+      </w:r>
     </w:p>
     <w:p>
       <w:pPr>
@@ -687,6 +837,7 @@
       <w:r>
         <w:t xml:space="preserve">Para utilizar o </w:t>
       </w:r>
+      <w:proofErr w:type="spellStart"/>
       <w:r>
         <w:rPr>
           <w:rFonts w:ascii="Cascadia Mono" w:hAnsi="Cascadia Mono" w:cs="Cascadia Mono"/>
@@ -698,6 +849,7 @@
         </w:rPr>
         <w:t>HasColumnType</w:t>
       </w:r>
+      <w:proofErr w:type="spellEnd"/>
       <w:r>
         <w:rPr>
           <w:rFonts w:ascii="Cascadia Mono" w:hAnsi="Cascadia Mono" w:cs="Cascadia Mono"/>
@@ -705,8 +857,39 @@
           <w:sz w:val="19"/>
           <w:szCs w:val="19"/>
         </w:rPr>
-        <w:t xml:space="preserve"> é necessário instalar o pacote Install-Package Microsoft.EntityFrameworkCore.Relational</w:t>
-      </w:r>
+        <w:t xml:space="preserve"> é necessário instalar o pacote </w:t>
+      </w:r>
+      <w:proofErr w:type="spellStart"/>
+      <w:r>
+        <w:rPr>
+          <w:rFonts w:ascii="Cascadia Mono" w:hAnsi="Cascadia Mono" w:cs="Cascadia Mono"/>
+          <w:color w:val="000000"/>
+          <w:sz w:val="19"/>
+          <w:szCs w:val="19"/>
+        </w:rPr>
+        <w:t>Install-Package</w:t>
+      </w:r>
+      <w:proofErr w:type="spellEnd"/>
+      <w:r>
+        <w:rPr>
+          <w:rFonts w:ascii="Cascadia Mono" w:hAnsi="Cascadia Mono" w:cs="Cascadia Mono"/>
+          <w:color w:val="000000"/>
+          <w:sz w:val="19"/>
+          <w:szCs w:val="19"/>
+        </w:rPr>
+        <w:t xml:space="preserve"> </w:t>
+      </w:r>
+      <w:proofErr w:type="spellStart"/>
+      <w:r>
+        <w:rPr>
+          <w:rFonts w:ascii="Cascadia Mono" w:hAnsi="Cascadia Mono" w:cs="Cascadia Mono"/>
+          <w:color w:val="000000"/>
+          <w:sz w:val="19"/>
+          <w:szCs w:val="19"/>
+        </w:rPr>
+        <w:t>Microsoft.EntityFrameworkCore.Relational</w:t>
+      </w:r>
+      <w:proofErr w:type="spellEnd"/>
       <w:r>
         <w:rPr>
           <w:rStyle w:val="Refdenotaderodap"/>
@@ -734,8 +917,13 @@
           <w:numId w:val="4"/>
         </w:numPr>
       </w:pPr>
-      <w:r>
-        <w:t>IsRequired()</w:t>
+      <w:proofErr w:type="spellStart"/>
+      <w:r>
+        <w:t>IsRequired</w:t>
+      </w:r>
+      <w:proofErr w:type="spellEnd"/>
+      <w:r>
+        <w:t>()</w:t>
       </w:r>
     </w:p>
     <w:p>
@@ -746,8 +934,21 @@
           <w:numId w:val="4"/>
         </w:numPr>
       </w:pPr>
-      <w:r>
-        <w:t>HasColumnType("varchar(200)”)</w:t>
+      <w:proofErr w:type="spellStart"/>
+      <w:r>
+        <w:t>HasColumnType</w:t>
+      </w:r>
+      <w:proofErr w:type="spellEnd"/>
+      <w:r>
+        <w:t>("</w:t>
+      </w:r>
+      <w:proofErr w:type="spellStart"/>
+      <w:r>
+        <w:t>varchar</w:t>
+      </w:r>
+      <w:proofErr w:type="spellEnd"/>
+      <w:r>
+        <w:t>(200)”)</w:t>
       </w:r>
     </w:p>
     <w:p>
@@ -758,8 +959,13 @@
           <w:numId w:val="4"/>
         </w:numPr>
       </w:pPr>
-      <w:r>
-        <w:t>ToTable(“Produtos”)</w:t>
+      <w:proofErr w:type="spellStart"/>
+      <w:r>
+        <w:t>ToTable</w:t>
+      </w:r>
+      <w:proofErr w:type="spellEnd"/>
+      <w:r>
+        <w:t>(“Produtos”)</w:t>
       </w:r>
     </w:p>
     <w:p>
@@ -770,9 +976,11 @@
           <w:numId w:val="2"/>
         </w:numPr>
       </w:pPr>
+      <w:proofErr w:type="spellStart"/>
       <w:r>
         <w:t>Repository</w:t>
       </w:r>
+      <w:proofErr w:type="spellEnd"/>
     </w:p>
     <w:p>
       <w:r>
@@ -782,10 +990,19 @@
     <w:p>
       <w:r>
         <w:lastRenderedPageBreak/>
-        <w:t>É preciso instalar o Microsoft.EntityFrameworkCore.Relational</w:t>
-      </w:r>
-      <w:r>
-        <w:t xml:space="preserve"> para usar o .H</w:t>
+        <w:t xml:space="preserve">É preciso instalar o </w:t>
+      </w:r>
+      <w:proofErr w:type="spellStart"/>
+      <w:r>
+        <w:t>Microsoft.EntityFrameworkCore.Relational</w:t>
+      </w:r>
+      <w:proofErr w:type="spellEnd"/>
+      <w:r>
+        <w:t xml:space="preserve"> para usar o .</w:t>
+      </w:r>
+      <w:proofErr w:type="spellStart"/>
+      <w:r>
+        <w:t>H</w:t>
       </w:r>
       <w:r>
         <w:t>as</w:t>
@@ -802,6 +1019,7 @@
       <w:r>
         <w:t>ame</w:t>
       </w:r>
+      <w:proofErr w:type="spellEnd"/>
       <w:r>
         <w:t>()</w:t>
       </w:r>
@@ -977,8 +1195,13 @@
         <w:footnoteRef/>
       </w:r>
       <w:r>
-        <w:t xml:space="preserve"> Lembrar de escolher a camada certa, neste caso, DevIO.Data</w:t>
-      </w:r>
+        <w:t xml:space="preserve"> Lembrar de escolher a camada certa, neste caso, </w:t>
+      </w:r>
+      <w:proofErr w:type="spellStart"/>
+      <w:r>
+        <w:t>DevIO.Data</w:t>
+      </w:r>
+      <w:proofErr w:type="spellEnd"/>
     </w:p>
     <w:p>
       <w:pPr>
@@ -1043,8 +1266,17 @@
         <w:footnoteRef/>
       </w:r>
       <w:r>
-        <w:t xml:space="preserve"> Não esqueça de escolher a camada DevIO.Data, se der erro procure especificar a versão correta. Se a versão do seu .Net for 3, então, seus pacotes precisam começar com 3.X. Exemplo: </w:t>
-      </w:r>
+        <w:t xml:space="preserve"> Não esqueça de escolher a camada </w:t>
+      </w:r>
+      <w:proofErr w:type="spellStart"/>
+      <w:r>
+        <w:t>DevIO.Data</w:t>
+      </w:r>
+      <w:proofErr w:type="spellEnd"/>
+      <w:r>
+        <w:t xml:space="preserve">, se der erro procure especificar a versão correta. Se a versão do seu .Net for 3, então, seus pacotes precisam começar com 3.X. Exemplo: </w:t>
+      </w:r>
+      <w:proofErr w:type="spellStart"/>
       <w:r>
         <w:rPr>
           <w:rFonts w:ascii="Cascadia Mono" w:hAnsi="Cascadia Mono" w:cs="Cascadia Mono"/>
@@ -1052,7 +1284,57 @@
           <w:sz w:val="19"/>
           <w:szCs w:val="19"/>
         </w:rPr>
-        <w:t>Install-Package Microsoft.EntityFrameworkCore.Relational -Version 3.1.26</w:t>
+        <w:t>Install-Package</w:t>
+      </w:r>
+      <w:proofErr w:type="spellEnd"/>
+      <w:r>
+        <w:rPr>
+          <w:rFonts w:ascii="Cascadia Mono" w:hAnsi="Cascadia Mono" w:cs="Cascadia Mono"/>
+          <w:color w:val="000000"/>
+          <w:sz w:val="19"/>
+          <w:szCs w:val="19"/>
+        </w:rPr>
+        <w:t xml:space="preserve"> </w:t>
+      </w:r>
+      <w:proofErr w:type="spellStart"/>
+      <w:r>
+        <w:rPr>
+          <w:rFonts w:ascii="Cascadia Mono" w:hAnsi="Cascadia Mono" w:cs="Cascadia Mono"/>
+          <w:color w:val="000000"/>
+          <w:sz w:val="19"/>
+          <w:szCs w:val="19"/>
+        </w:rPr>
+        <w:t>Microsoft.EntityFrameworkCore.Relational</w:t>
+      </w:r>
+      <w:proofErr w:type="spellEnd"/>
+      <w:r>
+        <w:rPr>
+          <w:rFonts w:ascii="Cascadia Mono" w:hAnsi="Cascadia Mono" w:cs="Cascadia Mono"/>
+          <w:color w:val="000000"/>
+          <w:sz w:val="19"/>
+          <w:szCs w:val="19"/>
+        </w:rPr>
+        <w:t xml:space="preserve"> -</w:t>
+      </w:r>
+      <w:proofErr w:type="spellStart"/>
+      <w:r>
+        <w:rPr>
+          <w:rFonts w:ascii="Cascadia Mono" w:hAnsi="Cascadia Mono" w:cs="Cascadia Mono"/>
+          <w:color w:val="000000"/>
+          <w:sz w:val="19"/>
+          <w:szCs w:val="19"/>
+        </w:rPr>
+        <w:t>Version</w:t>
+      </w:r>
+      <w:proofErr w:type="spellEnd"/>
+      <w:r>
+        <w:rPr>
+          <w:rFonts w:ascii="Cascadia Mono" w:hAnsi="Cascadia Mono" w:cs="Cascadia Mono"/>
+          <w:color w:val="000000"/>
+          <w:sz w:val="19"/>
+          <w:szCs w:val="19"/>
+        </w:rPr>
+        <w:t xml:space="preserve"> 3.1.26</w:t>
       </w:r>
     </w:p>
   </w:footnote>

</xml_diff>

<commit_message>
Criando a class EnderecoMapping
</commit_message>
<xml_diff>
--- a/MinhaAppMvcCompleta/doc/MinhaAppMvcCompleta - Anotações.docx
+++ b/MinhaAppMvcCompleta/doc/MinhaAppMvcCompleta - Anotações.docx
@@ -52,15 +52,7 @@
         </w:numPr>
       </w:pPr>
       <w:r>
-        <w:t>Criar a "</w:t>
-      </w:r>
-      <w:proofErr w:type="spellStart"/>
-      <w:r>
-        <w:t>Solution</w:t>
-      </w:r>
-      <w:proofErr w:type="spellEnd"/>
-      <w:r>
-        <w:t>"</w:t>
+        <w:t>Criar a "Solution"</w:t>
       </w:r>
     </w:p>
     <w:p>
@@ -72,39 +64,7 @@
         </w:numPr>
       </w:pPr>
       <w:r>
-        <w:t>Criar as pastas básicas "</w:t>
-      </w:r>
-      <w:proofErr w:type="spellStart"/>
-      <w:r>
-        <w:t>src</w:t>
-      </w:r>
-      <w:proofErr w:type="spellEnd"/>
-      <w:r>
-        <w:t>", "</w:t>
-      </w:r>
-      <w:proofErr w:type="spellStart"/>
-      <w:r>
-        <w:t>test</w:t>
-      </w:r>
-      <w:proofErr w:type="spellEnd"/>
-      <w:r>
-        <w:t>", "</w:t>
-      </w:r>
-      <w:proofErr w:type="spellStart"/>
-      <w:r>
-        <w:t>sql</w:t>
-      </w:r>
-      <w:proofErr w:type="spellEnd"/>
-      <w:r>
-        <w:t>", "</w:t>
-      </w:r>
-      <w:proofErr w:type="spellStart"/>
-      <w:r>
-        <w:t>doc</w:t>
-      </w:r>
-      <w:proofErr w:type="spellEnd"/>
-      <w:r>
-        <w:t>"</w:t>
+        <w:t>Criar as pastas básicas "src", "test", "sql", "doc"</w:t>
       </w:r>
     </w:p>
     <w:p>
@@ -116,13 +76,8 @@
         </w:numPr>
       </w:pPr>
       <w:r>
-        <w:t xml:space="preserve">Criar o arquivo </w:t>
-      </w:r>
-      <w:proofErr w:type="spellStart"/>
-      <w:r>
-        <w:t>global.json</w:t>
-      </w:r>
-      <w:proofErr w:type="spellEnd"/>
+        <w:t>Criar o arquivo global.json</w:t>
+      </w:r>
     </w:p>
     <w:p>
       <w:pPr>
@@ -133,13 +88,8 @@
         </w:numPr>
       </w:pPr>
       <w:r>
-        <w:t xml:space="preserve">Criar um projeto dentro da </w:t>
-      </w:r>
-      <w:proofErr w:type="spellStart"/>
-      <w:r>
-        <w:t>Solution</w:t>
-      </w:r>
-      <w:proofErr w:type="spellEnd"/>
+        <w:t>Criar um projeto dentro da Solution</w:t>
+      </w:r>
     </w:p>
     <w:p>
       <w:pPr>
@@ -162,21 +112,7 @@
         <w:rPr>
           <w:lang w:val="en-US"/>
         </w:rPr>
-        <w:t>pp (Model-</w:t>
-      </w:r>
-      <w:proofErr w:type="spellStart"/>
-      <w:r>
-        <w:rPr>
-          <w:lang w:val="en-US"/>
-        </w:rPr>
-        <w:t>View_Controller</w:t>
-      </w:r>
-      <w:proofErr w:type="spellEnd"/>
-      <w:r>
-        <w:rPr>
-          <w:lang w:val="en-US"/>
-        </w:rPr>
-        <w:t>)</w:t>
+        <w:t>pp (Model-View_Controller)</w:t>
       </w:r>
     </w:p>
     <w:p>
@@ -215,15 +151,7 @@
         <w:t xml:space="preserve">Criar um </w:t>
       </w:r>
       <w:r>
-        <w:t>Project do tipo “</w:t>
-      </w:r>
-      <w:proofErr w:type="spellStart"/>
-      <w:r>
-        <w:t>Class</w:t>
-      </w:r>
-      <w:proofErr w:type="spellEnd"/>
-      <w:r>
-        <w:t xml:space="preserve"> Library”</w:t>
+        <w:t>Project do tipo “Class Library”</w:t>
       </w:r>
     </w:p>
     <w:p>
@@ -252,24 +180,11 @@
           <w:numId w:val="2"/>
         </w:numPr>
       </w:pPr>
-      <w:proofErr w:type="spellStart"/>
-      <w:r>
-        <w:t>DevIO.Business</w:t>
-      </w:r>
-      <w:proofErr w:type="spellEnd"/>
-      <w:r>
-        <w:t xml:space="preserve"> (Dentro da p</w:t>
-      </w:r>
-      <w:r>
-        <w:t>asta “</w:t>
-      </w:r>
-      <w:proofErr w:type="spellStart"/>
-      <w:r>
-        <w:t>src</w:t>
-      </w:r>
-      <w:proofErr w:type="spellEnd"/>
-      <w:r>
-        <w:t>”)</w:t>
+      <w:r>
+        <w:t>DevIO.Business (Dentro da p</w:t>
+      </w:r>
+      <w:r>
+        <w:t>asta “src”)</w:t>
       </w:r>
     </w:p>
     <w:p>
@@ -280,24 +195,11 @@
           <w:numId w:val="2"/>
         </w:numPr>
       </w:pPr>
-      <w:proofErr w:type="spellStart"/>
-      <w:r>
-        <w:t>DevIO.Data</w:t>
-      </w:r>
-      <w:proofErr w:type="spellEnd"/>
-      <w:r>
-        <w:t xml:space="preserve"> (Dentro da p</w:t>
-      </w:r>
-      <w:r>
-        <w:t>asta “</w:t>
-      </w:r>
-      <w:proofErr w:type="spellStart"/>
-      <w:r>
-        <w:t>src</w:t>
-      </w:r>
-      <w:proofErr w:type="spellEnd"/>
-      <w:r>
-        <w:t>”)</w:t>
+      <w:r>
+        <w:t>DevIO.Data (Dentro da p</w:t>
+      </w:r>
+      <w:r>
+        <w:t>asta “src”)</w:t>
       </w:r>
     </w:p>
     <w:p>
@@ -366,11 +268,9 @@
           <w:numId w:val="2"/>
         </w:numPr>
       </w:pPr>
-      <w:proofErr w:type="spellStart"/>
       <w:r>
         <w:t>Notificacoes</w:t>
       </w:r>
-      <w:proofErr w:type="spellEnd"/>
     </w:p>
     <w:p>
       <w:pPr>
@@ -392,11 +292,9 @@
           <w:numId w:val="2"/>
         </w:numPr>
       </w:pPr>
-      <w:proofErr w:type="spellStart"/>
       <w:r>
         <w:t>Validations</w:t>
       </w:r>
-      <w:proofErr w:type="spellEnd"/>
     </w:p>
     <w:p>
       <w:pPr>
@@ -440,11 +338,9 @@
           <w:numId w:val="2"/>
         </w:numPr>
       </w:pPr>
-      <w:proofErr w:type="spellStart"/>
       <w:r>
         <w:t>Context</w:t>
       </w:r>
-      <w:proofErr w:type="spellEnd"/>
     </w:p>
     <w:p>
       <w:pPr>
@@ -466,11 +362,9 @@
           <w:numId w:val="2"/>
         </w:numPr>
       </w:pPr>
-      <w:proofErr w:type="spellStart"/>
       <w:r>
         <w:t>Repository</w:t>
       </w:r>
-      <w:proofErr w:type="spellEnd"/>
     </w:p>
     <w:p/>
     <w:p>
@@ -554,11 +448,9 @@
           <w:numId w:val="2"/>
         </w:numPr>
       </w:pPr>
-      <w:proofErr w:type="spellStart"/>
       <w:r>
         <w:t>Entity.cs</w:t>
       </w:r>
-      <w:proofErr w:type="spellEnd"/>
     </w:p>
     <w:p>
       <w:pPr>
@@ -568,11 +460,9 @@
           <w:numId w:val="2"/>
         </w:numPr>
       </w:pPr>
-      <w:proofErr w:type="spellStart"/>
       <w:r>
         <w:t>Fornecedor.cs</w:t>
       </w:r>
-      <w:proofErr w:type="spellEnd"/>
     </w:p>
     <w:p>
       <w:pPr>
@@ -582,11 +472,9 @@
           <w:numId w:val="2"/>
         </w:numPr>
       </w:pPr>
-      <w:proofErr w:type="spellStart"/>
       <w:r>
         <w:t>TipoFornecedor.cs</w:t>
       </w:r>
-      <w:proofErr w:type="spellEnd"/>
     </w:p>
     <w:p>
       <w:pPr>
@@ -596,11 +484,9 @@
           <w:numId w:val="2"/>
         </w:numPr>
       </w:pPr>
-      <w:proofErr w:type="spellStart"/>
       <w:r>
         <w:t>Endereco.cs</w:t>
       </w:r>
-      <w:proofErr w:type="spellEnd"/>
     </w:p>
     <w:p>
       <w:pPr>
@@ -610,11 +496,9 @@
           <w:numId w:val="2"/>
         </w:numPr>
       </w:pPr>
-      <w:proofErr w:type="spellStart"/>
       <w:r>
         <w:t>Produto.cs</w:t>
       </w:r>
-      <w:proofErr w:type="spellEnd"/>
     </w:p>
     <w:p>
       <w:pPr>
@@ -624,11 +508,9 @@
           <w:numId w:val="2"/>
         </w:numPr>
       </w:pPr>
-      <w:proofErr w:type="spellStart"/>
       <w:r>
         <w:t>Notificacoes</w:t>
       </w:r>
-      <w:proofErr w:type="spellEnd"/>
     </w:p>
     <w:p>
       <w:pPr>
@@ -650,11 +532,9 @@
           <w:numId w:val="2"/>
         </w:numPr>
       </w:pPr>
-      <w:proofErr w:type="spellStart"/>
       <w:r>
         <w:t>Validations</w:t>
       </w:r>
-      <w:proofErr w:type="spellEnd"/>
     </w:p>
     <w:p>
       <w:pPr>
@@ -699,11 +579,9 @@
           <w:numId w:val="2"/>
         </w:numPr>
       </w:pPr>
-      <w:proofErr w:type="spellStart"/>
       <w:r>
         <w:t>Context</w:t>
       </w:r>
-      <w:proofErr w:type="spellEnd"/>
     </w:p>
     <w:p>
       <w:pPr>
@@ -713,11 +591,9 @@
           <w:numId w:val="2"/>
         </w:numPr>
       </w:pPr>
-      <w:proofErr w:type="spellStart"/>
       <w:r>
         <w:t>MeuDbContext.cs</w:t>
       </w:r>
-      <w:proofErr w:type="spellEnd"/>
       <w:r>
         <w:rPr>
           <w:rStyle w:val="Refdenotaderodap"/>
@@ -737,21 +613,8 @@
         </w:numPr>
       </w:pPr>
       <w:r>
-        <w:t xml:space="preserve">Instalar o pacote </w:t>
-      </w:r>
-      <w:proofErr w:type="spellStart"/>
-      <w:r>
-        <w:t>Install-Package</w:t>
-      </w:r>
-      <w:proofErr w:type="spellEnd"/>
-      <w:r>
-        <w:t xml:space="preserve"> </w:t>
-      </w:r>
-      <w:proofErr w:type="spellStart"/>
-      <w:r>
-        <w:t>Microsoft.EntityFrameworkCore</w:t>
-      </w:r>
-      <w:proofErr w:type="spellEnd"/>
+        <w:t>Instalar o pacote Install-Package Microsoft.EntityFrameworkCore</w:t>
+      </w:r>
     </w:p>
     <w:p>
       <w:pPr>
@@ -774,15 +637,7 @@
         </w:numPr>
       </w:pPr>
       <w:r>
-        <w:t xml:space="preserve">Adicionar os </w:t>
-      </w:r>
-      <w:proofErr w:type="spellStart"/>
-      <w:r>
-        <w:t>DbSet</w:t>
-      </w:r>
-      <w:proofErr w:type="spellEnd"/>
-      <w:r>
-        <w:t>&lt;&gt;</w:t>
+        <w:t>Adicionar os DbSet&lt;&gt;</w:t>
       </w:r>
     </w:p>
     <w:p>
@@ -805,11 +660,9 @@
           <w:numId w:val="2"/>
         </w:numPr>
       </w:pPr>
-      <w:proofErr w:type="spellStart"/>
       <w:r>
         <w:t>ProdutoMapping.cs</w:t>
       </w:r>
-      <w:proofErr w:type="spellEnd"/>
     </w:p>
     <w:p>
       <w:pPr>
@@ -837,7 +690,6 @@
       <w:r>
         <w:t xml:space="preserve">Para utilizar o </w:t>
       </w:r>
-      <w:proofErr w:type="spellStart"/>
       <w:r>
         <w:rPr>
           <w:rFonts w:ascii="Cascadia Mono" w:hAnsi="Cascadia Mono" w:cs="Cascadia Mono"/>
@@ -849,7 +701,6 @@
         </w:rPr>
         <w:t>HasColumnType</w:t>
       </w:r>
-      <w:proofErr w:type="spellEnd"/>
       <w:r>
         <w:rPr>
           <w:rFonts w:ascii="Cascadia Mono" w:hAnsi="Cascadia Mono" w:cs="Cascadia Mono"/>
@@ -857,39 +708,8 @@
           <w:sz w:val="19"/>
           <w:szCs w:val="19"/>
         </w:rPr>
-        <w:t xml:space="preserve"> é necessário instalar o pacote </w:t>
-      </w:r>
-      <w:proofErr w:type="spellStart"/>
-      <w:r>
-        <w:rPr>
-          <w:rFonts w:ascii="Cascadia Mono" w:hAnsi="Cascadia Mono" w:cs="Cascadia Mono"/>
-          <w:color w:val="000000"/>
-          <w:sz w:val="19"/>
-          <w:szCs w:val="19"/>
-        </w:rPr>
-        <w:t>Install-Package</w:t>
-      </w:r>
-      <w:proofErr w:type="spellEnd"/>
-      <w:r>
-        <w:rPr>
-          <w:rFonts w:ascii="Cascadia Mono" w:hAnsi="Cascadia Mono" w:cs="Cascadia Mono"/>
-          <w:color w:val="000000"/>
-          <w:sz w:val="19"/>
-          <w:szCs w:val="19"/>
-        </w:rPr>
-        <w:t xml:space="preserve"> </w:t>
-      </w:r>
-      <w:proofErr w:type="spellStart"/>
-      <w:r>
-        <w:rPr>
-          <w:rFonts w:ascii="Cascadia Mono" w:hAnsi="Cascadia Mono" w:cs="Cascadia Mono"/>
-          <w:color w:val="000000"/>
-          <w:sz w:val="19"/>
-          <w:szCs w:val="19"/>
-        </w:rPr>
-        <w:t>Microsoft.EntityFrameworkCore.Relational</w:t>
-      </w:r>
-      <w:proofErr w:type="spellEnd"/>
+        <w:t xml:space="preserve"> é necessário instalar o pacote Install-Package Microsoft.EntityFrameworkCore.Relational</w:t>
+      </w:r>
       <w:r>
         <w:rPr>
           <w:rStyle w:val="Refdenotaderodap"/>
@@ -917,13 +737,8 @@
           <w:numId w:val="4"/>
         </w:numPr>
       </w:pPr>
-      <w:proofErr w:type="spellStart"/>
-      <w:r>
-        <w:t>IsRequired</w:t>
-      </w:r>
-      <w:proofErr w:type="spellEnd"/>
-      <w:r>
-        <w:t>()</w:t>
+      <w:r>
+        <w:t>IsRequired()</w:t>
       </w:r>
     </w:p>
     <w:p>
@@ -934,21 +749,8 @@
           <w:numId w:val="4"/>
         </w:numPr>
       </w:pPr>
-      <w:proofErr w:type="spellStart"/>
-      <w:r>
-        <w:t>HasColumnType</w:t>
-      </w:r>
-      <w:proofErr w:type="spellEnd"/>
-      <w:r>
-        <w:t>("</w:t>
-      </w:r>
-      <w:proofErr w:type="spellStart"/>
-      <w:r>
-        <w:t>varchar</w:t>
-      </w:r>
-      <w:proofErr w:type="spellEnd"/>
-      <w:r>
-        <w:t>(200)”)</w:t>
+      <w:r>
+        <w:t>HasColumnType("varchar(200)”)</w:t>
       </w:r>
     </w:p>
     <w:p>
@@ -959,14 +761,54 @@
           <w:numId w:val="4"/>
         </w:numPr>
       </w:pPr>
-      <w:proofErr w:type="spellStart"/>
-      <w:r>
-        <w:t>ToTable</w:t>
-      </w:r>
-      <w:proofErr w:type="spellEnd"/>
-      <w:r>
-        <w:t>(“Produtos”)</w:t>
-      </w:r>
+      <w:r>
+        <w:t>ToTable(“Produtos”)</w:t>
+      </w:r>
+    </w:p>
+    <w:p>
+      <w:pPr>
+        <w:pStyle w:val="PargrafodaLista"/>
+        <w:numPr>
+          <w:ilvl w:val="3"/>
+          <w:numId w:val="2"/>
+        </w:numPr>
+      </w:pPr>
+      <w:r>
+        <w:t>FornecedorMapping.cs</w:t>
+      </w:r>
+    </w:p>
+    <w:p>
+      <w:pPr>
+        <w:pStyle w:val="PargrafodaLista"/>
+        <w:numPr>
+          <w:ilvl w:val="4"/>
+          <w:numId w:val="2"/>
+        </w:numPr>
+      </w:pPr>
+      <w:r>
+        <w:t>Criando a relação 1 : 1 =&gt; Fornecedor : Endereco</w:t>
+      </w:r>
+    </w:p>
+    <w:p>
+      <w:pPr>
+        <w:pStyle w:val="PargrafodaLista"/>
+        <w:numPr>
+          <w:ilvl w:val="4"/>
+          <w:numId w:val="2"/>
+        </w:numPr>
+      </w:pPr>
+      <w:r>
+        <w:t>Criando a relação 1 : N =&gt; Fornecedor : Produtos</w:t>
+      </w:r>
+    </w:p>
+    <w:p>
+      <w:pPr>
+        <w:pStyle w:val="PargrafodaLista"/>
+        <w:numPr>
+          <w:ilvl w:val="3"/>
+          <w:numId w:val="2"/>
+        </w:numPr>
+      </w:pPr>
     </w:p>
     <w:p>
       <w:pPr>
@@ -976,11 +818,9 @@
           <w:numId w:val="2"/>
         </w:numPr>
       </w:pPr>
-      <w:proofErr w:type="spellStart"/>
       <w:r>
         <w:t>Repository</w:t>
       </w:r>
-      <w:proofErr w:type="spellEnd"/>
     </w:p>
     <w:p>
       <w:r>
@@ -990,19 +830,10 @@
     <w:p>
       <w:r>
         <w:lastRenderedPageBreak/>
-        <w:t xml:space="preserve">É preciso instalar o </w:t>
-      </w:r>
-      <w:proofErr w:type="spellStart"/>
-      <w:r>
-        <w:t>Microsoft.EntityFrameworkCore.Relational</w:t>
-      </w:r>
-      <w:proofErr w:type="spellEnd"/>
-      <w:r>
-        <w:t xml:space="preserve"> para usar o .</w:t>
-      </w:r>
-      <w:proofErr w:type="spellStart"/>
-      <w:r>
-        <w:t>H</w:t>
+        <w:t>É preciso instalar o Microsoft.EntityFrameworkCore.Relational</w:t>
+      </w:r>
+      <w:r>
+        <w:t xml:space="preserve"> para usar o .H</w:t>
       </w:r>
       <w:r>
         <w:t>as</w:t>
@@ -1019,7 +850,6 @@
       <w:r>
         <w:t>ame</w:t>
       </w:r>
-      <w:proofErr w:type="spellEnd"/>
       <w:r>
         <w:t>()</w:t>
       </w:r>
@@ -1195,13 +1025,8 @@
         <w:footnoteRef/>
       </w:r>
       <w:r>
-        <w:t xml:space="preserve"> Lembrar de escolher a camada certa, neste caso, </w:t>
-      </w:r>
-      <w:proofErr w:type="spellStart"/>
-      <w:r>
-        <w:t>DevIO.Data</w:t>
-      </w:r>
-      <w:proofErr w:type="spellEnd"/>
+        <w:t xml:space="preserve"> Lembrar de escolher a camada certa, neste caso, DevIO.Data</w:t>
+      </w:r>
     </w:p>
     <w:p>
       <w:pPr>
@@ -1266,17 +1091,8 @@
         <w:footnoteRef/>
       </w:r>
       <w:r>
-        <w:t xml:space="preserve"> Não esqueça de escolher a camada </w:t>
-      </w:r>
-      <w:proofErr w:type="spellStart"/>
-      <w:r>
-        <w:t>DevIO.Data</w:t>
-      </w:r>
-      <w:proofErr w:type="spellEnd"/>
-      <w:r>
-        <w:t xml:space="preserve">, se der erro procure especificar a versão correta. Se a versão do seu .Net for 3, então, seus pacotes precisam começar com 3.X. Exemplo: </w:t>
-      </w:r>
-      <w:proofErr w:type="spellStart"/>
+        <w:t xml:space="preserve"> Não esqueça de escolher a camada DevIO.Data, se der erro procure especificar a versão correta. Se a versão do seu .Net for 3, então, seus pacotes precisam começar com 3.X. Exemplo: </w:t>
+      </w:r>
       <w:r>
         <w:rPr>
           <w:rFonts w:ascii="Cascadia Mono" w:hAnsi="Cascadia Mono" w:cs="Cascadia Mono"/>
@@ -1284,57 +1100,7 @@
           <w:sz w:val="19"/>
           <w:szCs w:val="19"/>
         </w:rPr>
-        <w:t>Install-Package</w:t>
-      </w:r>
-      <w:proofErr w:type="spellEnd"/>
-      <w:r>
-        <w:rPr>
-          <w:rFonts w:ascii="Cascadia Mono" w:hAnsi="Cascadia Mono" w:cs="Cascadia Mono"/>
-          <w:color w:val="000000"/>
-          <w:sz w:val="19"/>
-          <w:szCs w:val="19"/>
-        </w:rPr>
-        <w:t xml:space="preserve"> </w:t>
-      </w:r>
-      <w:proofErr w:type="spellStart"/>
-      <w:r>
-        <w:rPr>
-          <w:rFonts w:ascii="Cascadia Mono" w:hAnsi="Cascadia Mono" w:cs="Cascadia Mono"/>
-          <w:color w:val="000000"/>
-          <w:sz w:val="19"/>
-          <w:szCs w:val="19"/>
-        </w:rPr>
-        <w:t>Microsoft.EntityFrameworkCore.Relational</w:t>
-      </w:r>
-      <w:proofErr w:type="spellEnd"/>
-      <w:r>
-        <w:rPr>
-          <w:rFonts w:ascii="Cascadia Mono" w:hAnsi="Cascadia Mono" w:cs="Cascadia Mono"/>
-          <w:color w:val="000000"/>
-          <w:sz w:val="19"/>
-          <w:szCs w:val="19"/>
-        </w:rPr>
-        <w:t xml:space="preserve"> -</w:t>
-      </w:r>
-      <w:proofErr w:type="spellStart"/>
-      <w:r>
-        <w:rPr>
-          <w:rFonts w:ascii="Cascadia Mono" w:hAnsi="Cascadia Mono" w:cs="Cascadia Mono"/>
-          <w:color w:val="000000"/>
-          <w:sz w:val="19"/>
-          <w:szCs w:val="19"/>
-        </w:rPr>
-        <w:t>Version</w:t>
-      </w:r>
-      <w:proofErr w:type="spellEnd"/>
-      <w:r>
-        <w:rPr>
-          <w:rFonts w:ascii="Cascadia Mono" w:hAnsi="Cascadia Mono" w:cs="Cascadia Mono"/>
-          <w:color w:val="000000"/>
-          <w:sz w:val="19"/>
-          <w:szCs w:val="19"/>
-        </w:rPr>
-        <w:t xml:space="preserve"> 3.1.26</w:t>
+        <w:t>Install-Package Microsoft.EntityFrameworkCore.Relational -Version 3.1.26</w:t>
       </w:r>
     </w:p>
   </w:footnote>
@@ -1346,7 +1112,7 @@
   <w:abstractNum w:abstractNumId="0" w15:restartNumberingAfterBreak="0">
     <w:nsid w:val="1CAB7B9F"/>
     <w:multiLevelType w:val="multilevel"/>
-    <w:tmpl w:val="1FF09F8C"/>
+    <w:tmpl w:val="F9AE2EA0"/>
     <w:lvl w:ilvl="0">
       <w:start w:val="1"/>
       <w:numFmt w:val="decimal"/>
@@ -1400,12 +1166,15 @@
     </w:lvl>
     <w:lvl w:ilvl="5">
       <w:start w:val="1"/>
-      <w:numFmt w:val="decimal"/>
-      <w:lvlText w:val="%1.%2.%3.%4.%5.%6."/>
-      <w:lvlJc w:val="left"/>
-      <w:pPr>
-        <w:ind w:left="2736" w:hanging="936"/>
-      </w:pPr>
+      <w:numFmt w:val="bullet"/>
+      <w:lvlText w:val=""/>
+      <w:lvlJc w:val="left"/>
+      <w:pPr>
+        <w:ind w:left="2160" w:hanging="360"/>
+      </w:pPr>
+      <w:rPr>
+        <w:rFonts w:ascii="Symbol" w:hAnsi="Symbol" w:hint="default"/>
+      </w:rPr>
     </w:lvl>
     <w:lvl w:ilvl="6">
       <w:start w:val="1"/>

</xml_diff>

<commit_message>
Determinar o tamanho do campo caso não seja especificado antes - property.Relational().ColumnType
</commit_message>
<xml_diff>
--- a/MinhaAppMvcCompleta/doc/MinhaAppMvcCompleta - Anotações.docx
+++ b/MinhaAppMvcCompleta/doc/MinhaAppMvcCompleta - Anotações.docx
@@ -644,6 +644,30 @@
       <w:pPr>
         <w:pStyle w:val="PargrafodaLista"/>
         <w:numPr>
+          <w:ilvl w:val="4"/>
+          <w:numId w:val="2"/>
+        </w:numPr>
+      </w:pPr>
+      <w:r>
+        <w:t>Depois de mapeado conforme o item 9.1.2 devo chamar no meu DbContext</w:t>
+      </w:r>
+    </w:p>
+    <w:p>
+      <w:pPr>
+        <w:pStyle w:val="PargrafodaLista"/>
+        <w:numPr>
+          <w:ilvl w:val="4"/>
+          <w:numId w:val="2"/>
+        </w:numPr>
+      </w:pPr>
+      <w:r>
+        <w:t>Garantir que um fornecedor não seja excluído caso exista produtos vinculados a ele</w:t>
+      </w:r>
+    </w:p>
+    <w:p>
+      <w:pPr>
+        <w:pStyle w:val="PargrafodaLista"/>
+        <w:numPr>
           <w:ilvl w:val="2"/>
           <w:numId w:val="2"/>
         </w:numPr>
@@ -809,6 +833,9 @@
           <w:numId w:val="2"/>
         </w:numPr>
       </w:pPr>
+      <w:r>
+        <w:t>EnderecoMapping.cs</w:t>
+      </w:r>
     </w:p>
     <w:p>
       <w:pPr>

</xml_diff>

<commit_message>
Camada de Negócio finalizada
</commit_message>
<xml_diff>
--- a/MinhaAppMvcCompleta/doc/MinhaAppMvcCompleta - Anotações.docx
+++ b/MinhaAppMvcCompleta/doc/MinhaAppMvcCompleta - Anotações.docx
@@ -847,6 +847,247 @@
       </w:pPr>
       <w:r>
         <w:t>Repository</w:t>
+      </w:r>
+    </w:p>
+    <w:p>
+      <w:pPr>
+        <w:pStyle w:val="PargrafodaLista"/>
+        <w:numPr>
+          <w:ilvl w:val="1"/>
+          <w:numId w:val="2"/>
+        </w:numPr>
+      </w:pPr>
+      <w:r>
+        <w:t>Configurar o nosso DbContext</w:t>
+      </w:r>
+    </w:p>
+    <w:p>
+      <w:pPr>
+        <w:pStyle w:val="PargrafodaLista"/>
+        <w:numPr>
+          <w:ilvl w:val="2"/>
+          <w:numId w:val="2"/>
+        </w:numPr>
+      </w:pPr>
+      <w:r>
+        <w:t>Realizar a configuração de dependências</w:t>
+      </w:r>
+    </w:p>
+    <w:p>
+      <w:pPr>
+        <w:pStyle w:val="PargrafodaLista"/>
+        <w:numPr>
+          <w:ilvl w:val="3"/>
+          <w:numId w:val="2"/>
+        </w:numPr>
+      </w:pPr>
+      <w:r>
+        <w:t>Botão direito em “Dependencies” &gt; Add Project Reference &gt; Data</w:t>
+      </w:r>
+    </w:p>
+    <w:p>
+      <w:pPr>
+        <w:pStyle w:val="PargrafodaLista"/>
+        <w:numPr>
+          <w:ilvl w:val="2"/>
+          <w:numId w:val="2"/>
+        </w:numPr>
+      </w:pPr>
+      <w:r>
+        <w:t>Configurar no arquivo “Startup.cs”</w:t>
+      </w:r>
+    </w:p>
+    <w:p>
+      <w:pPr>
+        <w:ind w:left="720"/>
+      </w:pPr>
+      <w:r>
+        <w:rPr>
+          <w:noProof/>
+        </w:rPr>
+        <w:drawing>
+          <wp:inline distT="0" distB="0" distL="0" distR="0" wp14:anchorId="20C02C2A" wp14:editId="065EDEE1">
+            <wp:extent cx="5400040" cy="427990"/>
+            <wp:effectExtent l="0" t="0" r="0" b="0"/>
+            <wp:docPr id="4" name="Imagem 4"/>
+            <wp:cNvGraphicFramePr>
+              <a:graphicFrameLocks xmlns:a="http://schemas.openxmlformats.org/drawingml/2006/main" noChangeAspect="1"/>
+            </wp:cNvGraphicFramePr>
+            <a:graphic xmlns:a="http://schemas.openxmlformats.org/drawingml/2006/main">
+              <a:graphicData uri="http://schemas.openxmlformats.org/drawingml/2006/picture">
+                <pic:pic xmlns:pic="http://schemas.openxmlformats.org/drawingml/2006/picture">
+                  <pic:nvPicPr>
+                    <pic:cNvPr id="1" name=""/>
+                    <pic:cNvPicPr/>
+                  </pic:nvPicPr>
+                  <pic:blipFill>
+                    <a:blip r:embed="rId9"/>
+                    <a:stretch>
+                      <a:fillRect/>
+                    </a:stretch>
+                  </pic:blipFill>
+                  <pic:spPr>
+                    <a:xfrm>
+                      <a:off x="0" y="0"/>
+                      <a:ext cx="5400040" cy="427990"/>
+                    </a:xfrm>
+                    <a:prstGeom prst="rect">
+                      <a:avLst/>
+                    </a:prstGeom>
+                  </pic:spPr>
+                </pic:pic>
+              </a:graphicData>
+            </a:graphic>
+          </wp:inline>
+        </w:drawing>
+      </w:r>
+    </w:p>
+    <w:p>
+      <w:pPr>
+        <w:pStyle w:val="PargrafodaLista"/>
+        <w:numPr>
+          <w:ilvl w:val="2"/>
+          <w:numId w:val="2"/>
+        </w:numPr>
+      </w:pPr>
+      <w:r>
+        <w:t>Configurar o acesso ao banco de dados</w:t>
+      </w:r>
+    </w:p>
+    <w:p>
+      <w:pPr>
+        <w:pStyle w:val="PargrafodaLista"/>
+        <w:numPr>
+          <w:ilvl w:val="1"/>
+          <w:numId w:val="2"/>
+        </w:numPr>
+      </w:pPr>
+      <w:r>
+        <w:t xml:space="preserve">Criar uma Migration </w:t>
+      </w:r>
+      <w:r>
+        <w:rPr>
+          <w:rStyle w:val="Refdenotaderodap"/>
+        </w:rPr>
+        <w:footnoteReference w:id="3"/>
+      </w:r>
+      <w:r>
+        <w:t>(</w:t>
+      </w:r>
+      <w:r>
+        <w:t>S</w:t>
+      </w:r>
+      <w:r>
+        <w:t>elecionar DevIO.Data</w:t>
+      </w:r>
+      <w:r>
+        <w:t xml:space="preserve"> no Package Manager Console</w:t>
+      </w:r>
+      <w:r>
+        <w:t>)</w:t>
+      </w:r>
+    </w:p>
+    <w:p>
+      <w:pPr>
+        <w:pStyle w:val="PargrafodaLista"/>
+        <w:numPr>
+          <w:ilvl w:val="2"/>
+          <w:numId w:val="2"/>
+        </w:numPr>
+      </w:pPr>
+      <w:r>
+        <w:t>Caso não queira deixar para executar no banco depois será preciso criar um script</w:t>
+      </w:r>
+      <w:r>
+        <w:t xml:space="preserve"> migration</w:t>
+      </w:r>
+      <w:r>
+        <w:rPr>
+          <w:rStyle w:val="Refdenotaderodap"/>
+        </w:rPr>
+        <w:footnoteReference w:id="4"/>
+      </w:r>
+      <w:r>
+        <w:t>.</w:t>
+      </w:r>
+    </w:p>
+    <w:p>
+      <w:pPr>
+        <w:pStyle w:val="PargrafodaLista"/>
+        <w:numPr>
+          <w:ilvl w:val="3"/>
+          <w:numId w:val="2"/>
+        </w:numPr>
+      </w:pPr>
+      <w:r>
+        <w:t>Executa no Package Manager Console</w:t>
+      </w:r>
+      <w:r>
+        <w:t xml:space="preserve"> o comando</w:t>
+      </w:r>
+      <w:r>
+        <w:t xml:space="preserve"> “Script-Migration”</w:t>
+      </w:r>
+    </w:p>
+    <w:p>
+      <w:pPr>
+        <w:pStyle w:val="PargrafodaLista"/>
+        <w:numPr>
+          <w:ilvl w:val="3"/>
+          <w:numId w:val="2"/>
+        </w:numPr>
+      </w:pPr>
+      <w:r>
+        <w:t>Salvar este arquivo na pasta /sql</w:t>
+      </w:r>
+    </w:p>
+    <w:p>
+      <w:pPr>
+        <w:pStyle w:val="PargrafodaLista"/>
+        <w:numPr>
+          <w:ilvl w:val="3"/>
+          <w:numId w:val="2"/>
+        </w:numPr>
+      </w:pPr>
+      <w:r>
+        <w:lastRenderedPageBreak/>
+        <w:t xml:space="preserve">Criar agora o script </w:t>
+      </w:r>
+      <w:r>
+        <w:rPr>
+          <w:rStyle w:val="Refdenotaderodap"/>
+        </w:rPr>
+        <w:footnoteReference w:id="5"/>
+      </w:r>
+      <w:r>
+        <w:t xml:space="preserve">para o acesso aos dados do </w:t>
+      </w:r>
+      <w:r>
+        <w:t>Identity</w:t>
+      </w:r>
+    </w:p>
+    <w:p>
+      <w:pPr>
+        <w:pStyle w:val="PargrafodaLista"/>
+        <w:numPr>
+          <w:ilvl w:val="1"/>
+          <w:numId w:val="2"/>
+        </w:numPr>
+      </w:pPr>
+      <w:r>
+        <w:t>Pattern</w:t>
+      </w:r>
+    </w:p>
+    <w:p>
+      <w:pPr>
+        <w:pStyle w:val="PargrafodaLista"/>
+        <w:numPr>
+          <w:ilvl w:val="2"/>
+          <w:numId w:val="2"/>
+        </w:numPr>
+      </w:pPr>
+      <w:r>
+        <w:t xml:space="preserve"> Vamos utilizar o Repository, para isso, vamos criar uma interface na pasta interface conforme o item 8.1.1.</w:t>
       </w:r>
     </w:p>
     <w:p>
@@ -902,7 +1143,7 @@
                     <pic:cNvPicPr/>
                   </pic:nvPicPr>
                   <pic:blipFill>
-                    <a:blip r:embed="rId9"/>
+                    <a:blip r:embed="rId10"/>
                     <a:stretch>
                       <a:fillRect/>
                     </a:stretch>
@@ -944,7 +1185,7 @@
                     <pic:cNvPicPr/>
                   </pic:nvPicPr>
                   <pic:blipFill>
-                    <a:blip r:embed="rId10"/>
+                    <a:blip r:embed="rId11"/>
                     <a:stretch>
                       <a:fillRect/>
                     </a:stretch>
@@ -969,7 +1210,7 @@
       <w:r>
         <w:t xml:space="preserve">Fonte: </w:t>
       </w:r>
-      <w:hyperlink r:id="rId11" w:history="1">
+      <w:hyperlink r:id="rId12" w:history="1">
         <w:r>
           <w:rPr>
             <w:rStyle w:val="Hyperlink"/>
@@ -1128,6 +1369,69 @@
           <w:szCs w:val="19"/>
         </w:rPr>
         <w:t>Install-Package Microsoft.EntityFrameworkCore.Relational -Version 3.1.26</w:t>
+      </w:r>
+    </w:p>
+  </w:footnote>
+  <w:footnote w:id="3">
+    <w:p>
+      <w:pPr>
+        <w:pStyle w:val="Textodenotaderodap"/>
+      </w:pPr>
+      <w:r>
+        <w:rPr>
+          <w:rStyle w:val="Refdenotaderodap"/>
+        </w:rPr>
+        <w:footnoteRef/>
+      </w:r>
+      <w:r>
+        <w:t xml:space="preserve"> Add-Migration Initial (nome) -Verbose (para ver detalhes) -Context MeuDbContext (para especificar com o contexto, pois, uma migration só pode executar em um context (banco).</w:t>
+      </w:r>
+      <w:r>
+        <w:t xml:space="preserve"> </w:t>
+      </w:r>
+    </w:p>
+  </w:footnote>
+  <w:footnote w:id="4">
+    <w:p>
+      <w:pPr>
+        <w:pStyle w:val="Textodenotaderodap"/>
+      </w:pPr>
+      <w:r>
+        <w:rPr>
+          <w:rStyle w:val="Refdenotaderodap"/>
+        </w:rPr>
+        <w:footnoteRef/>
+      </w:r>
+      <w:r>
+        <w:t xml:space="preserve"> </w:t>
+      </w:r>
+      <w:r>
+        <w:t>Irá precisar instalar mais um pacote “Install-Package Microsoft.EntityFrameworkCore.SqlServer</w:t>
+      </w:r>
+    </w:p>
+  </w:footnote>
+  <w:footnote w:id="5">
+    <w:p>
+      <w:pPr>
+        <w:pStyle w:val="Textodenotaderodap"/>
+      </w:pPr>
+      <w:r>
+        <w:rPr>
+          <w:rStyle w:val="Refdenotaderodap"/>
+        </w:rPr>
+        <w:footnoteRef/>
+      </w:r>
+      <w:r>
+        <w:t xml:space="preserve"> Script-Migration -Context </w:t>
+      </w:r>
+      <w:r>
+        <w:rPr>
+          <w:rFonts w:ascii="Cascadia Mono" w:hAnsi="Cascadia Mono" w:cs="Cascadia Mono"/>
+          <w:color w:val="000000"/>
+          <w:sz w:val="19"/>
+          <w:szCs w:val="19"/>
+        </w:rPr>
+        <w:t>ApplicationDbContext</w:t>
       </w:r>
     </w:p>
   </w:footnote>

</xml_diff>

<commit_message>
Criando a interface IFornecedorRespository.cs
</commit_message>
<xml_diff>
--- a/MinhaAppMvcCompleta/doc/MinhaAppMvcCompleta - Anotações.docx
+++ b/MinhaAppMvcCompleta/doc/MinhaAppMvcCompleta - Anotações.docx
@@ -432,6 +432,66 @@
       <w:pPr>
         <w:pStyle w:val="PargrafodaLista"/>
         <w:numPr>
+          <w:ilvl w:val="3"/>
+          <w:numId w:val="2"/>
+        </w:numPr>
+        <w:rPr>
+          <w:lang w:val="en-US"/>
+        </w:rPr>
+      </w:pPr>
+      <w:r>
+        <w:rPr>
+          <w:lang w:val="en-US"/>
+        </w:rPr>
+        <w:t>DevIO.Business &gt; Add &gt; Class e</w:t>
+      </w:r>
+      <w:r>
+        <w:rPr>
+          <w:lang w:val="en-US"/>
+        </w:rPr>
+        <w:t xml:space="preserve"> escolher Interface</w:t>
+      </w:r>
+      <w:r>
+        <w:rPr>
+          <w:lang w:val="en-US"/>
+        </w:rPr>
+        <w:t xml:space="preserve"> </w:t>
+      </w:r>
+    </w:p>
+    <w:p>
+      <w:pPr>
+        <w:pStyle w:val="PargrafodaLista"/>
+        <w:numPr>
+          <w:ilvl w:val="3"/>
+          <w:numId w:val="2"/>
+        </w:numPr>
+      </w:pPr>
+      <w:r>
+        <w:t>Criar um repositório genérico</w:t>
+      </w:r>
+      <w:r>
+        <w:t xml:space="preserve"> </w:t>
+      </w:r>
+      <w:r>
+        <w:t>“IRepository.cs”</w:t>
+      </w:r>
+    </w:p>
+    <w:p>
+      <w:pPr>
+        <w:pStyle w:val="PargrafodaLista"/>
+        <w:numPr>
+          <w:ilvl w:val="3"/>
+          <w:numId w:val="2"/>
+        </w:numPr>
+      </w:pPr>
+      <w:r>
+        <w:t>Criar um repositório para o Fornecedor “IFornecedorRespository.cs”</w:t>
+      </w:r>
+    </w:p>
+    <w:p>
+      <w:pPr>
+        <w:pStyle w:val="PargrafodaLista"/>
+        <w:numPr>
           <w:ilvl w:val="2"/>
           <w:numId w:val="2"/>
         </w:numPr>
@@ -521,6 +581,7 @@
         </w:numPr>
       </w:pPr>
       <w:r>
+        <w:lastRenderedPageBreak/>
         <w:t>Services</w:t>
       </w:r>
     </w:p>
@@ -567,7 +628,6 @@
         </w:numPr>
       </w:pPr>
       <w:r>
-        <w:lastRenderedPageBreak/>
         <w:t>Criar as pastas</w:t>
       </w:r>
     </w:p>
@@ -1020,6 +1080,7 @@
         </w:numPr>
       </w:pPr>
       <w:r>
+        <w:lastRenderedPageBreak/>
         <w:t>Executa no Package Manager Console</w:t>
       </w:r>
       <w:r>
@@ -1050,7 +1111,6 @@
         </w:numPr>
       </w:pPr>
       <w:r>
-        <w:lastRenderedPageBreak/>
         <w:t xml:space="preserve">Criar agora o script </w:t>
       </w:r>
       <w:r>

</xml_diff>

<commit_message>
Criando a interface IEnderecoRepository.cs
</commit_message>
<xml_diff>
--- a/MinhaAppMvcCompleta/doc/MinhaAppMvcCompleta - Anotações.docx
+++ b/MinhaAppMvcCompleta/doc/MinhaAppMvcCompleta - Anotações.docx
@@ -52,7 +52,15 @@
         </w:numPr>
       </w:pPr>
       <w:r>
-        <w:t>Criar a "Solution"</w:t>
+        <w:t>Criar a "</w:t>
+      </w:r>
+      <w:proofErr w:type="spellStart"/>
+      <w:r>
+        <w:t>Solution</w:t>
+      </w:r>
+      <w:proofErr w:type="spellEnd"/>
+      <w:r>
+        <w:t>"</w:t>
       </w:r>
     </w:p>
     <w:p>
@@ -64,7 +72,39 @@
         </w:numPr>
       </w:pPr>
       <w:r>
-        <w:t>Criar as pastas básicas "src", "test", "sql", "doc"</w:t>
+        <w:t>Criar as pastas básicas "</w:t>
+      </w:r>
+      <w:proofErr w:type="spellStart"/>
+      <w:r>
+        <w:t>src</w:t>
+      </w:r>
+      <w:proofErr w:type="spellEnd"/>
+      <w:r>
+        <w:t>", "</w:t>
+      </w:r>
+      <w:proofErr w:type="spellStart"/>
+      <w:r>
+        <w:t>test</w:t>
+      </w:r>
+      <w:proofErr w:type="spellEnd"/>
+      <w:r>
+        <w:t>", "</w:t>
+      </w:r>
+      <w:proofErr w:type="spellStart"/>
+      <w:r>
+        <w:t>sql</w:t>
+      </w:r>
+      <w:proofErr w:type="spellEnd"/>
+      <w:r>
+        <w:t>", "</w:t>
+      </w:r>
+      <w:proofErr w:type="spellStart"/>
+      <w:r>
+        <w:t>doc</w:t>
+      </w:r>
+      <w:proofErr w:type="spellEnd"/>
+      <w:r>
+        <w:t>"</w:t>
       </w:r>
     </w:p>
     <w:p>
@@ -76,8 +116,15 @@
         </w:numPr>
       </w:pPr>
       <w:r>
-        <w:t>Criar o arquivo global.json</w:t>
-      </w:r>
+        <w:t xml:space="preserve">Criar o arquivo </w:t>
+      </w:r>
+      <w:proofErr w:type="spellStart"/>
+      <w:proofErr w:type="gramStart"/>
+      <w:r>
+        <w:t>global.json</w:t>
+      </w:r>
+      <w:proofErr w:type="spellEnd"/>
+      <w:proofErr w:type="gramEnd"/>
     </w:p>
     <w:p>
       <w:pPr>
@@ -88,8 +135,13 @@
         </w:numPr>
       </w:pPr>
       <w:r>
-        <w:t>Criar um projeto dentro da Solution</w:t>
-      </w:r>
+        <w:t xml:space="preserve">Criar um projeto dentro da </w:t>
+      </w:r>
+      <w:proofErr w:type="spellStart"/>
+      <w:r>
+        <w:t>Solution</w:t>
+      </w:r>
+      <w:proofErr w:type="spellEnd"/>
     </w:p>
     <w:p>
       <w:pPr>
@@ -112,7 +164,21 @@
         <w:rPr>
           <w:lang w:val="en-US"/>
         </w:rPr>
-        <w:t>pp (Model-View_Controller)</w:t>
+        <w:t>pp (Model-</w:t>
+      </w:r>
+      <w:proofErr w:type="spellStart"/>
+      <w:r>
+        <w:rPr>
+          <w:lang w:val="en-US"/>
+        </w:rPr>
+        <w:t>View_Controller</w:t>
+      </w:r>
+      <w:proofErr w:type="spellEnd"/>
+      <w:r>
+        <w:rPr>
+          <w:lang w:val="en-US"/>
+        </w:rPr>
+        <w:t>)</w:t>
       </w:r>
     </w:p>
     <w:p>
@@ -151,7 +217,15 @@
         <w:t xml:space="preserve">Criar um </w:t>
       </w:r>
       <w:r>
-        <w:t>Project do tipo “Class Library”</w:t>
+        <w:t>Project do tipo “</w:t>
+      </w:r>
+      <w:proofErr w:type="spellStart"/>
+      <w:r>
+        <w:t>Class</w:t>
+      </w:r>
+      <w:proofErr w:type="spellEnd"/>
+      <w:r>
+        <w:t xml:space="preserve"> Library”</w:t>
       </w:r>
     </w:p>
     <w:p>
@@ -180,11 +254,24 @@
           <w:numId w:val="2"/>
         </w:numPr>
       </w:pPr>
-      <w:r>
-        <w:t>DevIO.Business (Dentro da p</w:t>
-      </w:r>
-      <w:r>
-        <w:t>asta “src”)</w:t>
+      <w:proofErr w:type="spellStart"/>
+      <w:r>
+        <w:t>DevIO.Business</w:t>
+      </w:r>
+      <w:proofErr w:type="spellEnd"/>
+      <w:r>
+        <w:t xml:space="preserve"> (Dentro da p</w:t>
+      </w:r>
+      <w:r>
+        <w:t>asta “</w:t>
+      </w:r>
+      <w:proofErr w:type="spellStart"/>
+      <w:r>
+        <w:t>src</w:t>
+      </w:r>
+      <w:proofErr w:type="spellEnd"/>
+      <w:r>
+        <w:t>”)</w:t>
       </w:r>
     </w:p>
     <w:p>
@@ -195,11 +282,24 @@
           <w:numId w:val="2"/>
         </w:numPr>
       </w:pPr>
-      <w:r>
-        <w:t>DevIO.Data (Dentro da p</w:t>
-      </w:r>
-      <w:r>
-        <w:t>asta “src”)</w:t>
+      <w:proofErr w:type="spellStart"/>
+      <w:r>
+        <w:t>DevIO.Data</w:t>
+      </w:r>
+      <w:proofErr w:type="spellEnd"/>
+      <w:r>
+        <w:t xml:space="preserve"> (Dentro da p</w:t>
+      </w:r>
+      <w:r>
+        <w:t>asta “</w:t>
+      </w:r>
+      <w:proofErr w:type="spellStart"/>
+      <w:r>
+        <w:t>src</w:t>
+      </w:r>
+      <w:proofErr w:type="spellEnd"/>
+      <w:r>
+        <w:t>”)</w:t>
       </w:r>
     </w:p>
     <w:p>
@@ -268,9 +368,11 @@
           <w:numId w:val="2"/>
         </w:numPr>
       </w:pPr>
+      <w:proofErr w:type="spellStart"/>
       <w:r>
         <w:t>Notificacoes</w:t>
       </w:r>
+      <w:proofErr w:type="spellEnd"/>
     </w:p>
     <w:p>
       <w:pPr>
@@ -292,9 +394,11 @@
           <w:numId w:val="2"/>
         </w:numPr>
       </w:pPr>
+      <w:proofErr w:type="spellStart"/>
       <w:r>
         <w:t>Validations</w:t>
       </w:r>
+      <w:proofErr w:type="spellEnd"/>
     </w:p>
     <w:p>
       <w:pPr>
@@ -338,9 +442,11 @@
           <w:numId w:val="2"/>
         </w:numPr>
       </w:pPr>
+      <w:proofErr w:type="spellStart"/>
       <w:r>
         <w:t>Context</w:t>
       </w:r>
+      <w:proofErr w:type="spellEnd"/>
     </w:p>
     <w:p>
       <w:pPr>
@@ -362,9 +468,11 @@
           <w:numId w:val="2"/>
         </w:numPr>
       </w:pPr>
+      <w:proofErr w:type="spellStart"/>
       <w:r>
         <w:t>Repository</w:t>
       </w:r>
+      <w:proofErr w:type="spellEnd"/>
     </w:p>
     <w:p/>
     <w:p>
@@ -427,6 +535,12 @@
       <w:r>
         <w:t>Interfaces</w:t>
       </w:r>
+      <w:r>
+        <w:rPr>
+          <w:rStyle w:val="Refdenotaderodap"/>
+        </w:rPr>
+        <w:footnoteReference w:id="1"/>
+      </w:r>
     </w:p>
     <w:p>
       <w:pPr>
@@ -439,17 +553,19 @@
           <w:lang w:val="en-US"/>
         </w:rPr>
       </w:pPr>
+      <w:proofErr w:type="spellStart"/>
       <w:r>
         <w:rPr>
           <w:lang w:val="en-US"/>
         </w:rPr>
-        <w:t>DevIO.Business &gt; Add &gt; Class e</w:t>
-      </w:r>
+        <w:t>DevIO.Business</w:t>
+      </w:r>
+      <w:proofErr w:type="spellEnd"/>
       <w:r>
         <w:rPr>
           <w:lang w:val="en-US"/>
         </w:rPr>
-        <w:t xml:space="preserve"> escolher Interface</w:t>
+        <w:t xml:space="preserve"> &gt; Add &gt; Class e</w:t>
       </w:r>
       <w:r>
         <w:rPr>
@@ -457,6 +573,26 @@
         </w:rPr>
         <w:t xml:space="preserve"> </w:t>
       </w:r>
+      <w:proofErr w:type="spellStart"/>
+      <w:r>
+        <w:rPr>
+          <w:lang w:val="en-US"/>
+        </w:rPr>
+        <w:t>escolher</w:t>
+      </w:r>
+      <w:proofErr w:type="spellEnd"/>
+      <w:r>
+        <w:rPr>
+          <w:lang w:val="en-US"/>
+        </w:rPr>
+        <w:t xml:space="preserve"> Interface</w:t>
+      </w:r>
+      <w:r>
+        <w:rPr>
+          <w:lang w:val="en-US"/>
+        </w:rPr>
+        <w:t xml:space="preserve"> </w:t>
+      </w:r>
     </w:p>
     <w:p>
       <w:pPr>
@@ -473,7 +609,15 @@
         <w:t xml:space="preserve"> </w:t>
       </w:r>
       <w:r>
-        <w:t>“IRepository.cs”</w:t>
+        <w:t>“</w:t>
+      </w:r>
+      <w:proofErr w:type="spellStart"/>
+      <w:r>
+        <w:t>IRepository.cs</w:t>
+      </w:r>
+      <w:proofErr w:type="spellEnd"/>
+      <w:r>
+        <w:t>”</w:t>
       </w:r>
     </w:p>
     <w:p>
@@ -485,7 +629,15 @@
         </w:numPr>
       </w:pPr>
       <w:r>
-        <w:t>Criar um repositório para o Fornecedor “IFornecedorRespository.cs”</w:t>
+        <w:t>Criar um repositório para o Fornecedor “</w:t>
+      </w:r>
+      <w:proofErr w:type="spellStart"/>
+      <w:r>
+        <w:t>IFornecedorRespository.cs</w:t>
+      </w:r>
+      <w:proofErr w:type="spellEnd"/>
+      <w:r>
+        <w:t>”</w:t>
       </w:r>
     </w:p>
     <w:p>
@@ -508,9 +660,11 @@
           <w:numId w:val="2"/>
         </w:numPr>
       </w:pPr>
+      <w:proofErr w:type="spellStart"/>
       <w:r>
         <w:t>Entity.cs</w:t>
       </w:r>
+      <w:proofErr w:type="spellEnd"/>
     </w:p>
     <w:p>
       <w:pPr>
@@ -520,9 +674,11 @@
           <w:numId w:val="2"/>
         </w:numPr>
       </w:pPr>
+      <w:proofErr w:type="spellStart"/>
       <w:r>
         <w:t>Fornecedor.cs</w:t>
       </w:r>
+      <w:proofErr w:type="spellEnd"/>
     </w:p>
     <w:p>
       <w:pPr>
@@ -532,9 +688,11 @@
           <w:numId w:val="2"/>
         </w:numPr>
       </w:pPr>
+      <w:proofErr w:type="spellStart"/>
       <w:r>
         <w:t>TipoFornecedor.cs</w:t>
       </w:r>
+      <w:proofErr w:type="spellEnd"/>
     </w:p>
     <w:p>
       <w:pPr>
@@ -544,9 +702,12 @@
           <w:numId w:val="2"/>
         </w:numPr>
       </w:pPr>
-      <w:r>
+      <w:proofErr w:type="spellStart"/>
+      <w:r>
+        <w:lastRenderedPageBreak/>
         <w:t>Endereco.cs</w:t>
       </w:r>
+      <w:proofErr w:type="spellEnd"/>
     </w:p>
     <w:p>
       <w:pPr>
@@ -556,9 +717,11 @@
           <w:numId w:val="2"/>
         </w:numPr>
       </w:pPr>
+      <w:proofErr w:type="spellStart"/>
       <w:r>
         <w:t>Produto.cs</w:t>
       </w:r>
+      <w:proofErr w:type="spellEnd"/>
     </w:p>
     <w:p>
       <w:pPr>
@@ -568,9 +731,11 @@
           <w:numId w:val="2"/>
         </w:numPr>
       </w:pPr>
+      <w:proofErr w:type="spellStart"/>
       <w:r>
         <w:t>Notificacoes</w:t>
       </w:r>
+      <w:proofErr w:type="spellEnd"/>
     </w:p>
     <w:p>
       <w:pPr>
@@ -581,7 +746,6 @@
         </w:numPr>
       </w:pPr>
       <w:r>
-        <w:lastRenderedPageBreak/>
         <w:t>Services</w:t>
       </w:r>
     </w:p>
@@ -593,9 +757,11 @@
           <w:numId w:val="2"/>
         </w:numPr>
       </w:pPr>
+      <w:proofErr w:type="spellStart"/>
       <w:r>
         <w:t>Validations</w:t>
       </w:r>
+      <w:proofErr w:type="spellEnd"/>
     </w:p>
     <w:p>
       <w:pPr>
@@ -639,9 +805,11 @@
           <w:numId w:val="2"/>
         </w:numPr>
       </w:pPr>
+      <w:proofErr w:type="spellStart"/>
       <w:r>
         <w:t>Context</w:t>
       </w:r>
+      <w:proofErr w:type="spellEnd"/>
     </w:p>
     <w:p>
       <w:pPr>
@@ -651,14 +819,16 @@
           <w:numId w:val="2"/>
         </w:numPr>
       </w:pPr>
+      <w:proofErr w:type="spellStart"/>
       <w:r>
         <w:t>MeuDbContext.cs</w:t>
       </w:r>
+      <w:proofErr w:type="spellEnd"/>
       <w:r>
         <w:rPr>
           <w:rStyle w:val="Refdenotaderodap"/>
         </w:rPr>
-        <w:footnoteReference w:id="1"/>
+        <w:footnoteReference w:id="2"/>
       </w:r>
       <w:r>
         <w:t xml:space="preserve"> </w:t>
@@ -673,8 +843,21 @@
         </w:numPr>
       </w:pPr>
       <w:r>
-        <w:t>Instalar o pacote Install-Package Microsoft.EntityFrameworkCore</w:t>
-      </w:r>
+        <w:t xml:space="preserve">Instalar o pacote </w:t>
+      </w:r>
+      <w:proofErr w:type="spellStart"/>
+      <w:r>
+        <w:t>Install-Package</w:t>
+      </w:r>
+      <w:proofErr w:type="spellEnd"/>
+      <w:r>
+        <w:t xml:space="preserve"> </w:t>
+      </w:r>
+      <w:proofErr w:type="spellStart"/>
+      <w:r>
+        <w:t>Microsoft.EntityFrameworkCore</w:t>
+      </w:r>
+      <w:proofErr w:type="spellEnd"/>
     </w:p>
     <w:p>
       <w:pPr>
@@ -697,7 +880,15 @@
         </w:numPr>
       </w:pPr>
       <w:r>
-        <w:t>Adicionar os DbSet&lt;&gt;</w:t>
+        <w:t xml:space="preserve">Adicionar os </w:t>
+      </w:r>
+      <w:proofErr w:type="spellStart"/>
+      <w:r>
+        <w:t>DbSet</w:t>
+      </w:r>
+      <w:proofErr w:type="spellEnd"/>
+      <w:r>
+        <w:t>&lt;&gt;</w:t>
       </w:r>
     </w:p>
     <w:p>
@@ -709,8 +900,13 @@
         </w:numPr>
       </w:pPr>
       <w:r>
-        <w:t>Depois de mapeado conforme o item 9.1.2 devo chamar no meu DbContext</w:t>
-      </w:r>
+        <w:t xml:space="preserve">Depois de mapeado conforme o item 9.1.2 devo chamar no meu </w:t>
+      </w:r>
+      <w:proofErr w:type="spellStart"/>
+      <w:r>
+        <w:t>DbContext</w:t>
+      </w:r>
+      <w:proofErr w:type="spellEnd"/>
     </w:p>
     <w:p>
       <w:pPr>
@@ -744,9 +940,11 @@
           <w:numId w:val="2"/>
         </w:numPr>
       </w:pPr>
+      <w:proofErr w:type="spellStart"/>
       <w:r>
         <w:t>ProdutoMapping.cs</w:t>
       </w:r>
+      <w:proofErr w:type="spellEnd"/>
     </w:p>
     <w:p>
       <w:pPr>
@@ -774,6 +972,7 @@
       <w:r>
         <w:t xml:space="preserve">Para utilizar o </w:t>
       </w:r>
+      <w:proofErr w:type="spellStart"/>
       <w:r>
         <w:rPr>
           <w:rFonts w:ascii="Cascadia Mono" w:hAnsi="Cascadia Mono" w:cs="Cascadia Mono"/>
@@ -785,6 +984,7 @@
         </w:rPr>
         <w:t>HasColumnType</w:t>
       </w:r>
+      <w:proofErr w:type="spellEnd"/>
       <w:r>
         <w:rPr>
           <w:rFonts w:ascii="Cascadia Mono" w:hAnsi="Cascadia Mono" w:cs="Cascadia Mono"/>
@@ -792,13 +992,46 @@
           <w:sz w:val="19"/>
           <w:szCs w:val="19"/>
         </w:rPr>
-        <w:t xml:space="preserve"> é necessário instalar o pacote Install-Package Microsoft.EntityFrameworkCore.Relational</w:t>
-      </w:r>
+        <w:t xml:space="preserve"> é necessário instalar o pacote </w:t>
+      </w:r>
+      <w:proofErr w:type="spellStart"/>
+      <w:r>
+        <w:rPr>
+          <w:rFonts w:ascii="Cascadia Mono" w:hAnsi="Cascadia Mono" w:cs="Cascadia Mono"/>
+          <w:color w:val="000000"/>
+          <w:sz w:val="19"/>
+          <w:szCs w:val="19"/>
+        </w:rPr>
+        <w:t>Install-Package</w:t>
+      </w:r>
+      <w:proofErr w:type="spellEnd"/>
+      <w:r>
+        <w:rPr>
+          <w:rFonts w:ascii="Cascadia Mono" w:hAnsi="Cascadia Mono" w:cs="Cascadia Mono"/>
+          <w:color w:val="000000"/>
+          <w:sz w:val="19"/>
+          <w:szCs w:val="19"/>
+        </w:rPr>
+        <w:t xml:space="preserve"> </w:t>
+      </w:r>
+      <w:proofErr w:type="spellStart"/>
+      <w:proofErr w:type="gramStart"/>
+      <w:r>
+        <w:rPr>
+          <w:rFonts w:ascii="Cascadia Mono" w:hAnsi="Cascadia Mono" w:cs="Cascadia Mono"/>
+          <w:color w:val="000000"/>
+          <w:sz w:val="19"/>
+          <w:szCs w:val="19"/>
+        </w:rPr>
+        <w:t>Microsoft.EntityFrameworkCore.Relational</w:t>
+      </w:r>
+      <w:proofErr w:type="spellEnd"/>
+      <w:proofErr w:type="gramEnd"/>
       <w:r>
         <w:rPr>
           <w:rStyle w:val="Refdenotaderodap"/>
         </w:rPr>
-        <w:footnoteReference w:id="2"/>
+        <w:footnoteReference w:id="3"/>
       </w:r>
     </w:p>
     <w:p>
@@ -821,8 +1054,18 @@
           <w:numId w:val="4"/>
         </w:numPr>
       </w:pPr>
-      <w:r>
-        <w:t>IsRequired()</w:t>
+      <w:proofErr w:type="spellStart"/>
+      <w:proofErr w:type="gramStart"/>
+      <w:r>
+        <w:t>IsRequired</w:t>
+      </w:r>
+      <w:proofErr w:type="spellEnd"/>
+      <w:r>
+        <w:t>(</w:t>
+      </w:r>
+      <w:proofErr w:type="gramEnd"/>
+      <w:r>
+        <w:t>)</w:t>
       </w:r>
     </w:p>
     <w:p>
@@ -833,8 +1076,26 @@
           <w:numId w:val="4"/>
         </w:numPr>
       </w:pPr>
-      <w:r>
-        <w:t>HasColumnType("varchar(200)”)</w:t>
+      <w:proofErr w:type="spellStart"/>
+      <w:r>
+        <w:t>HasColumnType</w:t>
+      </w:r>
+      <w:proofErr w:type="spellEnd"/>
+      <w:r>
+        <w:t>("</w:t>
+      </w:r>
+      <w:proofErr w:type="spellStart"/>
+      <w:proofErr w:type="gramStart"/>
+      <w:r>
+        <w:t>varchar</w:t>
+      </w:r>
+      <w:proofErr w:type="spellEnd"/>
+      <w:r>
+        <w:t>(</w:t>
+      </w:r>
+      <w:proofErr w:type="gramEnd"/>
+      <w:r>
+        <w:t>200)”)</w:t>
       </w:r>
     </w:p>
     <w:p>
@@ -845,8 +1106,13 @@
           <w:numId w:val="4"/>
         </w:numPr>
       </w:pPr>
-      <w:r>
-        <w:t>ToTable(“Produtos”)</w:t>
+      <w:proofErr w:type="spellStart"/>
+      <w:r>
+        <w:t>ToTable</w:t>
+      </w:r>
+      <w:proofErr w:type="spellEnd"/>
+      <w:r>
+        <w:t>(“Produtos”)</w:t>
       </w:r>
     </w:p>
     <w:p>
@@ -857,9 +1123,11 @@
           <w:numId w:val="2"/>
         </w:numPr>
       </w:pPr>
+      <w:proofErr w:type="spellStart"/>
       <w:r>
         <w:t>FornecedorMapping.cs</w:t>
       </w:r>
+      <w:proofErr w:type="spellEnd"/>
     </w:p>
     <w:p>
       <w:pPr>
@@ -870,8 +1138,21 @@
         </w:numPr>
       </w:pPr>
       <w:r>
-        <w:t>Criando a relação 1 : 1 =&gt; Fornecedor : Endereco</w:t>
-      </w:r>
+        <w:t xml:space="preserve">Criando a relação </w:t>
+      </w:r>
+      <w:proofErr w:type="gramStart"/>
+      <w:r>
+        <w:t>1 :</w:t>
+      </w:r>
+      <w:proofErr w:type="gramEnd"/>
+      <w:r>
+        <w:t xml:space="preserve"> 1 =&gt; Fornecedor : </w:t>
+      </w:r>
+      <w:proofErr w:type="spellStart"/>
+      <w:r>
+        <w:t>Endereco</w:t>
+      </w:r>
+      <w:proofErr w:type="spellEnd"/>
     </w:p>
     <w:p>
       <w:pPr>
@@ -882,7 +1163,15 @@
         </w:numPr>
       </w:pPr>
       <w:r>
-        <w:t>Criando a relação 1 : N =&gt; Fornecedor : Produtos</w:t>
+        <w:t xml:space="preserve">Criando a relação </w:t>
+      </w:r>
+      <w:proofErr w:type="gramStart"/>
+      <w:r>
+        <w:t>1 :</w:t>
+      </w:r>
+      <w:proofErr w:type="gramEnd"/>
+      <w:r>
+        <w:t xml:space="preserve"> N =&gt; Fornecedor : Produtos</w:t>
       </w:r>
     </w:p>
     <w:p>
@@ -893,9 +1182,11 @@
           <w:numId w:val="2"/>
         </w:numPr>
       </w:pPr>
+      <w:proofErr w:type="spellStart"/>
       <w:r>
         <w:t>EnderecoMapping.cs</w:t>
       </w:r>
+      <w:proofErr w:type="spellEnd"/>
     </w:p>
     <w:p>
       <w:pPr>
@@ -905,9 +1196,20 @@
           <w:numId w:val="2"/>
         </w:numPr>
       </w:pPr>
+      <w:proofErr w:type="spellStart"/>
       <w:r>
         <w:t>Repository</w:t>
       </w:r>
+      <w:proofErr w:type="spellEnd"/>
+    </w:p>
+    <w:p>
+      <w:pPr>
+        <w:pStyle w:val="PargrafodaLista"/>
+        <w:numPr>
+          <w:ilvl w:val="3"/>
+          <w:numId w:val="2"/>
+        </w:numPr>
+      </w:pPr>
     </w:p>
     <w:p>
       <w:pPr>
@@ -918,8 +1220,13 @@
         </w:numPr>
       </w:pPr>
       <w:r>
-        <w:t>Configurar o nosso DbContext</w:t>
-      </w:r>
+        <w:t xml:space="preserve">Configurar o nosso </w:t>
+      </w:r>
+      <w:proofErr w:type="spellStart"/>
+      <w:r>
+        <w:t>DbContext</w:t>
+      </w:r>
+      <w:proofErr w:type="spellEnd"/>
     </w:p>
     <w:p>
       <w:pPr>
@@ -942,7 +1249,31 @@
         </w:numPr>
       </w:pPr>
       <w:r>
-        <w:t>Botão direito em “Dependencies” &gt; Add Project Reference &gt; Data</w:t>
+        <w:t>Botão direito em “</w:t>
+      </w:r>
+      <w:proofErr w:type="spellStart"/>
+      <w:r>
+        <w:t>Dependencies</w:t>
+      </w:r>
+      <w:proofErr w:type="spellEnd"/>
+      <w:r>
+        <w:t xml:space="preserve">” &gt; </w:t>
+      </w:r>
+      <w:proofErr w:type="spellStart"/>
+      <w:r>
+        <w:t>Add</w:t>
+      </w:r>
+      <w:proofErr w:type="spellEnd"/>
+      <w:r>
+        <w:t xml:space="preserve"> Project </w:t>
+      </w:r>
+      <w:proofErr w:type="spellStart"/>
+      <w:r>
+        <w:t>Reference</w:t>
+      </w:r>
+      <w:proofErr w:type="spellEnd"/>
+      <w:r>
+        <w:t xml:space="preserve"> &gt; Data</w:t>
       </w:r>
     </w:p>
     <w:p>
@@ -954,7 +1285,15 @@
         </w:numPr>
       </w:pPr>
       <w:r>
-        <w:t>Configurar no arquivo “Startup.cs”</w:t>
+        <w:t>Configurar no arquivo “</w:t>
+      </w:r>
+      <w:proofErr w:type="spellStart"/>
+      <w:r>
+        <w:t>Startup.cs</w:t>
+      </w:r>
+      <w:proofErr w:type="spellEnd"/>
+      <w:r>
+        <w:t>”</w:t>
       </w:r>
     </w:p>
     <w:p>
@@ -1023,13 +1362,22 @@
         </w:numPr>
       </w:pPr>
       <w:r>
-        <w:t xml:space="preserve">Criar uma Migration </w:t>
+        <w:lastRenderedPageBreak/>
+        <w:t xml:space="preserve">Criar uma </w:t>
+      </w:r>
+      <w:proofErr w:type="spellStart"/>
+      <w:r>
+        <w:t>Migration</w:t>
+      </w:r>
+      <w:proofErr w:type="spellEnd"/>
+      <w:r>
+        <w:t xml:space="preserve"> </w:t>
       </w:r>
       <w:r>
         <w:rPr>
           <w:rStyle w:val="Refdenotaderodap"/>
         </w:rPr>
-        <w:footnoteReference w:id="3"/>
+        <w:footnoteReference w:id="4"/>
       </w:r>
       <w:r>
         <w:t>(</w:t>
@@ -1038,10 +1386,23 @@
         <w:t>S</w:t>
       </w:r>
       <w:r>
-        <w:t>elecionar DevIO.Data</w:t>
-      </w:r>
-      <w:r>
-        <w:t xml:space="preserve"> no Package Manager Console</w:t>
+        <w:t xml:space="preserve">elecionar </w:t>
+      </w:r>
+      <w:proofErr w:type="spellStart"/>
+      <w:r>
+        <w:t>DevIO.Data</w:t>
+      </w:r>
+      <w:proofErr w:type="spellEnd"/>
+      <w:r>
+        <w:t xml:space="preserve"> no </w:t>
+      </w:r>
+      <w:proofErr w:type="spellStart"/>
+      <w:r>
+        <w:t>Package</w:t>
+      </w:r>
+      <w:proofErr w:type="spellEnd"/>
+      <w:r>
+        <w:t xml:space="preserve"> Manager Console</w:t>
       </w:r>
       <w:r>
         <w:t>)</w:t>
@@ -1059,13 +1420,18 @@
         <w:t>Caso não queira deixar para executar no banco depois será preciso criar um script</w:t>
       </w:r>
       <w:r>
-        <w:t xml:space="preserve"> migration</w:t>
-      </w:r>
+        <w:t xml:space="preserve"> </w:t>
+      </w:r>
+      <w:proofErr w:type="spellStart"/>
+      <w:r>
+        <w:t>migration</w:t>
+      </w:r>
+      <w:proofErr w:type="spellEnd"/>
       <w:r>
         <w:rPr>
           <w:rStyle w:val="Refdenotaderodap"/>
         </w:rPr>
-        <w:footnoteReference w:id="4"/>
+        <w:footnoteReference w:id="5"/>
       </w:r>
       <w:r>
         <w:t>.</w:t>
@@ -1080,88 +1446,131 @@
         </w:numPr>
       </w:pPr>
       <w:r>
+        <w:t xml:space="preserve">Executa no </w:t>
+      </w:r>
+      <w:proofErr w:type="spellStart"/>
+      <w:r>
+        <w:t>Package</w:t>
+      </w:r>
+      <w:proofErr w:type="spellEnd"/>
+      <w:r>
+        <w:t xml:space="preserve"> Manager Console</w:t>
+      </w:r>
+      <w:r>
+        <w:t xml:space="preserve"> o comando</w:t>
+      </w:r>
+      <w:r>
+        <w:t xml:space="preserve"> “Script-</w:t>
+      </w:r>
+      <w:proofErr w:type="spellStart"/>
+      <w:r>
+        <w:t>Migration</w:t>
+      </w:r>
+      <w:proofErr w:type="spellEnd"/>
+      <w:r>
+        <w:t>”</w:t>
+      </w:r>
+    </w:p>
+    <w:p>
+      <w:pPr>
+        <w:pStyle w:val="PargrafodaLista"/>
+        <w:numPr>
+          <w:ilvl w:val="3"/>
+          <w:numId w:val="2"/>
+        </w:numPr>
+      </w:pPr>
+      <w:r>
+        <w:t>Salvar este arquivo na pasta /</w:t>
+      </w:r>
+      <w:proofErr w:type="spellStart"/>
+      <w:r>
+        <w:t>sql</w:t>
+      </w:r>
+      <w:proofErr w:type="spellEnd"/>
+    </w:p>
+    <w:p>
+      <w:pPr>
+        <w:pStyle w:val="PargrafodaLista"/>
+        <w:numPr>
+          <w:ilvl w:val="3"/>
+          <w:numId w:val="2"/>
+        </w:numPr>
+      </w:pPr>
+      <w:r>
+        <w:t xml:space="preserve">Criar agora o script </w:t>
+      </w:r>
+      <w:r>
+        <w:rPr>
+          <w:rStyle w:val="Refdenotaderodap"/>
+        </w:rPr>
+        <w:footnoteReference w:id="6"/>
+      </w:r>
+      <w:r>
+        <w:t xml:space="preserve">para o acesso aos dados do </w:t>
+      </w:r>
+      <w:proofErr w:type="spellStart"/>
+      <w:r>
+        <w:t>Identity</w:t>
+      </w:r>
+      <w:proofErr w:type="spellEnd"/>
+    </w:p>
+    <w:p>
+      <w:pPr>
+        <w:pStyle w:val="PargrafodaLista"/>
+        <w:numPr>
+          <w:ilvl w:val="1"/>
+          <w:numId w:val="2"/>
+        </w:numPr>
+      </w:pPr>
+      <w:proofErr w:type="spellStart"/>
+      <w:r>
+        <w:t>Pattern</w:t>
+      </w:r>
+      <w:proofErr w:type="spellEnd"/>
+    </w:p>
+    <w:p>
+      <w:pPr>
+        <w:pStyle w:val="PargrafodaLista"/>
+        <w:numPr>
+          <w:ilvl w:val="2"/>
+          <w:numId w:val="2"/>
+        </w:numPr>
+      </w:pPr>
+      <w:r>
+        <w:t xml:space="preserve"> Vamos utilizar o </w:t>
+      </w:r>
+      <w:proofErr w:type="spellStart"/>
+      <w:r>
+        <w:t>Repository</w:t>
+      </w:r>
+      <w:proofErr w:type="spellEnd"/>
+      <w:r>
+        <w:t>, para isso, vamos criar uma interface na pasta interface conforme o item 8.1.1.</w:t>
+      </w:r>
+    </w:p>
+    <w:p>
+      <w:r>
+        <w:br w:type="page"/>
+      </w:r>
+    </w:p>
+    <w:p>
+      <w:r>
         <w:lastRenderedPageBreak/>
-        <w:t>Executa no Package Manager Console</w:t>
-      </w:r>
-      <w:r>
-        <w:t xml:space="preserve"> o comando</w:t>
-      </w:r>
-      <w:r>
-        <w:t xml:space="preserve"> “Script-Migration”</w:t>
-      </w:r>
-    </w:p>
-    <w:p>
-      <w:pPr>
-        <w:pStyle w:val="PargrafodaLista"/>
-        <w:numPr>
-          <w:ilvl w:val="3"/>
-          <w:numId w:val="2"/>
-        </w:numPr>
-      </w:pPr>
-      <w:r>
-        <w:t>Salvar este arquivo na pasta /sql</w:t>
-      </w:r>
-    </w:p>
-    <w:p>
-      <w:pPr>
-        <w:pStyle w:val="PargrafodaLista"/>
-        <w:numPr>
-          <w:ilvl w:val="3"/>
-          <w:numId w:val="2"/>
-        </w:numPr>
-      </w:pPr>
-      <w:r>
-        <w:t xml:space="preserve">Criar agora o script </w:t>
-      </w:r>
-      <w:r>
-        <w:rPr>
-          <w:rStyle w:val="Refdenotaderodap"/>
-        </w:rPr>
-        <w:footnoteReference w:id="5"/>
-      </w:r>
-      <w:r>
-        <w:t xml:space="preserve">para o acesso aos dados do </w:t>
-      </w:r>
-      <w:r>
-        <w:t>Identity</w:t>
-      </w:r>
-    </w:p>
-    <w:p>
-      <w:pPr>
-        <w:pStyle w:val="PargrafodaLista"/>
-        <w:numPr>
-          <w:ilvl w:val="1"/>
-          <w:numId w:val="2"/>
-        </w:numPr>
-      </w:pPr>
-      <w:r>
-        <w:t>Pattern</w:t>
-      </w:r>
-    </w:p>
-    <w:p>
-      <w:pPr>
-        <w:pStyle w:val="PargrafodaLista"/>
-        <w:numPr>
-          <w:ilvl w:val="2"/>
-          <w:numId w:val="2"/>
-        </w:numPr>
-      </w:pPr>
-      <w:r>
-        <w:t xml:space="preserve"> Vamos utilizar o Repository, para isso, vamos criar uma interface na pasta interface conforme o item 8.1.1.</w:t>
-      </w:r>
-    </w:p>
-    <w:p>
-      <w:r>
-        <w:br w:type="page"/>
-      </w:r>
-    </w:p>
-    <w:p>
-      <w:r>
-        <w:lastRenderedPageBreak/>
-        <w:t>É preciso instalar o Microsoft.EntityFrameworkCore.Relational</w:t>
-      </w:r>
-      <w:r>
-        <w:t xml:space="preserve"> para usar o .H</w:t>
+        <w:t xml:space="preserve">É preciso instalar o </w:t>
+      </w:r>
+      <w:proofErr w:type="spellStart"/>
+      <w:proofErr w:type="gramStart"/>
+      <w:r>
+        <w:t>Microsoft.EntityFrameworkCore.Relational</w:t>
+      </w:r>
+      <w:proofErr w:type="spellEnd"/>
+      <w:proofErr w:type="gramEnd"/>
+      <w:r>
+        <w:t xml:space="preserve"> para usar o .</w:t>
+      </w:r>
+      <w:proofErr w:type="spellStart"/>
+      <w:r>
+        <w:t>H</w:t>
       </w:r>
       <w:r>
         <w:t>as</w:t>
@@ -1178,6 +1587,7 @@
       <w:r>
         <w:t>ame</w:t>
       </w:r>
+      <w:proofErr w:type="spellEnd"/>
       <w:r>
         <w:t>()</w:t>
       </w:r>
@@ -1353,8 +1763,48 @@
         <w:footnoteRef/>
       </w:r>
       <w:r>
-        <w:t xml:space="preserve"> Lembrar de escolher a camada certa, neste caso, DevIO.Data</w:t>
-      </w:r>
+        <w:t xml:space="preserve"> Tendo a Interface implementada agora podemos criar a classe em “</w:t>
+      </w:r>
+      <w:proofErr w:type="spellStart"/>
+      <w:r>
+        <w:t>DevIO.Data</w:t>
+      </w:r>
+      <w:proofErr w:type="spellEnd"/>
+      <w:r>
+        <w:t xml:space="preserve"> &gt; </w:t>
+      </w:r>
+      <w:proofErr w:type="spellStart"/>
+      <w:r>
+        <w:t>Repository</w:t>
+      </w:r>
+      <w:proofErr w:type="spellEnd"/>
+      <w:r>
+        <w:t>”</w:t>
+      </w:r>
+      <w:r>
+        <w:t xml:space="preserve"> Item 9.1.3</w:t>
+      </w:r>
+    </w:p>
+  </w:footnote>
+  <w:footnote w:id="2">
+    <w:p>
+      <w:pPr>
+        <w:pStyle w:val="Textodenotaderodap"/>
+      </w:pPr>
+      <w:r>
+        <w:rPr>
+          <w:rStyle w:val="Refdenotaderodap"/>
+        </w:rPr>
+        <w:footnoteRef/>
+      </w:r>
+      <w:r>
+        <w:t xml:space="preserve"> Lembrar de escolher a camada certa, neste caso, </w:t>
+      </w:r>
+      <w:proofErr w:type="spellStart"/>
+      <w:r>
+        <w:t>DevIO.Data</w:t>
+      </w:r>
+      <w:proofErr w:type="spellEnd"/>
     </w:p>
     <w:p>
       <w:pPr>
@@ -1407,7 +1857,7 @@
       </w:pPr>
     </w:p>
   </w:footnote>
-  <w:footnote w:id="2">
+  <w:footnote w:id="3">
     <w:p>
       <w:pPr>
         <w:pStyle w:val="Textodenotaderodap"/>
@@ -1419,8 +1869,25 @@
         <w:footnoteRef/>
       </w:r>
       <w:r>
-        <w:t xml:space="preserve"> Não esqueça de escolher a camada DevIO.Data, se der erro procure especificar a versão correta. Se a versão do seu .Net for 3, então, seus pacotes precisam começar com 3.X. Exemplo: </w:t>
-      </w:r>
+        <w:t xml:space="preserve"> Não esqueça de escolher a camada </w:t>
+      </w:r>
+      <w:proofErr w:type="spellStart"/>
+      <w:r>
+        <w:t>DevIO.Data</w:t>
+      </w:r>
+      <w:proofErr w:type="spellEnd"/>
+      <w:r>
+        <w:t xml:space="preserve">, se der erro procure especificar a versão correta. Se a versão do seu .Net for 3, então, seus pacotes precisam começar com </w:t>
+      </w:r>
+      <w:proofErr w:type="gramStart"/>
+      <w:r>
+        <w:t>3.X.</w:t>
+      </w:r>
+      <w:proofErr w:type="gramEnd"/>
+      <w:r>
+        <w:t xml:space="preserve"> Exemplo: </w:t>
+      </w:r>
+      <w:proofErr w:type="spellStart"/>
       <w:r>
         <w:rPr>
           <w:rFonts w:ascii="Cascadia Mono" w:hAnsi="Cascadia Mono" w:cs="Cascadia Mono"/>
@@ -1428,62 +1895,9 @@
           <w:sz w:val="19"/>
           <w:szCs w:val="19"/>
         </w:rPr>
-        <w:t>Install-Package Microsoft.EntityFrameworkCore.Relational -Version 3.1.26</w:t>
-      </w:r>
-    </w:p>
-  </w:footnote>
-  <w:footnote w:id="3">
-    <w:p>
-      <w:pPr>
-        <w:pStyle w:val="Textodenotaderodap"/>
-      </w:pPr>
-      <w:r>
-        <w:rPr>
-          <w:rStyle w:val="Refdenotaderodap"/>
-        </w:rPr>
-        <w:footnoteRef/>
-      </w:r>
-      <w:r>
-        <w:t xml:space="preserve"> Add-Migration Initial (nome) -Verbose (para ver detalhes) -Context MeuDbContext (para especificar com o contexto, pois, uma migration só pode executar em um context (banco).</w:t>
-      </w:r>
-      <w:r>
-        <w:t xml:space="preserve"> </w:t>
-      </w:r>
-    </w:p>
-  </w:footnote>
-  <w:footnote w:id="4">
-    <w:p>
-      <w:pPr>
-        <w:pStyle w:val="Textodenotaderodap"/>
-      </w:pPr>
-      <w:r>
-        <w:rPr>
-          <w:rStyle w:val="Refdenotaderodap"/>
-        </w:rPr>
-        <w:footnoteRef/>
-      </w:r>
-      <w:r>
-        <w:t xml:space="preserve"> </w:t>
-      </w:r>
-      <w:r>
-        <w:t>Irá precisar instalar mais um pacote “Install-Package Microsoft.EntityFrameworkCore.SqlServer</w:t>
-      </w:r>
-    </w:p>
-  </w:footnote>
-  <w:footnote w:id="5">
-    <w:p>
-      <w:pPr>
-        <w:pStyle w:val="Textodenotaderodap"/>
-      </w:pPr>
-      <w:r>
-        <w:rPr>
-          <w:rStyle w:val="Refdenotaderodap"/>
-        </w:rPr>
-        <w:footnoteRef/>
-      </w:r>
-      <w:r>
-        <w:t xml:space="preserve"> Script-Migration -Context </w:t>
-      </w:r>
+        <w:t>Install-Package</w:t>
+      </w:r>
+      <w:proofErr w:type="spellEnd"/>
       <w:r>
         <w:rPr>
           <w:rFonts w:ascii="Cascadia Mono" w:hAnsi="Cascadia Mono" w:cs="Cascadia Mono"/>
@@ -1491,8 +1905,200 @@
           <w:sz w:val="19"/>
           <w:szCs w:val="19"/>
         </w:rPr>
+        <w:t xml:space="preserve"> </w:t>
+      </w:r>
+      <w:proofErr w:type="spellStart"/>
+      <w:r>
+        <w:rPr>
+          <w:rFonts w:ascii="Cascadia Mono" w:hAnsi="Cascadia Mono" w:cs="Cascadia Mono"/>
+          <w:color w:val="000000"/>
+          <w:sz w:val="19"/>
+          <w:szCs w:val="19"/>
+        </w:rPr>
+        <w:t>Microsoft.EntityFrameworkCore.Relational</w:t>
+      </w:r>
+      <w:proofErr w:type="spellEnd"/>
+      <w:r>
+        <w:rPr>
+          <w:rFonts w:ascii="Cascadia Mono" w:hAnsi="Cascadia Mono" w:cs="Cascadia Mono"/>
+          <w:color w:val="000000"/>
+          <w:sz w:val="19"/>
+          <w:szCs w:val="19"/>
+        </w:rPr>
+        <w:t xml:space="preserve"> -</w:t>
+      </w:r>
+      <w:proofErr w:type="spellStart"/>
+      <w:r>
+        <w:rPr>
+          <w:rFonts w:ascii="Cascadia Mono" w:hAnsi="Cascadia Mono" w:cs="Cascadia Mono"/>
+          <w:color w:val="000000"/>
+          <w:sz w:val="19"/>
+          <w:szCs w:val="19"/>
+        </w:rPr>
+        <w:t>Version</w:t>
+      </w:r>
+      <w:proofErr w:type="spellEnd"/>
+      <w:r>
+        <w:rPr>
+          <w:rFonts w:ascii="Cascadia Mono" w:hAnsi="Cascadia Mono" w:cs="Cascadia Mono"/>
+          <w:color w:val="000000"/>
+          <w:sz w:val="19"/>
+          <w:szCs w:val="19"/>
+        </w:rPr>
+        <w:t xml:space="preserve"> 3.1.26</w:t>
+      </w:r>
+    </w:p>
+  </w:footnote>
+  <w:footnote w:id="4">
+    <w:p>
+      <w:pPr>
+        <w:pStyle w:val="Textodenotaderodap"/>
+      </w:pPr>
+      <w:r>
+        <w:rPr>
+          <w:rStyle w:val="Refdenotaderodap"/>
+        </w:rPr>
+        <w:footnoteRef/>
+      </w:r>
+      <w:r>
+        <w:t xml:space="preserve"> </w:t>
+      </w:r>
+      <w:proofErr w:type="spellStart"/>
+      <w:r>
+        <w:t>Add-Migration</w:t>
+      </w:r>
+      <w:proofErr w:type="spellEnd"/>
+      <w:r>
+        <w:t xml:space="preserve"> </w:t>
+      </w:r>
+      <w:proofErr w:type="spellStart"/>
+      <w:r>
+        <w:t>Initial</w:t>
+      </w:r>
+      <w:proofErr w:type="spellEnd"/>
+      <w:r>
+        <w:t xml:space="preserve"> (nome) -</w:t>
+      </w:r>
+      <w:proofErr w:type="spellStart"/>
+      <w:r>
+        <w:t>Verbose</w:t>
+      </w:r>
+      <w:proofErr w:type="spellEnd"/>
+      <w:r>
+        <w:t xml:space="preserve"> (para ver detalhes) -</w:t>
+      </w:r>
+      <w:proofErr w:type="spellStart"/>
+      <w:r>
+        <w:t>Context</w:t>
+      </w:r>
+      <w:proofErr w:type="spellEnd"/>
+      <w:r>
+        <w:t xml:space="preserve"> </w:t>
+      </w:r>
+      <w:proofErr w:type="spellStart"/>
+      <w:r>
+        <w:t>MeuDbContext</w:t>
+      </w:r>
+      <w:proofErr w:type="spellEnd"/>
+      <w:r>
+        <w:t xml:space="preserve"> (para especificar com o contexto, pois, uma </w:t>
+      </w:r>
+      <w:proofErr w:type="spellStart"/>
+      <w:r>
+        <w:t>migration</w:t>
+      </w:r>
+      <w:proofErr w:type="spellEnd"/>
+      <w:r>
+        <w:t xml:space="preserve"> só pode executar em um </w:t>
+      </w:r>
+      <w:proofErr w:type="spellStart"/>
+      <w:r>
+        <w:t>context</w:t>
+      </w:r>
+      <w:proofErr w:type="spellEnd"/>
+      <w:r>
+        <w:t xml:space="preserve"> (banco).</w:t>
+      </w:r>
+      <w:r>
+        <w:t xml:space="preserve"> </w:t>
+      </w:r>
+    </w:p>
+  </w:footnote>
+  <w:footnote w:id="5">
+    <w:p>
+      <w:pPr>
+        <w:pStyle w:val="Textodenotaderodap"/>
+      </w:pPr>
+      <w:r>
+        <w:rPr>
+          <w:rStyle w:val="Refdenotaderodap"/>
+        </w:rPr>
+        <w:footnoteRef/>
+      </w:r>
+      <w:r>
+        <w:t xml:space="preserve"> </w:t>
+      </w:r>
+      <w:r>
+        <w:t>Irá precisar instalar mais um pacote “</w:t>
+      </w:r>
+      <w:proofErr w:type="spellStart"/>
+      <w:r>
+        <w:t>Install-Package</w:t>
+      </w:r>
+      <w:proofErr w:type="spellEnd"/>
+      <w:r>
+        <w:t xml:space="preserve"> </w:t>
+      </w:r>
+      <w:proofErr w:type="spellStart"/>
+      <w:proofErr w:type="gramStart"/>
+      <w:r>
+        <w:t>Microsoft.EntityFrameworkCore.SqlServer</w:t>
+      </w:r>
+      <w:proofErr w:type="spellEnd"/>
+      <w:proofErr w:type="gramEnd"/>
+    </w:p>
+  </w:footnote>
+  <w:footnote w:id="6">
+    <w:p>
+      <w:pPr>
+        <w:pStyle w:val="Textodenotaderodap"/>
+      </w:pPr>
+      <w:r>
+        <w:rPr>
+          <w:rStyle w:val="Refdenotaderodap"/>
+        </w:rPr>
+        <w:footnoteRef/>
+      </w:r>
+      <w:r>
+        <w:t xml:space="preserve"> Script-</w:t>
+      </w:r>
+      <w:proofErr w:type="spellStart"/>
+      <w:r>
+        <w:t>Migration</w:t>
+      </w:r>
+      <w:proofErr w:type="spellEnd"/>
+      <w:r>
+        <w:t xml:space="preserve"> -</w:t>
+      </w:r>
+      <w:proofErr w:type="spellStart"/>
+      <w:r>
+        <w:t>Context</w:t>
+      </w:r>
+      <w:proofErr w:type="spellEnd"/>
+      <w:r>
+        <w:t xml:space="preserve"> </w:t>
+      </w:r>
+      <w:proofErr w:type="spellStart"/>
+      <w:r>
+        <w:rPr>
+          <w:rFonts w:ascii="Cascadia Mono" w:hAnsi="Cascadia Mono" w:cs="Cascadia Mono"/>
+          <w:color w:val="000000"/>
+          <w:sz w:val="19"/>
+          <w:szCs w:val="19"/>
+        </w:rPr>
         <w:t>ApplicationDbContext</w:t>
       </w:r>
+      <w:proofErr w:type="spellEnd"/>
     </w:p>
   </w:footnote>
 </w:footnotes>

</xml_diff>

<commit_message>
Criando o repositório FornecedorRepository.cs
</commit_message>
<xml_diff>
--- a/MinhaAppMvcCompleta/doc/MinhaAppMvcCompleta - Anotações.docx
+++ b/MinhaAppMvcCompleta/doc/MinhaAppMvcCompleta - Anotações.docx
@@ -52,15 +52,7 @@
         </w:numPr>
       </w:pPr>
       <w:r>
-        <w:t>Criar a "</w:t>
-      </w:r>
-      <w:proofErr w:type="spellStart"/>
-      <w:r>
-        <w:t>Solution</w:t>
-      </w:r>
-      <w:proofErr w:type="spellEnd"/>
-      <w:r>
-        <w:t>"</w:t>
+        <w:t>Criar a "Solution"</w:t>
       </w:r>
     </w:p>
     <w:p>
@@ -72,39 +64,7 @@
         </w:numPr>
       </w:pPr>
       <w:r>
-        <w:t>Criar as pastas básicas "</w:t>
-      </w:r>
-      <w:proofErr w:type="spellStart"/>
-      <w:r>
-        <w:t>src</w:t>
-      </w:r>
-      <w:proofErr w:type="spellEnd"/>
-      <w:r>
-        <w:t>", "</w:t>
-      </w:r>
-      <w:proofErr w:type="spellStart"/>
-      <w:r>
-        <w:t>test</w:t>
-      </w:r>
-      <w:proofErr w:type="spellEnd"/>
-      <w:r>
-        <w:t>", "</w:t>
-      </w:r>
-      <w:proofErr w:type="spellStart"/>
-      <w:r>
-        <w:t>sql</w:t>
-      </w:r>
-      <w:proofErr w:type="spellEnd"/>
-      <w:r>
-        <w:t>", "</w:t>
-      </w:r>
-      <w:proofErr w:type="spellStart"/>
-      <w:r>
-        <w:t>doc</w:t>
-      </w:r>
-      <w:proofErr w:type="spellEnd"/>
-      <w:r>
-        <w:t>"</w:t>
+        <w:t>Criar as pastas básicas "src", "test", "sql", "doc"</w:t>
       </w:r>
     </w:p>
     <w:p>
@@ -116,15 +76,8 @@
         </w:numPr>
       </w:pPr>
       <w:r>
-        <w:t xml:space="preserve">Criar o arquivo </w:t>
-      </w:r>
-      <w:proofErr w:type="spellStart"/>
-      <w:proofErr w:type="gramStart"/>
-      <w:r>
-        <w:t>global.json</w:t>
-      </w:r>
-      <w:proofErr w:type="spellEnd"/>
-      <w:proofErr w:type="gramEnd"/>
+        <w:t>Criar o arquivo global.json</w:t>
+      </w:r>
     </w:p>
     <w:p>
       <w:pPr>
@@ -135,13 +88,8 @@
         </w:numPr>
       </w:pPr>
       <w:r>
-        <w:t xml:space="preserve">Criar um projeto dentro da </w:t>
-      </w:r>
-      <w:proofErr w:type="spellStart"/>
-      <w:r>
-        <w:t>Solution</w:t>
-      </w:r>
-      <w:proofErr w:type="spellEnd"/>
+        <w:t>Criar um projeto dentro da Solution</w:t>
+      </w:r>
     </w:p>
     <w:p>
       <w:pPr>
@@ -164,21 +112,7 @@
         <w:rPr>
           <w:lang w:val="en-US"/>
         </w:rPr>
-        <w:t>pp (Model-</w:t>
-      </w:r>
-      <w:proofErr w:type="spellStart"/>
-      <w:r>
-        <w:rPr>
-          <w:lang w:val="en-US"/>
-        </w:rPr>
-        <w:t>View_Controller</w:t>
-      </w:r>
-      <w:proofErr w:type="spellEnd"/>
-      <w:r>
-        <w:rPr>
-          <w:lang w:val="en-US"/>
-        </w:rPr>
-        <w:t>)</w:t>
+        <w:t>pp (Model-View_Controller)</w:t>
       </w:r>
     </w:p>
     <w:p>
@@ -217,15 +151,7 @@
         <w:t xml:space="preserve">Criar um </w:t>
       </w:r>
       <w:r>
-        <w:t>Project do tipo “</w:t>
-      </w:r>
-      <w:proofErr w:type="spellStart"/>
-      <w:r>
-        <w:t>Class</w:t>
-      </w:r>
-      <w:proofErr w:type="spellEnd"/>
-      <w:r>
-        <w:t xml:space="preserve"> Library”</w:t>
+        <w:t>Project do tipo “Class Library”</w:t>
       </w:r>
     </w:p>
     <w:p>
@@ -254,24 +180,11 @@
           <w:numId w:val="2"/>
         </w:numPr>
       </w:pPr>
-      <w:proofErr w:type="spellStart"/>
-      <w:r>
-        <w:t>DevIO.Business</w:t>
-      </w:r>
-      <w:proofErr w:type="spellEnd"/>
-      <w:r>
-        <w:t xml:space="preserve"> (Dentro da p</w:t>
-      </w:r>
-      <w:r>
-        <w:t>asta “</w:t>
-      </w:r>
-      <w:proofErr w:type="spellStart"/>
-      <w:r>
-        <w:t>src</w:t>
-      </w:r>
-      <w:proofErr w:type="spellEnd"/>
-      <w:r>
-        <w:t>”)</w:t>
+      <w:r>
+        <w:t>DevIO.Business (Dentro da p</w:t>
+      </w:r>
+      <w:r>
+        <w:t>asta “src”)</w:t>
       </w:r>
     </w:p>
     <w:p>
@@ -282,24 +195,11 @@
           <w:numId w:val="2"/>
         </w:numPr>
       </w:pPr>
-      <w:proofErr w:type="spellStart"/>
-      <w:r>
-        <w:t>DevIO.Data</w:t>
-      </w:r>
-      <w:proofErr w:type="spellEnd"/>
-      <w:r>
-        <w:t xml:space="preserve"> (Dentro da p</w:t>
-      </w:r>
-      <w:r>
-        <w:t>asta “</w:t>
-      </w:r>
-      <w:proofErr w:type="spellStart"/>
-      <w:r>
-        <w:t>src</w:t>
-      </w:r>
-      <w:proofErr w:type="spellEnd"/>
-      <w:r>
-        <w:t>”)</w:t>
+      <w:r>
+        <w:t>DevIO.Data (Dentro da p</w:t>
+      </w:r>
+      <w:r>
+        <w:t>asta “src”)</w:t>
       </w:r>
     </w:p>
     <w:p>
@@ -368,11 +268,9 @@
           <w:numId w:val="2"/>
         </w:numPr>
       </w:pPr>
-      <w:proofErr w:type="spellStart"/>
       <w:r>
         <w:t>Notificacoes</w:t>
       </w:r>
-      <w:proofErr w:type="spellEnd"/>
     </w:p>
     <w:p>
       <w:pPr>
@@ -394,11 +292,9 @@
           <w:numId w:val="2"/>
         </w:numPr>
       </w:pPr>
-      <w:proofErr w:type="spellStart"/>
       <w:r>
         <w:t>Validations</w:t>
       </w:r>
-      <w:proofErr w:type="spellEnd"/>
     </w:p>
     <w:p>
       <w:pPr>
@@ -442,11 +338,9 @@
           <w:numId w:val="2"/>
         </w:numPr>
       </w:pPr>
-      <w:proofErr w:type="spellStart"/>
       <w:r>
         <w:t>Context</w:t>
       </w:r>
-      <w:proofErr w:type="spellEnd"/>
     </w:p>
     <w:p>
       <w:pPr>
@@ -468,11 +362,9 @@
           <w:numId w:val="2"/>
         </w:numPr>
       </w:pPr>
-      <w:proofErr w:type="spellStart"/>
       <w:r>
         <w:t>Repository</w:t>
       </w:r>
-      <w:proofErr w:type="spellEnd"/>
     </w:p>
     <w:p/>
     <w:p>
@@ -553,19 +445,17 @@
           <w:lang w:val="en-US"/>
         </w:rPr>
       </w:pPr>
-      <w:proofErr w:type="spellStart"/>
       <w:r>
         <w:rPr>
           <w:lang w:val="en-US"/>
         </w:rPr>
-        <w:t>DevIO.Business</w:t>
-      </w:r>
-      <w:proofErr w:type="spellEnd"/>
+        <w:t>DevIO.Business &gt; Add &gt; Class e</w:t>
+      </w:r>
       <w:r>
         <w:rPr>
           <w:lang w:val="en-US"/>
         </w:rPr>
-        <w:t xml:space="preserve"> &gt; Add &gt; Class e</w:t>
+        <w:t xml:space="preserve"> escolher Interface</w:t>
       </w:r>
       <w:r>
         <w:rPr>
@@ -573,26 +463,24 @@
         </w:rPr>
         <w:t xml:space="preserve"> </w:t>
       </w:r>
-      <w:proofErr w:type="spellStart"/>
-      <w:r>
-        <w:rPr>
-          <w:lang w:val="en-US"/>
-        </w:rPr>
-        <w:t>escolher</w:t>
-      </w:r>
-      <w:proofErr w:type="spellEnd"/>
-      <w:r>
-        <w:rPr>
-          <w:lang w:val="en-US"/>
-        </w:rPr>
-        <w:t xml:space="preserve"> Interface</w:t>
-      </w:r>
-      <w:r>
-        <w:rPr>
-          <w:lang w:val="en-US"/>
-        </w:rPr>
+    </w:p>
+    <w:p>
+      <w:pPr>
+        <w:pStyle w:val="PargrafodaLista"/>
+        <w:numPr>
+          <w:ilvl w:val="3"/>
+          <w:numId w:val="2"/>
+        </w:numPr>
+      </w:pPr>
+      <w:r>
+        <w:t>Criar um repositório genérico</w:t>
+      </w:r>
+      <w:r>
         <w:t xml:space="preserve"> </w:t>
       </w:r>
+      <w:r>
+        <w:t>“IRepository.cs”</w:t>
+      </w:r>
     </w:p>
     <w:p>
       <w:pPr>
@@ -603,21 +491,19 @@
         </w:numPr>
       </w:pPr>
       <w:r>
-        <w:t>Criar um repositório genérico</w:t>
-      </w:r>
-      <w:r>
-        <w:t xml:space="preserve"> </w:t>
-      </w:r>
-      <w:r>
-        <w:t>“</w:t>
-      </w:r>
-      <w:proofErr w:type="spellStart"/>
-      <w:r>
-        <w:t>IRepository.cs</w:t>
-      </w:r>
-      <w:proofErr w:type="spellEnd"/>
-      <w:r>
-        <w:t>”</w:t>
+        <w:t>Criar um repositório para o Fornecedor “IFornecedorRespository.cs”</w:t>
+      </w:r>
+    </w:p>
+    <w:p>
+      <w:pPr>
+        <w:pStyle w:val="PargrafodaLista"/>
+        <w:numPr>
+          <w:ilvl w:val="2"/>
+          <w:numId w:val="2"/>
+        </w:numPr>
+      </w:pPr>
+      <w:r>
+        <w:t>Models</w:t>
       </w:r>
     </w:p>
     <w:p>
@@ -629,27 +515,7 @@
         </w:numPr>
       </w:pPr>
       <w:r>
-        <w:t>Criar um repositório para o Fornecedor “</w:t>
-      </w:r>
-      <w:proofErr w:type="spellStart"/>
-      <w:r>
-        <w:t>IFornecedorRespository.cs</w:t>
-      </w:r>
-      <w:proofErr w:type="spellEnd"/>
-      <w:r>
-        <w:t>”</w:t>
-      </w:r>
-    </w:p>
-    <w:p>
-      <w:pPr>
-        <w:pStyle w:val="PargrafodaLista"/>
-        <w:numPr>
-          <w:ilvl w:val="2"/>
-          <w:numId w:val="2"/>
-        </w:numPr>
-      </w:pPr>
-      <w:r>
-        <w:t>Models</w:t>
+        <w:t>Entity.cs</w:t>
       </w:r>
     </w:p>
     <w:p>
@@ -660,11 +526,9 @@
           <w:numId w:val="2"/>
         </w:numPr>
       </w:pPr>
-      <w:proofErr w:type="spellStart"/>
-      <w:r>
-        <w:t>Entity.cs</w:t>
-      </w:r>
-      <w:proofErr w:type="spellEnd"/>
+      <w:r>
+        <w:t>Fornecedor.cs</w:t>
+      </w:r>
     </w:p>
     <w:p>
       <w:pPr>
@@ -674,11 +538,9 @@
           <w:numId w:val="2"/>
         </w:numPr>
       </w:pPr>
-      <w:proofErr w:type="spellStart"/>
-      <w:r>
-        <w:t>Fornecedor.cs</w:t>
-      </w:r>
-      <w:proofErr w:type="spellEnd"/>
+      <w:r>
+        <w:t>TipoFornecedor.cs</w:t>
+      </w:r>
     </w:p>
     <w:p>
       <w:pPr>
@@ -688,26 +550,10 @@
           <w:numId w:val="2"/>
         </w:numPr>
       </w:pPr>
-      <w:proofErr w:type="spellStart"/>
-      <w:r>
-        <w:t>TipoFornecedor.cs</w:t>
-      </w:r>
-      <w:proofErr w:type="spellEnd"/>
-    </w:p>
-    <w:p>
-      <w:pPr>
-        <w:pStyle w:val="PargrafodaLista"/>
-        <w:numPr>
-          <w:ilvl w:val="3"/>
-          <w:numId w:val="2"/>
-        </w:numPr>
-      </w:pPr>
-      <w:proofErr w:type="spellStart"/>
       <w:r>
         <w:lastRenderedPageBreak/>
         <w:t>Endereco.cs</w:t>
       </w:r>
-      <w:proofErr w:type="spellEnd"/>
     </w:p>
     <w:p>
       <w:pPr>
@@ -717,11 +563,9 @@
           <w:numId w:val="2"/>
         </w:numPr>
       </w:pPr>
-      <w:proofErr w:type="spellStart"/>
       <w:r>
         <w:t>Produto.cs</w:t>
       </w:r>
-      <w:proofErr w:type="spellEnd"/>
     </w:p>
     <w:p>
       <w:pPr>
@@ -731,11 +575,9 @@
           <w:numId w:val="2"/>
         </w:numPr>
       </w:pPr>
-      <w:proofErr w:type="spellStart"/>
       <w:r>
         <w:t>Notificacoes</w:t>
       </w:r>
-      <w:proofErr w:type="spellEnd"/>
     </w:p>
     <w:p>
       <w:pPr>
@@ -757,11 +599,9 @@
           <w:numId w:val="2"/>
         </w:numPr>
       </w:pPr>
-      <w:proofErr w:type="spellStart"/>
       <w:r>
         <w:t>Validations</w:t>
       </w:r>
-      <w:proofErr w:type="spellEnd"/>
     </w:p>
     <w:p>
       <w:pPr>
@@ -805,11 +645,9 @@
           <w:numId w:val="2"/>
         </w:numPr>
       </w:pPr>
-      <w:proofErr w:type="spellStart"/>
       <w:r>
         <w:t>Context</w:t>
       </w:r>
-      <w:proofErr w:type="spellEnd"/>
     </w:p>
     <w:p>
       <w:pPr>
@@ -819,11 +657,9 @@
           <w:numId w:val="2"/>
         </w:numPr>
       </w:pPr>
-      <w:proofErr w:type="spellStart"/>
       <w:r>
         <w:t>MeuDbContext.cs</w:t>
       </w:r>
-      <w:proofErr w:type="spellEnd"/>
       <w:r>
         <w:rPr>
           <w:rStyle w:val="Refdenotaderodap"/>
@@ -843,21 +679,8 @@
         </w:numPr>
       </w:pPr>
       <w:r>
-        <w:t xml:space="preserve">Instalar o pacote </w:t>
-      </w:r>
-      <w:proofErr w:type="spellStart"/>
-      <w:r>
-        <w:t>Install-Package</w:t>
-      </w:r>
-      <w:proofErr w:type="spellEnd"/>
-      <w:r>
-        <w:t xml:space="preserve"> </w:t>
-      </w:r>
-      <w:proofErr w:type="spellStart"/>
-      <w:r>
-        <w:t>Microsoft.EntityFrameworkCore</w:t>
-      </w:r>
-      <w:proofErr w:type="spellEnd"/>
+        <w:t>Instalar o pacote Install-Package Microsoft.EntityFrameworkCore</w:t>
+      </w:r>
     </w:p>
     <w:p>
       <w:pPr>
@@ -880,15 +703,7 @@
         </w:numPr>
       </w:pPr>
       <w:r>
-        <w:t xml:space="preserve">Adicionar os </w:t>
-      </w:r>
-      <w:proofErr w:type="spellStart"/>
-      <w:r>
-        <w:t>DbSet</w:t>
-      </w:r>
-      <w:proofErr w:type="spellEnd"/>
-      <w:r>
-        <w:t>&lt;&gt;</w:t>
+        <w:t>Adicionar os DbSet&lt;&gt;</w:t>
       </w:r>
     </w:p>
     <w:p>
@@ -900,13 +715,8 @@
         </w:numPr>
       </w:pPr>
       <w:r>
-        <w:t xml:space="preserve">Depois de mapeado conforme o item 9.1.2 devo chamar no meu </w:t>
-      </w:r>
-      <w:proofErr w:type="spellStart"/>
-      <w:r>
-        <w:t>DbContext</w:t>
-      </w:r>
-      <w:proofErr w:type="spellEnd"/>
+        <w:t>Depois de mapeado conforme o item 9.1.2 devo chamar no meu DbContext</w:t>
+      </w:r>
     </w:p>
     <w:p>
       <w:pPr>
@@ -940,11 +750,9 @@
           <w:numId w:val="2"/>
         </w:numPr>
       </w:pPr>
-      <w:proofErr w:type="spellStart"/>
       <w:r>
         <w:t>ProdutoMapping.cs</w:t>
       </w:r>
-      <w:proofErr w:type="spellEnd"/>
     </w:p>
     <w:p>
       <w:pPr>
@@ -972,7 +780,6 @@
       <w:r>
         <w:t xml:space="preserve">Para utilizar o </w:t>
       </w:r>
-      <w:proofErr w:type="spellStart"/>
       <w:r>
         <w:rPr>
           <w:rFonts w:ascii="Cascadia Mono" w:hAnsi="Cascadia Mono" w:cs="Cascadia Mono"/>
@@ -984,7 +791,6 @@
         </w:rPr>
         <w:t>HasColumnType</w:t>
       </w:r>
-      <w:proofErr w:type="spellEnd"/>
       <w:r>
         <w:rPr>
           <w:rFonts w:ascii="Cascadia Mono" w:hAnsi="Cascadia Mono" w:cs="Cascadia Mono"/>
@@ -992,41 +798,8 @@
           <w:sz w:val="19"/>
           <w:szCs w:val="19"/>
         </w:rPr>
-        <w:t xml:space="preserve"> é necessário instalar o pacote </w:t>
-      </w:r>
-      <w:proofErr w:type="spellStart"/>
-      <w:r>
-        <w:rPr>
-          <w:rFonts w:ascii="Cascadia Mono" w:hAnsi="Cascadia Mono" w:cs="Cascadia Mono"/>
-          <w:color w:val="000000"/>
-          <w:sz w:val="19"/>
-          <w:szCs w:val="19"/>
-        </w:rPr>
-        <w:t>Install-Package</w:t>
-      </w:r>
-      <w:proofErr w:type="spellEnd"/>
-      <w:r>
-        <w:rPr>
-          <w:rFonts w:ascii="Cascadia Mono" w:hAnsi="Cascadia Mono" w:cs="Cascadia Mono"/>
-          <w:color w:val="000000"/>
-          <w:sz w:val="19"/>
-          <w:szCs w:val="19"/>
-        </w:rPr>
-        <w:t xml:space="preserve"> </w:t>
-      </w:r>
-      <w:proofErr w:type="spellStart"/>
-      <w:proofErr w:type="gramStart"/>
-      <w:r>
-        <w:rPr>
-          <w:rFonts w:ascii="Cascadia Mono" w:hAnsi="Cascadia Mono" w:cs="Cascadia Mono"/>
-          <w:color w:val="000000"/>
-          <w:sz w:val="19"/>
-          <w:szCs w:val="19"/>
-        </w:rPr>
-        <w:t>Microsoft.EntityFrameworkCore.Relational</w:t>
-      </w:r>
-      <w:proofErr w:type="spellEnd"/>
-      <w:proofErr w:type="gramEnd"/>
+        <w:t xml:space="preserve"> é necessário instalar o pacote Install-Package Microsoft.EntityFrameworkCore.Relational</w:t>
+      </w:r>
       <w:r>
         <w:rPr>
           <w:rStyle w:val="Refdenotaderodap"/>
@@ -1054,18 +827,8 @@
           <w:numId w:val="4"/>
         </w:numPr>
       </w:pPr>
-      <w:proofErr w:type="spellStart"/>
-      <w:proofErr w:type="gramStart"/>
-      <w:r>
-        <w:t>IsRequired</w:t>
-      </w:r>
-      <w:proofErr w:type="spellEnd"/>
-      <w:r>
-        <w:t>(</w:t>
-      </w:r>
-      <w:proofErr w:type="gramEnd"/>
-      <w:r>
-        <w:t>)</w:t>
+      <w:r>
+        <w:t>IsRequired()</w:t>
       </w:r>
     </w:p>
     <w:p>
@@ -1076,26 +839,8 @@
           <w:numId w:val="4"/>
         </w:numPr>
       </w:pPr>
-      <w:proofErr w:type="spellStart"/>
-      <w:r>
-        <w:t>HasColumnType</w:t>
-      </w:r>
-      <w:proofErr w:type="spellEnd"/>
-      <w:r>
-        <w:t>("</w:t>
-      </w:r>
-      <w:proofErr w:type="spellStart"/>
-      <w:proofErr w:type="gramStart"/>
-      <w:r>
-        <w:t>varchar</w:t>
-      </w:r>
-      <w:proofErr w:type="spellEnd"/>
-      <w:r>
-        <w:t>(</w:t>
-      </w:r>
-      <w:proofErr w:type="gramEnd"/>
-      <w:r>
-        <w:t>200)”)</w:t>
+      <w:r>
+        <w:t>HasColumnType("varchar(200)”)</w:t>
       </w:r>
     </w:p>
     <w:p>
@@ -1106,13 +851,8 @@
           <w:numId w:val="4"/>
         </w:numPr>
       </w:pPr>
-      <w:proofErr w:type="spellStart"/>
-      <w:r>
-        <w:t>ToTable</w:t>
-      </w:r>
-      <w:proofErr w:type="spellEnd"/>
-      <w:r>
-        <w:t>(“Produtos”)</w:t>
+      <w:r>
+        <w:t>ToTable(“Produtos”)</w:t>
       </w:r>
     </w:p>
     <w:p>
@@ -1123,11 +863,9 @@
           <w:numId w:val="2"/>
         </w:numPr>
       </w:pPr>
-      <w:proofErr w:type="spellStart"/>
       <w:r>
         <w:t>FornecedorMapping.cs</w:t>
       </w:r>
-      <w:proofErr w:type="spellEnd"/>
     </w:p>
     <w:p>
       <w:pPr>
@@ -1138,21 +876,8 @@
         </w:numPr>
       </w:pPr>
       <w:r>
-        <w:t xml:space="preserve">Criando a relação </w:t>
-      </w:r>
-      <w:proofErr w:type="gramStart"/>
-      <w:r>
-        <w:t>1 :</w:t>
-      </w:r>
-      <w:proofErr w:type="gramEnd"/>
-      <w:r>
-        <w:t xml:space="preserve"> 1 =&gt; Fornecedor : </w:t>
-      </w:r>
-      <w:proofErr w:type="spellStart"/>
-      <w:r>
-        <w:t>Endereco</w:t>
-      </w:r>
-      <w:proofErr w:type="spellEnd"/>
+        <w:t>Criando a relação 1 : 1 =&gt; Fornecedor : Endereco</w:t>
+      </w:r>
     </w:p>
     <w:p>
       <w:pPr>
@@ -1163,15 +888,7 @@
         </w:numPr>
       </w:pPr>
       <w:r>
-        <w:t xml:space="preserve">Criando a relação </w:t>
-      </w:r>
-      <w:proofErr w:type="gramStart"/>
-      <w:r>
-        <w:t>1 :</w:t>
-      </w:r>
-      <w:proofErr w:type="gramEnd"/>
-      <w:r>
-        <w:t xml:space="preserve"> N =&gt; Fornecedor : Produtos</w:t>
+        <w:t>Criando a relação 1 : N =&gt; Fornecedor : Produtos</w:t>
       </w:r>
     </w:p>
     <w:p>
@@ -1182,11 +899,9 @@
           <w:numId w:val="2"/>
         </w:numPr>
       </w:pPr>
-      <w:proofErr w:type="spellStart"/>
       <w:r>
         <w:t>EnderecoMapping.cs</w:t>
       </w:r>
-      <w:proofErr w:type="spellEnd"/>
     </w:p>
     <w:p>
       <w:pPr>
@@ -1196,11 +911,9 @@
           <w:numId w:val="2"/>
         </w:numPr>
       </w:pPr>
-      <w:proofErr w:type="spellStart"/>
       <w:r>
         <w:t>Repository</w:t>
       </w:r>
-      <w:proofErr w:type="spellEnd"/>
     </w:p>
     <w:p>
       <w:pPr>
@@ -1210,6 +923,39 @@
           <w:numId w:val="2"/>
         </w:numPr>
       </w:pPr>
+      <w:r>
+        <w:t>Criar o repositório genérico “Repository.cs”</w:t>
+      </w:r>
+      <w:r>
+        <w:rPr>
+          <w:rStyle w:val="Refdenotaderodap"/>
+        </w:rPr>
+        <w:footnoteReference w:id="4"/>
+      </w:r>
+    </w:p>
+    <w:p>
+      <w:pPr>
+        <w:pStyle w:val="PargrafodaLista"/>
+        <w:numPr>
+          <w:ilvl w:val="3"/>
+          <w:numId w:val="2"/>
+        </w:numPr>
+      </w:pPr>
+      <w:r>
+        <w:t>Criar o repositório ProdutoRepository.cs</w:t>
+      </w:r>
+    </w:p>
+    <w:p>
+      <w:pPr>
+        <w:pStyle w:val="PargrafodaLista"/>
+        <w:numPr>
+          <w:ilvl w:val="3"/>
+          <w:numId w:val="2"/>
+        </w:numPr>
+      </w:pPr>
+      <w:r>
+        <w:t>Criar o repositório FornecedorRepository.cs</w:t>
+      </w:r>
     </w:p>
     <w:p>
       <w:pPr>
@@ -1220,13 +966,8 @@
         </w:numPr>
       </w:pPr>
       <w:r>
-        <w:t xml:space="preserve">Configurar o nosso </w:t>
-      </w:r>
-      <w:proofErr w:type="spellStart"/>
-      <w:r>
-        <w:t>DbContext</w:t>
-      </w:r>
-      <w:proofErr w:type="spellEnd"/>
+        <w:t>Configurar o nosso DbContext</w:t>
+      </w:r>
     </w:p>
     <w:p>
       <w:pPr>
@@ -1249,31 +990,7 @@
         </w:numPr>
       </w:pPr>
       <w:r>
-        <w:t>Botão direito em “</w:t>
-      </w:r>
-      <w:proofErr w:type="spellStart"/>
-      <w:r>
-        <w:t>Dependencies</w:t>
-      </w:r>
-      <w:proofErr w:type="spellEnd"/>
-      <w:r>
-        <w:t xml:space="preserve">” &gt; </w:t>
-      </w:r>
-      <w:proofErr w:type="spellStart"/>
-      <w:r>
-        <w:t>Add</w:t>
-      </w:r>
-      <w:proofErr w:type="spellEnd"/>
-      <w:r>
-        <w:t xml:space="preserve"> Project </w:t>
-      </w:r>
-      <w:proofErr w:type="spellStart"/>
-      <w:r>
-        <w:t>Reference</w:t>
-      </w:r>
-      <w:proofErr w:type="spellEnd"/>
-      <w:r>
-        <w:t xml:space="preserve"> &gt; Data</w:t>
+        <w:t>Botão direito em “Dependencies” &gt; Add Project Reference &gt; Data</w:t>
       </w:r>
     </w:p>
     <w:p>
@@ -1285,15 +1002,7 @@
         </w:numPr>
       </w:pPr>
       <w:r>
-        <w:t>Configurar no arquivo “</w:t>
-      </w:r>
-      <w:proofErr w:type="spellStart"/>
-      <w:r>
-        <w:t>Startup.cs</w:t>
-      </w:r>
-      <w:proofErr w:type="spellEnd"/>
-      <w:r>
-        <w:t>”</w:t>
+        <w:t>Configurar no arquivo “Startup.cs”</w:t>
       </w:r>
     </w:p>
     <w:p>
@@ -1304,6 +1013,7 @@
         <w:rPr>
           <w:noProof/>
         </w:rPr>
+        <w:lastRenderedPageBreak/>
         <w:drawing>
           <wp:inline distT="0" distB="0" distL="0" distR="0" wp14:anchorId="20C02C2A" wp14:editId="065EDEE1">
             <wp:extent cx="5400040" cy="427990"/>
@@ -1362,215 +1072,144 @@
         </w:numPr>
       </w:pPr>
       <w:r>
+        <w:t xml:space="preserve">Criar uma Migration </w:t>
+      </w:r>
+      <w:r>
+        <w:rPr>
+          <w:rStyle w:val="Refdenotaderodap"/>
+        </w:rPr>
+        <w:footnoteReference w:id="5"/>
+      </w:r>
+      <w:r>
+        <w:t>(</w:t>
+      </w:r>
+      <w:r>
+        <w:t>S</w:t>
+      </w:r>
+      <w:r>
+        <w:t>elecionar DevIO.Data</w:t>
+      </w:r>
+      <w:r>
+        <w:t xml:space="preserve"> no Package Manager Console</w:t>
+      </w:r>
+      <w:r>
+        <w:t>)</w:t>
+      </w:r>
+    </w:p>
+    <w:p>
+      <w:pPr>
+        <w:pStyle w:val="PargrafodaLista"/>
+        <w:numPr>
+          <w:ilvl w:val="2"/>
+          <w:numId w:val="2"/>
+        </w:numPr>
+      </w:pPr>
+      <w:r>
+        <w:t>Caso não queira deixar para executar no banco depois será preciso criar um script</w:t>
+      </w:r>
+      <w:r>
+        <w:t xml:space="preserve"> migration</w:t>
+      </w:r>
+      <w:r>
+        <w:rPr>
+          <w:rStyle w:val="Refdenotaderodap"/>
+        </w:rPr>
+        <w:footnoteReference w:id="6"/>
+      </w:r>
+      <w:r>
+        <w:t>.</w:t>
+      </w:r>
+    </w:p>
+    <w:p>
+      <w:pPr>
+        <w:pStyle w:val="PargrafodaLista"/>
+        <w:numPr>
+          <w:ilvl w:val="3"/>
+          <w:numId w:val="2"/>
+        </w:numPr>
+      </w:pPr>
+      <w:r>
+        <w:t>Executa no Package Manager Console</w:t>
+      </w:r>
+      <w:r>
+        <w:t xml:space="preserve"> o comando</w:t>
+      </w:r>
+      <w:r>
+        <w:t xml:space="preserve"> “Script-Migration”</w:t>
+      </w:r>
+    </w:p>
+    <w:p>
+      <w:pPr>
+        <w:pStyle w:val="PargrafodaLista"/>
+        <w:numPr>
+          <w:ilvl w:val="3"/>
+          <w:numId w:val="2"/>
+        </w:numPr>
+      </w:pPr>
+      <w:r>
+        <w:t>Salvar este arquivo na pasta /sql</w:t>
+      </w:r>
+    </w:p>
+    <w:p>
+      <w:pPr>
+        <w:pStyle w:val="PargrafodaLista"/>
+        <w:numPr>
+          <w:ilvl w:val="3"/>
+          <w:numId w:val="2"/>
+        </w:numPr>
+      </w:pPr>
+      <w:r>
+        <w:t xml:space="preserve">Criar agora o script </w:t>
+      </w:r>
+      <w:r>
+        <w:rPr>
+          <w:rStyle w:val="Refdenotaderodap"/>
+        </w:rPr>
+        <w:footnoteReference w:id="7"/>
+      </w:r>
+      <w:r>
+        <w:t xml:space="preserve">para o acesso aos dados do </w:t>
+      </w:r>
+      <w:r>
+        <w:t>Identity</w:t>
+      </w:r>
+    </w:p>
+    <w:p>
+      <w:pPr>
+        <w:pStyle w:val="PargrafodaLista"/>
+        <w:numPr>
+          <w:ilvl w:val="1"/>
+          <w:numId w:val="2"/>
+        </w:numPr>
+      </w:pPr>
+      <w:r>
+        <w:t>Pattern</w:t>
+      </w:r>
+    </w:p>
+    <w:p>
+      <w:pPr>
+        <w:pStyle w:val="PargrafodaLista"/>
+        <w:numPr>
+          <w:ilvl w:val="2"/>
+          <w:numId w:val="2"/>
+        </w:numPr>
+      </w:pPr>
+      <w:r>
+        <w:t xml:space="preserve"> Vamos utilizar o Repository, para isso, vamos criar uma interface na pasta interface conforme o item 8.1.1.</w:t>
+      </w:r>
+    </w:p>
+    <w:p>
+      <w:r>
+        <w:br w:type="page"/>
+      </w:r>
+    </w:p>
+    <w:p>
+      <w:r>
         <w:lastRenderedPageBreak/>
-        <w:t xml:space="preserve">Criar uma </w:t>
-      </w:r>
-      <w:proofErr w:type="spellStart"/>
-      <w:r>
-        <w:t>Migration</w:t>
-      </w:r>
-      <w:proofErr w:type="spellEnd"/>
-      <w:r>
-        <w:t xml:space="preserve"> </w:t>
-      </w:r>
-      <w:r>
-        <w:rPr>
-          <w:rStyle w:val="Refdenotaderodap"/>
-        </w:rPr>
-        <w:footnoteReference w:id="4"/>
-      </w:r>
-      <w:r>
-        <w:t>(</w:t>
-      </w:r>
-      <w:r>
-        <w:t>S</w:t>
-      </w:r>
-      <w:r>
-        <w:t xml:space="preserve">elecionar </w:t>
-      </w:r>
-      <w:proofErr w:type="spellStart"/>
-      <w:r>
-        <w:t>DevIO.Data</w:t>
-      </w:r>
-      <w:proofErr w:type="spellEnd"/>
-      <w:r>
-        <w:t xml:space="preserve"> no </w:t>
-      </w:r>
-      <w:proofErr w:type="spellStart"/>
-      <w:r>
-        <w:t>Package</w:t>
-      </w:r>
-      <w:proofErr w:type="spellEnd"/>
-      <w:r>
-        <w:t xml:space="preserve"> Manager Console</w:t>
-      </w:r>
-      <w:r>
-        <w:t>)</w:t>
-      </w:r>
-    </w:p>
-    <w:p>
-      <w:pPr>
-        <w:pStyle w:val="PargrafodaLista"/>
-        <w:numPr>
-          <w:ilvl w:val="2"/>
-          <w:numId w:val="2"/>
-        </w:numPr>
-      </w:pPr>
-      <w:r>
-        <w:t>Caso não queira deixar para executar no banco depois será preciso criar um script</w:t>
-      </w:r>
-      <w:r>
-        <w:t xml:space="preserve"> </w:t>
-      </w:r>
-      <w:proofErr w:type="spellStart"/>
-      <w:r>
-        <w:t>migration</w:t>
-      </w:r>
-      <w:proofErr w:type="spellEnd"/>
-      <w:r>
-        <w:rPr>
-          <w:rStyle w:val="Refdenotaderodap"/>
-        </w:rPr>
-        <w:footnoteReference w:id="5"/>
-      </w:r>
-      <w:r>
-        <w:t>.</w:t>
-      </w:r>
-    </w:p>
-    <w:p>
-      <w:pPr>
-        <w:pStyle w:val="PargrafodaLista"/>
-        <w:numPr>
-          <w:ilvl w:val="3"/>
-          <w:numId w:val="2"/>
-        </w:numPr>
-      </w:pPr>
-      <w:r>
-        <w:t xml:space="preserve">Executa no </w:t>
-      </w:r>
-      <w:proofErr w:type="spellStart"/>
-      <w:r>
-        <w:t>Package</w:t>
-      </w:r>
-      <w:proofErr w:type="spellEnd"/>
-      <w:r>
-        <w:t xml:space="preserve"> Manager Console</w:t>
-      </w:r>
-      <w:r>
-        <w:t xml:space="preserve"> o comando</w:t>
-      </w:r>
-      <w:r>
-        <w:t xml:space="preserve"> “Script-</w:t>
-      </w:r>
-      <w:proofErr w:type="spellStart"/>
-      <w:r>
-        <w:t>Migration</w:t>
-      </w:r>
-      <w:proofErr w:type="spellEnd"/>
-      <w:r>
-        <w:t>”</w:t>
-      </w:r>
-    </w:p>
-    <w:p>
-      <w:pPr>
-        <w:pStyle w:val="PargrafodaLista"/>
-        <w:numPr>
-          <w:ilvl w:val="3"/>
-          <w:numId w:val="2"/>
-        </w:numPr>
-      </w:pPr>
-      <w:r>
-        <w:t>Salvar este arquivo na pasta /</w:t>
-      </w:r>
-      <w:proofErr w:type="spellStart"/>
-      <w:r>
-        <w:t>sql</w:t>
-      </w:r>
-      <w:proofErr w:type="spellEnd"/>
-    </w:p>
-    <w:p>
-      <w:pPr>
-        <w:pStyle w:val="PargrafodaLista"/>
-        <w:numPr>
-          <w:ilvl w:val="3"/>
-          <w:numId w:val="2"/>
-        </w:numPr>
-      </w:pPr>
-      <w:r>
-        <w:t xml:space="preserve">Criar agora o script </w:t>
-      </w:r>
-      <w:r>
-        <w:rPr>
-          <w:rStyle w:val="Refdenotaderodap"/>
-        </w:rPr>
-        <w:footnoteReference w:id="6"/>
-      </w:r>
-      <w:r>
-        <w:t xml:space="preserve">para o acesso aos dados do </w:t>
-      </w:r>
-      <w:proofErr w:type="spellStart"/>
-      <w:r>
-        <w:t>Identity</w:t>
-      </w:r>
-      <w:proofErr w:type="spellEnd"/>
-    </w:p>
-    <w:p>
-      <w:pPr>
-        <w:pStyle w:val="PargrafodaLista"/>
-        <w:numPr>
-          <w:ilvl w:val="1"/>
-          <w:numId w:val="2"/>
-        </w:numPr>
-      </w:pPr>
-      <w:proofErr w:type="spellStart"/>
-      <w:r>
-        <w:t>Pattern</w:t>
-      </w:r>
-      <w:proofErr w:type="spellEnd"/>
-    </w:p>
-    <w:p>
-      <w:pPr>
-        <w:pStyle w:val="PargrafodaLista"/>
-        <w:numPr>
-          <w:ilvl w:val="2"/>
-          <w:numId w:val="2"/>
-        </w:numPr>
-      </w:pPr>
-      <w:r>
-        <w:t xml:space="preserve"> Vamos utilizar o </w:t>
-      </w:r>
-      <w:proofErr w:type="spellStart"/>
-      <w:r>
-        <w:t>Repository</w:t>
-      </w:r>
-      <w:proofErr w:type="spellEnd"/>
-      <w:r>
-        <w:t>, para isso, vamos criar uma interface na pasta interface conforme o item 8.1.1.</w:t>
-      </w:r>
-    </w:p>
-    <w:p>
-      <w:r>
-        <w:br w:type="page"/>
-      </w:r>
-    </w:p>
-    <w:p>
-      <w:r>
-        <w:lastRenderedPageBreak/>
-        <w:t xml:space="preserve">É preciso instalar o </w:t>
-      </w:r>
-      <w:proofErr w:type="spellStart"/>
-      <w:proofErr w:type="gramStart"/>
-      <w:r>
-        <w:t>Microsoft.EntityFrameworkCore.Relational</w:t>
-      </w:r>
-      <w:proofErr w:type="spellEnd"/>
-      <w:proofErr w:type="gramEnd"/>
-      <w:r>
-        <w:t xml:space="preserve"> para usar o .</w:t>
-      </w:r>
-      <w:proofErr w:type="spellStart"/>
-      <w:r>
-        <w:t>H</w:t>
+        <w:t>É preciso instalar o Microsoft.EntityFrameworkCore.Relational</w:t>
+      </w:r>
+      <w:r>
+        <w:t xml:space="preserve"> para usar o .H</w:t>
       </w:r>
       <w:r>
         <w:t>as</w:t>
@@ -1587,7 +1226,6 @@
       <w:r>
         <w:t>ame</w:t>
       </w:r>
-      <w:proofErr w:type="spellEnd"/>
       <w:r>
         <w:t>()</w:t>
       </w:r>
@@ -1763,23 +1401,7 @@
         <w:footnoteRef/>
       </w:r>
       <w:r>
-        <w:t xml:space="preserve"> Tendo a Interface implementada agora podemos criar a classe em “</w:t>
-      </w:r>
-      <w:proofErr w:type="spellStart"/>
-      <w:r>
-        <w:t>DevIO.Data</w:t>
-      </w:r>
-      <w:proofErr w:type="spellEnd"/>
-      <w:r>
-        <w:t xml:space="preserve"> &gt; </w:t>
-      </w:r>
-      <w:proofErr w:type="spellStart"/>
-      <w:r>
-        <w:t>Repository</w:t>
-      </w:r>
-      <w:proofErr w:type="spellEnd"/>
-      <w:r>
-        <w:t>”</w:t>
+        <w:t xml:space="preserve"> Tendo a Interface implementada agora podemos criar a classe em “DevIO.Data &gt; Repository”</w:t>
       </w:r>
       <w:r>
         <w:t xml:space="preserve"> Item 9.1.3</w:t>
@@ -1798,13 +1420,8 @@
         <w:footnoteRef/>
       </w:r>
       <w:r>
-        <w:t xml:space="preserve"> Lembrar de escolher a camada certa, neste caso, </w:t>
-      </w:r>
-      <w:proofErr w:type="spellStart"/>
-      <w:r>
-        <w:t>DevIO.Data</w:t>
-      </w:r>
-      <w:proofErr w:type="spellEnd"/>
+        <w:t xml:space="preserve"> Lembrar de escolher a camada certa, neste caso, DevIO.Data</w:t>
+      </w:r>
     </w:p>
     <w:p>
       <w:pPr>
@@ -1869,25 +1486,8 @@
         <w:footnoteRef/>
       </w:r>
       <w:r>
-        <w:t xml:space="preserve"> Não esqueça de escolher a camada </w:t>
-      </w:r>
-      <w:proofErr w:type="spellStart"/>
-      <w:r>
-        <w:t>DevIO.Data</w:t>
-      </w:r>
-      <w:proofErr w:type="spellEnd"/>
-      <w:r>
-        <w:t xml:space="preserve">, se der erro procure especificar a versão correta. Se a versão do seu .Net for 3, então, seus pacotes precisam começar com </w:t>
-      </w:r>
-      <w:proofErr w:type="gramStart"/>
-      <w:r>
-        <w:t>3.X.</w:t>
-      </w:r>
-      <w:proofErr w:type="gramEnd"/>
-      <w:r>
-        <w:t xml:space="preserve"> Exemplo: </w:t>
-      </w:r>
-      <w:proofErr w:type="spellStart"/>
+        <w:t xml:space="preserve"> Não esqueça de escolher a camada DevIO.Data, se der erro procure especificar a versão correta. Se a versão do seu .Net for 3, então, seus pacotes precisam começar com 3.X. Exemplo: </w:t>
+      </w:r>
       <w:r>
         <w:rPr>
           <w:rFonts w:ascii="Cascadia Mono" w:hAnsi="Cascadia Mono" w:cs="Cascadia Mono"/>
@@ -1895,9 +1495,78 @@
           <w:sz w:val="19"/>
           <w:szCs w:val="19"/>
         </w:rPr>
-        <w:t>Install-Package</w:t>
-      </w:r>
-      <w:proofErr w:type="spellEnd"/>
+        <w:t>Install-Package Microsoft.EntityFrameworkCore.Relational -Version 3.1.26</w:t>
+      </w:r>
+    </w:p>
+  </w:footnote>
+  <w:footnote w:id="4">
+    <w:p>
+      <w:pPr>
+        <w:pStyle w:val="Textodenotaderodap"/>
+      </w:pPr>
+      <w:r>
+        <w:rPr>
+          <w:rStyle w:val="Refdenotaderodap"/>
+        </w:rPr>
+        <w:footnoteRef/>
+      </w:r>
+      <w:r>
+        <w:t xml:space="preserve"> Se é uma class abstract alguém vai ter que passar alguma coisa para ela, então, devemos ir ao ProdutoRepository.cs e informar o que será passado</w:t>
+      </w:r>
+    </w:p>
+  </w:footnote>
+  <w:footnote w:id="5">
+    <w:p>
+      <w:pPr>
+        <w:pStyle w:val="Textodenotaderodap"/>
+      </w:pPr>
+      <w:r>
+        <w:rPr>
+          <w:rStyle w:val="Refdenotaderodap"/>
+        </w:rPr>
+        <w:footnoteRef/>
+      </w:r>
+      <w:r>
+        <w:t xml:space="preserve"> Add-Migration Initial (nome) -Verbose (para ver detalhes) -Context MeuDbContext (para especificar com o contexto, pois, uma migration só pode executar em um context (banco).</w:t>
+      </w:r>
+      <w:r>
+        <w:t xml:space="preserve"> </w:t>
+      </w:r>
+    </w:p>
+  </w:footnote>
+  <w:footnote w:id="6">
+    <w:p>
+      <w:pPr>
+        <w:pStyle w:val="Textodenotaderodap"/>
+      </w:pPr>
+      <w:r>
+        <w:rPr>
+          <w:rStyle w:val="Refdenotaderodap"/>
+        </w:rPr>
+        <w:footnoteRef/>
+      </w:r>
+      <w:r>
+        <w:t xml:space="preserve"> </w:t>
+      </w:r>
+      <w:r>
+        <w:t>Irá precisar instalar mais um pacote “Install-Package Microsoft.EntityFrameworkCore.SqlServer</w:t>
+      </w:r>
+    </w:p>
+  </w:footnote>
+  <w:footnote w:id="7">
+    <w:p>
+      <w:pPr>
+        <w:pStyle w:val="Textodenotaderodap"/>
+      </w:pPr>
+      <w:r>
+        <w:rPr>
+          <w:rStyle w:val="Refdenotaderodap"/>
+        </w:rPr>
+        <w:footnoteRef/>
+      </w:r>
+      <w:r>
+        <w:t xml:space="preserve"> Script-Migration -Context </w:t>
+      </w:r>
       <w:r>
         <w:rPr>
           <w:rFonts w:ascii="Cascadia Mono" w:hAnsi="Cascadia Mono" w:cs="Cascadia Mono"/>
@@ -1905,200 +1574,8 @@
           <w:sz w:val="19"/>
           <w:szCs w:val="19"/>
         </w:rPr>
-        <w:t xml:space="preserve"> </w:t>
-      </w:r>
-      <w:proofErr w:type="spellStart"/>
-      <w:r>
-        <w:rPr>
-          <w:rFonts w:ascii="Cascadia Mono" w:hAnsi="Cascadia Mono" w:cs="Cascadia Mono"/>
-          <w:color w:val="000000"/>
-          <w:sz w:val="19"/>
-          <w:szCs w:val="19"/>
-        </w:rPr>
-        <w:t>Microsoft.EntityFrameworkCore.Relational</w:t>
-      </w:r>
-      <w:proofErr w:type="spellEnd"/>
-      <w:r>
-        <w:rPr>
-          <w:rFonts w:ascii="Cascadia Mono" w:hAnsi="Cascadia Mono" w:cs="Cascadia Mono"/>
-          <w:color w:val="000000"/>
-          <w:sz w:val="19"/>
-          <w:szCs w:val="19"/>
-        </w:rPr>
-        <w:t xml:space="preserve"> -</w:t>
-      </w:r>
-      <w:proofErr w:type="spellStart"/>
-      <w:r>
-        <w:rPr>
-          <w:rFonts w:ascii="Cascadia Mono" w:hAnsi="Cascadia Mono" w:cs="Cascadia Mono"/>
-          <w:color w:val="000000"/>
-          <w:sz w:val="19"/>
-          <w:szCs w:val="19"/>
-        </w:rPr>
-        <w:t>Version</w:t>
-      </w:r>
-      <w:proofErr w:type="spellEnd"/>
-      <w:r>
-        <w:rPr>
-          <w:rFonts w:ascii="Cascadia Mono" w:hAnsi="Cascadia Mono" w:cs="Cascadia Mono"/>
-          <w:color w:val="000000"/>
-          <w:sz w:val="19"/>
-          <w:szCs w:val="19"/>
-        </w:rPr>
-        <w:t xml:space="preserve"> 3.1.26</w:t>
-      </w:r>
-    </w:p>
-  </w:footnote>
-  <w:footnote w:id="4">
-    <w:p>
-      <w:pPr>
-        <w:pStyle w:val="Textodenotaderodap"/>
-      </w:pPr>
-      <w:r>
-        <w:rPr>
-          <w:rStyle w:val="Refdenotaderodap"/>
-        </w:rPr>
-        <w:footnoteRef/>
-      </w:r>
-      <w:r>
-        <w:t xml:space="preserve"> </w:t>
-      </w:r>
-      <w:proofErr w:type="spellStart"/>
-      <w:r>
-        <w:t>Add-Migration</w:t>
-      </w:r>
-      <w:proofErr w:type="spellEnd"/>
-      <w:r>
-        <w:t xml:space="preserve"> </w:t>
-      </w:r>
-      <w:proofErr w:type="spellStart"/>
-      <w:r>
-        <w:t>Initial</w:t>
-      </w:r>
-      <w:proofErr w:type="spellEnd"/>
-      <w:r>
-        <w:t xml:space="preserve"> (nome) -</w:t>
-      </w:r>
-      <w:proofErr w:type="spellStart"/>
-      <w:r>
-        <w:t>Verbose</w:t>
-      </w:r>
-      <w:proofErr w:type="spellEnd"/>
-      <w:r>
-        <w:t xml:space="preserve"> (para ver detalhes) -</w:t>
-      </w:r>
-      <w:proofErr w:type="spellStart"/>
-      <w:r>
-        <w:t>Context</w:t>
-      </w:r>
-      <w:proofErr w:type="spellEnd"/>
-      <w:r>
-        <w:t xml:space="preserve"> </w:t>
-      </w:r>
-      <w:proofErr w:type="spellStart"/>
-      <w:r>
-        <w:t>MeuDbContext</w:t>
-      </w:r>
-      <w:proofErr w:type="spellEnd"/>
-      <w:r>
-        <w:t xml:space="preserve"> (para especificar com o contexto, pois, uma </w:t>
-      </w:r>
-      <w:proofErr w:type="spellStart"/>
-      <w:r>
-        <w:t>migration</w:t>
-      </w:r>
-      <w:proofErr w:type="spellEnd"/>
-      <w:r>
-        <w:t xml:space="preserve"> só pode executar em um </w:t>
-      </w:r>
-      <w:proofErr w:type="spellStart"/>
-      <w:r>
-        <w:t>context</w:t>
-      </w:r>
-      <w:proofErr w:type="spellEnd"/>
-      <w:r>
-        <w:t xml:space="preserve"> (banco).</w:t>
-      </w:r>
-      <w:r>
-        <w:t xml:space="preserve"> </w:t>
-      </w:r>
-    </w:p>
-  </w:footnote>
-  <w:footnote w:id="5">
-    <w:p>
-      <w:pPr>
-        <w:pStyle w:val="Textodenotaderodap"/>
-      </w:pPr>
-      <w:r>
-        <w:rPr>
-          <w:rStyle w:val="Refdenotaderodap"/>
-        </w:rPr>
-        <w:footnoteRef/>
-      </w:r>
-      <w:r>
-        <w:t xml:space="preserve"> </w:t>
-      </w:r>
-      <w:r>
-        <w:t>Irá precisar instalar mais um pacote “</w:t>
-      </w:r>
-      <w:proofErr w:type="spellStart"/>
-      <w:r>
-        <w:t>Install-Package</w:t>
-      </w:r>
-      <w:proofErr w:type="spellEnd"/>
-      <w:r>
-        <w:t xml:space="preserve"> </w:t>
-      </w:r>
-      <w:proofErr w:type="spellStart"/>
-      <w:proofErr w:type="gramStart"/>
-      <w:r>
-        <w:t>Microsoft.EntityFrameworkCore.SqlServer</w:t>
-      </w:r>
-      <w:proofErr w:type="spellEnd"/>
-      <w:proofErr w:type="gramEnd"/>
-    </w:p>
-  </w:footnote>
-  <w:footnote w:id="6">
-    <w:p>
-      <w:pPr>
-        <w:pStyle w:val="Textodenotaderodap"/>
-      </w:pPr>
-      <w:r>
-        <w:rPr>
-          <w:rStyle w:val="Refdenotaderodap"/>
-        </w:rPr>
-        <w:footnoteRef/>
-      </w:r>
-      <w:r>
-        <w:t xml:space="preserve"> Script-</w:t>
-      </w:r>
-      <w:proofErr w:type="spellStart"/>
-      <w:r>
-        <w:t>Migration</w:t>
-      </w:r>
-      <w:proofErr w:type="spellEnd"/>
-      <w:r>
-        <w:t xml:space="preserve"> -</w:t>
-      </w:r>
-      <w:proofErr w:type="spellStart"/>
-      <w:r>
-        <w:t>Context</w:t>
-      </w:r>
-      <w:proofErr w:type="spellEnd"/>
-      <w:r>
-        <w:t xml:space="preserve"> </w:t>
-      </w:r>
-      <w:proofErr w:type="spellStart"/>
-      <w:r>
-        <w:rPr>
-          <w:rFonts w:ascii="Cascadia Mono" w:hAnsi="Cascadia Mono" w:cs="Cascadia Mono"/>
-          <w:color w:val="000000"/>
-          <w:sz w:val="19"/>
-          <w:szCs w:val="19"/>
-        </w:rPr>
         <w:t>ApplicationDbContext</w:t>
       </w:r>
-      <w:proofErr w:type="spellEnd"/>
     </w:p>
   </w:footnote>
 </w:footnotes>

</xml_diff>

<commit_message>
Criando a ViewModel ProdutoViewModel.cs'
</commit_message>
<xml_diff>
--- a/MinhaAppMvcCompleta/doc/MinhaAppMvcCompleta - Anotações.docx
+++ b/MinhaAppMvcCompleta/doc/MinhaAppMvcCompleta - Anotações.docx
@@ -914,6 +914,12 @@
       <w:r>
         <w:t>Repository</w:t>
       </w:r>
+      <w:r>
+        <w:rPr>
+          <w:rStyle w:val="Refdenotaderodap"/>
+        </w:rPr>
+        <w:footnoteReference w:id="4"/>
+      </w:r>
     </w:p>
     <w:p>
       <w:pPr>
@@ -930,7 +936,7 @@
         <w:rPr>
           <w:rStyle w:val="Refdenotaderodap"/>
         </w:rPr>
-        <w:footnoteReference w:id="4"/>
+        <w:footnoteReference w:id="5"/>
       </w:r>
     </w:p>
     <w:p>
@@ -961,6 +967,18 @@
       <w:pPr>
         <w:pStyle w:val="PargrafodaLista"/>
         <w:numPr>
+          <w:ilvl w:val="3"/>
+          <w:numId w:val="2"/>
+        </w:numPr>
+      </w:pPr>
+      <w:r>
+        <w:t>Criar o repositório EnderecoRepository.cs</w:t>
+      </w:r>
+    </w:p>
+    <w:p>
+      <w:pPr>
+        <w:pStyle w:val="PargrafodaLista"/>
+        <w:numPr>
           <w:ilvl w:val="1"/>
           <w:numId w:val="2"/>
         </w:numPr>
@@ -1002,6 +1020,7 @@
         </w:numPr>
       </w:pPr>
       <w:r>
+        <w:lastRenderedPageBreak/>
         <w:t>Configurar no arquivo “Startup.cs”</w:t>
       </w:r>
     </w:p>
@@ -1013,7 +1032,6 @@
         <w:rPr>
           <w:noProof/>
         </w:rPr>
-        <w:lastRenderedPageBreak/>
         <w:drawing>
           <wp:inline distT="0" distB="0" distL="0" distR="0" wp14:anchorId="20C02C2A" wp14:editId="065EDEE1">
             <wp:extent cx="5400040" cy="427990"/>
@@ -1078,7 +1096,7 @@
         <w:rPr>
           <w:rStyle w:val="Refdenotaderodap"/>
         </w:rPr>
-        <w:footnoteReference w:id="5"/>
+        <w:footnoteReference w:id="6"/>
       </w:r>
       <w:r>
         <w:t>(</w:t>
@@ -1114,7 +1132,7 @@
         <w:rPr>
           <w:rStyle w:val="Refdenotaderodap"/>
         </w:rPr>
-        <w:footnoteReference w:id="6"/>
+        <w:footnoteReference w:id="7"/>
       </w:r>
       <w:r>
         <w:t>.</w:t>
@@ -1165,7 +1183,7 @@
         <w:rPr>
           <w:rStyle w:val="Refdenotaderodap"/>
         </w:rPr>
-        <w:footnoteReference w:id="7"/>
+        <w:footnoteReference w:id="8"/>
       </w:r>
       <w:r>
         <w:t xml:space="preserve">para o acesso aos dados do </w:t>
@@ -1197,6 +1215,78 @@
       <w:r>
         <w:t xml:space="preserve"> Vamos utilizar o Repository, para isso, vamos criar uma interface na pasta interface conforme o item 8.1.1.</w:t>
       </w:r>
+    </w:p>
+    <w:p>
+      <w:pPr>
+        <w:pStyle w:val="PargrafodaLista"/>
+        <w:numPr>
+          <w:ilvl w:val="1"/>
+          <w:numId w:val="2"/>
+        </w:numPr>
+      </w:pPr>
+      <w:r>
+        <w:t>Renomear a pasta Models para ViewModels</w:t>
+      </w:r>
+    </w:p>
+    <w:p>
+      <w:pPr>
+        <w:pStyle w:val="PargrafodaLista"/>
+        <w:numPr>
+          <w:ilvl w:val="2"/>
+          <w:numId w:val="2"/>
+        </w:numPr>
+      </w:pPr>
+      <w:r>
+        <w:t xml:space="preserve"> Criar o arquivo EnderecoViewModel.cs</w:t>
+      </w:r>
+    </w:p>
+    <w:p>
+      <w:pPr>
+        <w:pStyle w:val="PargrafodaLista"/>
+        <w:numPr>
+          <w:ilvl w:val="2"/>
+          <w:numId w:val="2"/>
+        </w:numPr>
+      </w:pPr>
+      <w:r>
+        <w:t>Criar o arquivo FornecedorViewModel.cs</w:t>
+      </w:r>
+    </w:p>
+    <w:p>
+      <w:pPr>
+        <w:pStyle w:val="PargrafodaLista"/>
+        <w:numPr>
+          <w:ilvl w:val="2"/>
+          <w:numId w:val="2"/>
+        </w:numPr>
+      </w:pPr>
+      <w:r>
+        <w:t>Criar o arquivo ProdutoViewModel.cs</w:t>
+      </w:r>
+    </w:p>
+    <w:p>
+      <w:pPr>
+        <w:pStyle w:val="PargrafodaLista"/>
+        <w:numPr>
+          <w:ilvl w:val="2"/>
+          <w:numId w:val="2"/>
+        </w:numPr>
+      </w:pPr>
+      <w:r>
+        <w:t xml:space="preserve">Criar as annotations </w:t>
+      </w:r>
+      <w:r>
+        <w:rPr>
+          <w:rStyle w:val="Refdenotaderodap"/>
+        </w:rPr>
+        <w:footnoteReference w:id="9"/>
+      </w:r>
+    </w:p>
+    <w:p>
+      <w:pPr>
+        <w:pStyle w:val="PargrafodaLista"/>
+        <w:ind w:left="1224"/>
+      </w:pPr>
     </w:p>
     <w:p>
       <w:r>
@@ -1511,7 +1601,7 @@
         <w:footnoteRef/>
       </w:r>
       <w:r>
-        <w:t xml:space="preserve"> Se é uma class abstract alguém vai ter que passar alguma coisa para ela, então, devemos ir ao ProdutoRepository.cs e informar o que será passado</w:t>
+        <w:t xml:space="preserve"> Para funcionar é preciso ir ao arquivo Startup.cs e em ConfigureServices fazer a resolução dessa injeção de dependência.</w:t>
       </w:r>
     </w:p>
   </w:footnote>
@@ -1527,10 +1617,7 @@
         <w:footnoteRef/>
       </w:r>
       <w:r>
-        <w:t xml:space="preserve"> Add-Migration Initial (nome) -Verbose (para ver detalhes) -Context MeuDbContext (para especificar com o contexto, pois, uma migration só pode executar em um context (banco).</w:t>
-      </w:r>
-      <w:r>
-        <w:t xml:space="preserve"> </w:t>
+        <w:t xml:space="preserve"> Se é uma class abstract alguém vai ter que passar alguma coisa para ela, então, devemos ir ao ProdutoRepository.cs e informar o que será passado</w:t>
       </w:r>
     </w:p>
   </w:footnote>
@@ -1546,14 +1633,33 @@
         <w:footnoteRef/>
       </w:r>
       <w:r>
+        <w:t xml:space="preserve"> Add-Migration Initial (nome) -Verbose (para ver detalhes) -Context MeuDbContext (para especificar com o contexto, pois, uma migration só pode executar em um context (banco).</w:t>
+      </w:r>
+      <w:r>
         <w:t xml:space="preserve"> </w:t>
-      </w:r>
-      <w:r>
-        <w:t>Irá precisar instalar mais um pacote “Install-Package Microsoft.EntityFrameworkCore.SqlServer</w:t>
       </w:r>
     </w:p>
   </w:footnote>
   <w:footnote w:id="7">
+    <w:p>
+      <w:pPr>
+        <w:pStyle w:val="Textodenotaderodap"/>
+      </w:pPr>
+      <w:r>
+        <w:rPr>
+          <w:rStyle w:val="Refdenotaderodap"/>
+        </w:rPr>
+        <w:footnoteRef/>
+      </w:r>
+      <w:r>
+        <w:t xml:space="preserve"> </w:t>
+      </w:r>
+      <w:r>
+        <w:t>Irá precisar instalar mais um pacote “Install-Package Microsoft.EntityFrameworkCore.SqlServer</w:t>
+      </w:r>
+    </w:p>
+  </w:footnote>
+  <w:footnote w:id="8">
     <w:p>
       <w:pPr>
         <w:pStyle w:val="Textodenotaderodap"/>
@@ -1575,6 +1681,34 @@
           <w:szCs w:val="19"/>
         </w:rPr>
         <w:t>ApplicationDbContext</w:t>
+      </w:r>
+    </w:p>
+  </w:footnote>
+  <w:footnote w:id="9">
+    <w:p>
+      <w:pPr>
+        <w:pStyle w:val="Textodenotaderodap"/>
+      </w:pPr>
+      <w:r>
+        <w:rPr>
+          <w:rStyle w:val="Refdenotaderodap"/>
+        </w:rPr>
+        <w:footnoteRef/>
+      </w:r>
+      <w:r>
+        <w:t xml:space="preserve"> O annotation </w:t>
+      </w:r>
+      <w:r>
+        <w:t>[ScaffoldColumn(false)]</w:t>
+      </w:r>
+      <w:r>
+        <w:t xml:space="preserve"> na hora de</w:t>
+      </w:r>
+      <w:r>
+        <w:t xml:space="preserve"> fazer o scaffold não considerar a coluna</w:t>
+      </w:r>
+      <w:r>
+        <w:t>. Como imagem não pode ser string e também precisa ser mapeada, preciso duplicar e alterar o tipo para IFormFile.</w:t>
       </w:r>
     </w:p>
   </w:footnote>

</xml_diff>

<commit_message>
Dando início a configuração do AutoMapperConfig.cs
</commit_message>
<xml_diff>
--- a/MinhaAppMvcCompleta/doc/MinhaAppMvcCompleta - Anotações.docx
+++ b/MinhaAppMvcCompleta/doc/MinhaAppMvcCompleta - Anotações.docx
@@ -52,7 +52,15 @@
         </w:numPr>
       </w:pPr>
       <w:r>
-        <w:t>Criar a "Solution"</w:t>
+        <w:t>Criar a "</w:t>
+      </w:r>
+      <w:proofErr w:type="spellStart"/>
+      <w:r>
+        <w:t>Solution</w:t>
+      </w:r>
+      <w:proofErr w:type="spellEnd"/>
+      <w:r>
+        <w:t>"</w:t>
       </w:r>
     </w:p>
     <w:p>
@@ -64,7 +72,39 @@
         </w:numPr>
       </w:pPr>
       <w:r>
-        <w:t>Criar as pastas básicas "src", "test", "sql", "doc"</w:t>
+        <w:t>Criar as pastas básicas "</w:t>
+      </w:r>
+      <w:proofErr w:type="spellStart"/>
+      <w:r>
+        <w:t>src</w:t>
+      </w:r>
+      <w:proofErr w:type="spellEnd"/>
+      <w:r>
+        <w:t>", "</w:t>
+      </w:r>
+      <w:proofErr w:type="spellStart"/>
+      <w:r>
+        <w:t>test</w:t>
+      </w:r>
+      <w:proofErr w:type="spellEnd"/>
+      <w:r>
+        <w:t>", "</w:t>
+      </w:r>
+      <w:proofErr w:type="spellStart"/>
+      <w:r>
+        <w:t>sql</w:t>
+      </w:r>
+      <w:proofErr w:type="spellEnd"/>
+      <w:r>
+        <w:t>", "</w:t>
+      </w:r>
+      <w:proofErr w:type="spellStart"/>
+      <w:r>
+        <w:t>doc</w:t>
+      </w:r>
+      <w:proofErr w:type="spellEnd"/>
+      <w:r>
+        <w:t>"</w:t>
       </w:r>
     </w:p>
     <w:p>
@@ -76,8 +116,13 @@
         </w:numPr>
       </w:pPr>
       <w:r>
-        <w:t>Criar o arquivo global.json</w:t>
-      </w:r>
+        <w:t xml:space="preserve">Criar o arquivo </w:t>
+      </w:r>
+      <w:proofErr w:type="spellStart"/>
+      <w:r>
+        <w:t>global.json</w:t>
+      </w:r>
+      <w:proofErr w:type="spellEnd"/>
     </w:p>
     <w:p>
       <w:pPr>
@@ -88,8 +133,13 @@
         </w:numPr>
       </w:pPr>
       <w:r>
-        <w:t>Criar um projeto dentro da Solution</w:t>
-      </w:r>
+        <w:t xml:space="preserve">Criar um projeto dentro da </w:t>
+      </w:r>
+      <w:proofErr w:type="spellStart"/>
+      <w:r>
+        <w:t>Solution</w:t>
+      </w:r>
+      <w:proofErr w:type="spellEnd"/>
     </w:p>
     <w:p>
       <w:pPr>
@@ -112,7 +162,21 @@
         <w:rPr>
           <w:lang w:val="en-US"/>
         </w:rPr>
-        <w:t>pp (Model-View_Controller)</w:t>
+        <w:t>pp (Model-</w:t>
+      </w:r>
+      <w:proofErr w:type="spellStart"/>
+      <w:r>
+        <w:rPr>
+          <w:lang w:val="en-US"/>
+        </w:rPr>
+        <w:t>View_Controller</w:t>
+      </w:r>
+      <w:proofErr w:type="spellEnd"/>
+      <w:r>
+        <w:rPr>
+          <w:lang w:val="en-US"/>
+        </w:rPr>
+        <w:t>)</w:t>
       </w:r>
     </w:p>
     <w:p>
@@ -151,7 +215,15 @@
         <w:t xml:space="preserve">Criar um </w:t>
       </w:r>
       <w:r>
-        <w:t>Project do tipo “Class Library”</w:t>
+        <w:t>Project do tipo “</w:t>
+      </w:r>
+      <w:proofErr w:type="spellStart"/>
+      <w:r>
+        <w:t>Class</w:t>
+      </w:r>
+      <w:proofErr w:type="spellEnd"/>
+      <w:r>
+        <w:t xml:space="preserve"> Library”</w:t>
       </w:r>
     </w:p>
     <w:p>
@@ -180,11 +252,24 @@
           <w:numId w:val="2"/>
         </w:numPr>
       </w:pPr>
-      <w:r>
-        <w:t>DevIO.Business (Dentro da p</w:t>
-      </w:r>
-      <w:r>
-        <w:t>asta “src”)</w:t>
+      <w:proofErr w:type="spellStart"/>
+      <w:r>
+        <w:t>DevIO.Business</w:t>
+      </w:r>
+      <w:proofErr w:type="spellEnd"/>
+      <w:r>
+        <w:t xml:space="preserve"> (Dentro da p</w:t>
+      </w:r>
+      <w:r>
+        <w:t>asta “</w:t>
+      </w:r>
+      <w:proofErr w:type="spellStart"/>
+      <w:r>
+        <w:t>src</w:t>
+      </w:r>
+      <w:proofErr w:type="spellEnd"/>
+      <w:r>
+        <w:t>”)</w:t>
       </w:r>
     </w:p>
     <w:p>
@@ -195,11 +280,24 @@
           <w:numId w:val="2"/>
         </w:numPr>
       </w:pPr>
-      <w:r>
-        <w:t>DevIO.Data (Dentro da p</w:t>
-      </w:r>
-      <w:r>
-        <w:t>asta “src”)</w:t>
+      <w:proofErr w:type="spellStart"/>
+      <w:r>
+        <w:t>DevIO.Data</w:t>
+      </w:r>
+      <w:proofErr w:type="spellEnd"/>
+      <w:r>
+        <w:t xml:space="preserve"> (Dentro da p</w:t>
+      </w:r>
+      <w:r>
+        <w:t>asta “</w:t>
+      </w:r>
+      <w:proofErr w:type="spellStart"/>
+      <w:r>
+        <w:t>src</w:t>
+      </w:r>
+      <w:proofErr w:type="spellEnd"/>
+      <w:r>
+        <w:t>”)</w:t>
       </w:r>
     </w:p>
     <w:p>
@@ -268,9 +366,11 @@
           <w:numId w:val="2"/>
         </w:numPr>
       </w:pPr>
+      <w:proofErr w:type="spellStart"/>
       <w:r>
         <w:t>Notificacoes</w:t>
       </w:r>
+      <w:proofErr w:type="spellEnd"/>
     </w:p>
     <w:p>
       <w:pPr>
@@ -292,9 +392,11 @@
           <w:numId w:val="2"/>
         </w:numPr>
       </w:pPr>
+      <w:proofErr w:type="spellStart"/>
       <w:r>
         <w:t>Validations</w:t>
       </w:r>
+      <w:proofErr w:type="spellEnd"/>
     </w:p>
     <w:p>
       <w:pPr>
@@ -338,9 +440,11 @@
           <w:numId w:val="2"/>
         </w:numPr>
       </w:pPr>
+      <w:proofErr w:type="spellStart"/>
       <w:r>
         <w:t>Context</w:t>
       </w:r>
+      <w:proofErr w:type="spellEnd"/>
     </w:p>
     <w:p>
       <w:pPr>
@@ -362,9 +466,11 @@
           <w:numId w:val="2"/>
         </w:numPr>
       </w:pPr>
+      <w:proofErr w:type="spellStart"/>
       <w:r>
         <w:t>Repository</w:t>
       </w:r>
+      <w:proofErr w:type="spellEnd"/>
     </w:p>
     <w:p/>
     <w:p>
@@ -445,17 +551,19 @@
           <w:lang w:val="en-US"/>
         </w:rPr>
       </w:pPr>
+      <w:proofErr w:type="spellStart"/>
       <w:r>
         <w:rPr>
           <w:lang w:val="en-US"/>
         </w:rPr>
-        <w:t>DevIO.Business &gt; Add &gt; Class e</w:t>
-      </w:r>
+        <w:t>DevIO.Business</w:t>
+      </w:r>
+      <w:proofErr w:type="spellEnd"/>
       <w:r>
         <w:rPr>
           <w:lang w:val="en-US"/>
         </w:rPr>
-        <w:t xml:space="preserve"> escolher Interface</w:t>
+        <w:t xml:space="preserve"> &gt; Add &gt; Class e</w:t>
       </w:r>
       <w:r>
         <w:rPr>
@@ -463,6 +571,26 @@
         </w:rPr>
         <w:t xml:space="preserve"> </w:t>
       </w:r>
+      <w:proofErr w:type="spellStart"/>
+      <w:r>
+        <w:rPr>
+          <w:lang w:val="en-US"/>
+        </w:rPr>
+        <w:t>escolher</w:t>
+      </w:r>
+      <w:proofErr w:type="spellEnd"/>
+      <w:r>
+        <w:rPr>
+          <w:lang w:val="en-US"/>
+        </w:rPr>
+        <w:t xml:space="preserve"> Interface</w:t>
+      </w:r>
+      <w:r>
+        <w:rPr>
+          <w:lang w:val="en-US"/>
+        </w:rPr>
+        <w:t xml:space="preserve"> </w:t>
+      </w:r>
     </w:p>
     <w:p>
       <w:pPr>
@@ -479,7 +607,15 @@
         <w:t xml:space="preserve"> </w:t>
       </w:r>
       <w:r>
-        <w:t>“IRepository.cs”</w:t>
+        <w:t>“</w:t>
+      </w:r>
+      <w:proofErr w:type="spellStart"/>
+      <w:r>
+        <w:t>IRepository.cs</w:t>
+      </w:r>
+      <w:proofErr w:type="spellEnd"/>
+      <w:r>
+        <w:t>”</w:t>
       </w:r>
     </w:p>
     <w:p>
@@ -491,7 +627,15 @@
         </w:numPr>
       </w:pPr>
       <w:r>
-        <w:t>Criar um repositório para o Fornecedor “IFornecedorRespository.cs”</w:t>
+        <w:t>Criar um repositório para o Fornecedor “</w:t>
+      </w:r>
+      <w:proofErr w:type="spellStart"/>
+      <w:r>
+        <w:t>IFornecedorRespository.cs</w:t>
+      </w:r>
+      <w:proofErr w:type="spellEnd"/>
+      <w:r>
+        <w:t>”</w:t>
       </w:r>
     </w:p>
     <w:p>
@@ -514,9 +658,11 @@
           <w:numId w:val="2"/>
         </w:numPr>
       </w:pPr>
+      <w:proofErr w:type="spellStart"/>
       <w:r>
         <w:t>Entity.cs</w:t>
       </w:r>
+      <w:proofErr w:type="spellEnd"/>
     </w:p>
     <w:p>
       <w:pPr>
@@ -526,9 +672,11 @@
           <w:numId w:val="2"/>
         </w:numPr>
       </w:pPr>
+      <w:proofErr w:type="spellStart"/>
       <w:r>
         <w:t>Fornecedor.cs</w:t>
       </w:r>
+      <w:proofErr w:type="spellEnd"/>
     </w:p>
     <w:p>
       <w:pPr>
@@ -538,9 +686,11 @@
           <w:numId w:val="2"/>
         </w:numPr>
       </w:pPr>
+      <w:proofErr w:type="spellStart"/>
       <w:r>
         <w:t>TipoFornecedor.cs</w:t>
       </w:r>
+      <w:proofErr w:type="spellEnd"/>
     </w:p>
     <w:p>
       <w:pPr>
@@ -550,10 +700,12 @@
           <w:numId w:val="2"/>
         </w:numPr>
       </w:pPr>
+      <w:proofErr w:type="spellStart"/>
       <w:r>
         <w:lastRenderedPageBreak/>
         <w:t>Endereco.cs</w:t>
       </w:r>
+      <w:proofErr w:type="spellEnd"/>
     </w:p>
     <w:p>
       <w:pPr>
@@ -563,9 +715,11 @@
           <w:numId w:val="2"/>
         </w:numPr>
       </w:pPr>
+      <w:proofErr w:type="spellStart"/>
       <w:r>
         <w:t>Produto.cs</w:t>
       </w:r>
+      <w:proofErr w:type="spellEnd"/>
     </w:p>
     <w:p>
       <w:pPr>
@@ -575,9 +729,11 @@
           <w:numId w:val="2"/>
         </w:numPr>
       </w:pPr>
+      <w:proofErr w:type="spellStart"/>
       <w:r>
         <w:t>Notificacoes</w:t>
       </w:r>
+      <w:proofErr w:type="spellEnd"/>
     </w:p>
     <w:p>
       <w:pPr>
@@ -599,9 +755,11 @@
           <w:numId w:val="2"/>
         </w:numPr>
       </w:pPr>
+      <w:proofErr w:type="spellStart"/>
       <w:r>
         <w:t>Validations</w:t>
       </w:r>
+      <w:proofErr w:type="spellEnd"/>
     </w:p>
     <w:p>
       <w:pPr>
@@ -645,9 +803,11 @@
           <w:numId w:val="2"/>
         </w:numPr>
       </w:pPr>
+      <w:proofErr w:type="spellStart"/>
       <w:r>
         <w:t>Context</w:t>
       </w:r>
+      <w:proofErr w:type="spellEnd"/>
     </w:p>
     <w:p>
       <w:pPr>
@@ -657,9 +817,11 @@
           <w:numId w:val="2"/>
         </w:numPr>
       </w:pPr>
+      <w:proofErr w:type="spellStart"/>
       <w:r>
         <w:t>MeuDbContext.cs</w:t>
       </w:r>
+      <w:proofErr w:type="spellEnd"/>
       <w:r>
         <w:rPr>
           <w:rStyle w:val="Refdenotaderodap"/>
@@ -679,8 +841,21 @@
         </w:numPr>
       </w:pPr>
       <w:r>
-        <w:t>Instalar o pacote Install-Package Microsoft.EntityFrameworkCore</w:t>
-      </w:r>
+        <w:t xml:space="preserve">Instalar o pacote </w:t>
+      </w:r>
+      <w:proofErr w:type="spellStart"/>
+      <w:r>
+        <w:t>Install-Package</w:t>
+      </w:r>
+      <w:proofErr w:type="spellEnd"/>
+      <w:r>
+        <w:t xml:space="preserve"> </w:t>
+      </w:r>
+      <w:proofErr w:type="spellStart"/>
+      <w:r>
+        <w:t>Microsoft.EntityFrameworkCore</w:t>
+      </w:r>
+      <w:proofErr w:type="spellEnd"/>
     </w:p>
     <w:p>
       <w:pPr>
@@ -703,7 +878,15 @@
         </w:numPr>
       </w:pPr>
       <w:r>
-        <w:t>Adicionar os DbSet&lt;&gt;</w:t>
+        <w:t xml:space="preserve">Adicionar os </w:t>
+      </w:r>
+      <w:proofErr w:type="spellStart"/>
+      <w:r>
+        <w:t>DbSet</w:t>
+      </w:r>
+      <w:proofErr w:type="spellEnd"/>
+      <w:r>
+        <w:t>&lt;&gt;</w:t>
       </w:r>
     </w:p>
     <w:p>
@@ -715,8 +898,13 @@
         </w:numPr>
       </w:pPr>
       <w:r>
-        <w:t>Depois de mapeado conforme o item 9.1.2 devo chamar no meu DbContext</w:t>
-      </w:r>
+        <w:t xml:space="preserve">Depois de mapeado conforme o item 9.1.2 devo chamar no meu </w:t>
+      </w:r>
+      <w:proofErr w:type="spellStart"/>
+      <w:r>
+        <w:t>DbContext</w:t>
+      </w:r>
+      <w:proofErr w:type="spellEnd"/>
     </w:p>
     <w:p>
       <w:pPr>
@@ -741,6 +929,12 @@
       <w:r>
         <w:t>Mappings</w:t>
       </w:r>
+      <w:r>
+        <w:rPr>
+          <w:rStyle w:val="Refdenotaderodap"/>
+        </w:rPr>
+        <w:footnoteReference w:id="3"/>
+      </w:r>
     </w:p>
     <w:p>
       <w:pPr>
@@ -750,9 +944,11 @@
           <w:numId w:val="2"/>
         </w:numPr>
       </w:pPr>
+      <w:proofErr w:type="spellStart"/>
       <w:r>
         <w:t>ProdutoMapping.cs</w:t>
       </w:r>
+      <w:proofErr w:type="spellEnd"/>
     </w:p>
     <w:p>
       <w:pPr>
@@ -780,6 +976,7 @@
       <w:r>
         <w:t xml:space="preserve">Para utilizar o </w:t>
       </w:r>
+      <w:proofErr w:type="spellStart"/>
       <w:r>
         <w:rPr>
           <w:rFonts w:ascii="Cascadia Mono" w:hAnsi="Cascadia Mono" w:cs="Cascadia Mono"/>
@@ -791,6 +988,7 @@
         </w:rPr>
         <w:t>HasColumnType</w:t>
       </w:r>
+      <w:proofErr w:type="spellEnd"/>
       <w:r>
         <w:rPr>
           <w:rFonts w:ascii="Cascadia Mono" w:hAnsi="Cascadia Mono" w:cs="Cascadia Mono"/>
@@ -798,13 +996,44 @@
           <w:sz w:val="19"/>
           <w:szCs w:val="19"/>
         </w:rPr>
-        <w:t xml:space="preserve"> é necessário instalar o pacote Install-Package Microsoft.EntityFrameworkCore.Relational</w:t>
-      </w:r>
+        <w:t xml:space="preserve"> é necessário instalar o pacote </w:t>
+      </w:r>
+      <w:proofErr w:type="spellStart"/>
+      <w:r>
+        <w:rPr>
+          <w:rFonts w:ascii="Cascadia Mono" w:hAnsi="Cascadia Mono" w:cs="Cascadia Mono"/>
+          <w:color w:val="000000"/>
+          <w:sz w:val="19"/>
+          <w:szCs w:val="19"/>
+        </w:rPr>
+        <w:t>Install-Package</w:t>
+      </w:r>
+      <w:proofErr w:type="spellEnd"/>
+      <w:r>
+        <w:rPr>
+          <w:rFonts w:ascii="Cascadia Mono" w:hAnsi="Cascadia Mono" w:cs="Cascadia Mono"/>
+          <w:color w:val="000000"/>
+          <w:sz w:val="19"/>
+          <w:szCs w:val="19"/>
+        </w:rPr>
+        <w:t xml:space="preserve"> </w:t>
+      </w:r>
+      <w:proofErr w:type="spellStart"/>
+      <w:r>
+        <w:rPr>
+          <w:rFonts w:ascii="Cascadia Mono" w:hAnsi="Cascadia Mono" w:cs="Cascadia Mono"/>
+          <w:color w:val="000000"/>
+          <w:sz w:val="19"/>
+          <w:szCs w:val="19"/>
+        </w:rPr>
+        <w:t>Microsoft.EntityFrameworkCore.Relational</w:t>
+      </w:r>
+      <w:proofErr w:type="spellEnd"/>
       <w:r>
         <w:rPr>
           <w:rStyle w:val="Refdenotaderodap"/>
         </w:rPr>
-        <w:footnoteReference w:id="3"/>
+        <w:footnoteReference w:id="4"/>
       </w:r>
     </w:p>
     <w:p>
@@ -827,8 +1056,13 @@
           <w:numId w:val="4"/>
         </w:numPr>
       </w:pPr>
-      <w:r>
-        <w:t>IsRequired()</w:t>
+      <w:proofErr w:type="spellStart"/>
+      <w:r>
+        <w:t>IsRequired</w:t>
+      </w:r>
+      <w:proofErr w:type="spellEnd"/>
+      <w:r>
+        <w:t>()</w:t>
       </w:r>
     </w:p>
     <w:p>
@@ -839,8 +1073,21 @@
           <w:numId w:val="4"/>
         </w:numPr>
       </w:pPr>
-      <w:r>
-        <w:t>HasColumnType("varchar(200)”)</w:t>
+      <w:proofErr w:type="spellStart"/>
+      <w:r>
+        <w:t>HasColumnType</w:t>
+      </w:r>
+      <w:proofErr w:type="spellEnd"/>
+      <w:r>
+        <w:t>("</w:t>
+      </w:r>
+      <w:proofErr w:type="spellStart"/>
+      <w:r>
+        <w:t>varchar</w:t>
+      </w:r>
+      <w:proofErr w:type="spellEnd"/>
+      <w:r>
+        <w:t>(200)”)</w:t>
       </w:r>
     </w:p>
     <w:p>
@@ -851,8 +1098,13 @@
           <w:numId w:val="4"/>
         </w:numPr>
       </w:pPr>
-      <w:r>
-        <w:t>ToTable(“Produtos”)</w:t>
+      <w:proofErr w:type="spellStart"/>
+      <w:r>
+        <w:t>ToTable</w:t>
+      </w:r>
+      <w:proofErr w:type="spellEnd"/>
+      <w:r>
+        <w:t>(“Produtos”)</w:t>
       </w:r>
     </w:p>
     <w:p>
@@ -863,9 +1115,11 @@
           <w:numId w:val="2"/>
         </w:numPr>
       </w:pPr>
+      <w:proofErr w:type="spellStart"/>
       <w:r>
         <w:t>FornecedorMapping.cs</w:t>
       </w:r>
+      <w:proofErr w:type="spellEnd"/>
     </w:p>
     <w:p>
       <w:pPr>
@@ -876,8 +1130,13 @@
         </w:numPr>
       </w:pPr>
       <w:r>
-        <w:t>Criando a relação 1 : 1 =&gt; Fornecedor : Endereco</w:t>
-      </w:r>
+        <w:t xml:space="preserve">Criando a relação 1 : 1 =&gt; Fornecedor : </w:t>
+      </w:r>
+      <w:proofErr w:type="spellStart"/>
+      <w:r>
+        <w:t>Endereco</w:t>
+      </w:r>
+      <w:proofErr w:type="spellEnd"/>
     </w:p>
     <w:p>
       <w:pPr>
@@ -899,9 +1158,11 @@
           <w:numId w:val="2"/>
         </w:numPr>
       </w:pPr>
+      <w:proofErr w:type="spellStart"/>
       <w:r>
         <w:t>EnderecoMapping.cs</w:t>
       </w:r>
+      <w:proofErr w:type="spellEnd"/>
     </w:p>
     <w:p>
       <w:pPr>
@@ -911,14 +1172,16 @@
           <w:numId w:val="2"/>
         </w:numPr>
       </w:pPr>
+      <w:proofErr w:type="spellStart"/>
       <w:r>
         <w:t>Repository</w:t>
       </w:r>
+      <w:proofErr w:type="spellEnd"/>
       <w:r>
         <w:rPr>
           <w:rStyle w:val="Refdenotaderodap"/>
         </w:rPr>
-        <w:footnoteReference w:id="4"/>
+        <w:footnoteReference w:id="5"/>
       </w:r>
     </w:p>
     <w:p>
@@ -930,13 +1193,21 @@
         </w:numPr>
       </w:pPr>
       <w:r>
-        <w:t>Criar o repositório genérico “Repository.cs”</w:t>
+        <w:t>Criar o repositório genérico “</w:t>
+      </w:r>
+      <w:proofErr w:type="spellStart"/>
+      <w:r>
+        <w:t>Repository.cs</w:t>
+      </w:r>
+      <w:proofErr w:type="spellEnd"/>
+      <w:r>
+        <w:t>”</w:t>
       </w:r>
       <w:r>
         <w:rPr>
           <w:rStyle w:val="Refdenotaderodap"/>
         </w:rPr>
-        <w:footnoteReference w:id="5"/>
+        <w:footnoteReference w:id="6"/>
       </w:r>
     </w:p>
     <w:p>
@@ -948,8 +1219,13 @@
         </w:numPr>
       </w:pPr>
       <w:r>
-        <w:t>Criar o repositório ProdutoRepository.cs</w:t>
-      </w:r>
+        <w:t xml:space="preserve">Criar o repositório </w:t>
+      </w:r>
+      <w:proofErr w:type="spellStart"/>
+      <w:r>
+        <w:t>ProdutoRepository.cs</w:t>
+      </w:r>
+      <w:proofErr w:type="spellEnd"/>
     </w:p>
     <w:p>
       <w:pPr>
@@ -960,8 +1236,13 @@
         </w:numPr>
       </w:pPr>
       <w:r>
-        <w:t>Criar o repositório FornecedorRepository.cs</w:t>
-      </w:r>
+        <w:t xml:space="preserve">Criar o repositório </w:t>
+      </w:r>
+      <w:proofErr w:type="spellStart"/>
+      <w:r>
+        <w:t>FornecedorRepository.cs</w:t>
+      </w:r>
+      <w:proofErr w:type="spellEnd"/>
     </w:p>
     <w:p>
       <w:pPr>
@@ -972,8 +1253,13 @@
         </w:numPr>
       </w:pPr>
       <w:r>
-        <w:t>Criar o repositório EnderecoRepository.cs</w:t>
-      </w:r>
+        <w:t xml:space="preserve">Criar o repositório </w:t>
+      </w:r>
+      <w:proofErr w:type="spellStart"/>
+      <w:r>
+        <w:t>EnderecoRepository.cs</w:t>
+      </w:r>
+      <w:proofErr w:type="spellEnd"/>
     </w:p>
     <w:p>
       <w:pPr>
@@ -984,8 +1270,13 @@
         </w:numPr>
       </w:pPr>
       <w:r>
-        <w:t>Configurar o nosso DbContext</w:t>
-      </w:r>
+        <w:t xml:space="preserve">Configurar o nosso </w:t>
+      </w:r>
+      <w:proofErr w:type="spellStart"/>
+      <w:r>
+        <w:t>DbContext</w:t>
+      </w:r>
+      <w:proofErr w:type="spellEnd"/>
     </w:p>
     <w:p>
       <w:pPr>
@@ -996,6 +1287,7 @@
         </w:numPr>
       </w:pPr>
       <w:r>
+        <w:lastRenderedPageBreak/>
         <w:t>Realizar a configuração de dependências</w:t>
       </w:r>
     </w:p>
@@ -1008,7 +1300,31 @@
         </w:numPr>
       </w:pPr>
       <w:r>
-        <w:t>Botão direito em “Dependencies” &gt; Add Project Reference &gt; Data</w:t>
+        <w:t>Botão direito em “</w:t>
+      </w:r>
+      <w:proofErr w:type="spellStart"/>
+      <w:r>
+        <w:t>Dependencies</w:t>
+      </w:r>
+      <w:proofErr w:type="spellEnd"/>
+      <w:r>
+        <w:t xml:space="preserve">” &gt; </w:t>
+      </w:r>
+      <w:proofErr w:type="spellStart"/>
+      <w:r>
+        <w:t>Add</w:t>
+      </w:r>
+      <w:proofErr w:type="spellEnd"/>
+      <w:r>
+        <w:t xml:space="preserve"> Project </w:t>
+      </w:r>
+      <w:proofErr w:type="spellStart"/>
+      <w:r>
+        <w:t>Reference</w:t>
+      </w:r>
+      <w:proofErr w:type="spellEnd"/>
+      <w:r>
+        <w:t xml:space="preserve"> &gt; Data</w:t>
       </w:r>
     </w:p>
     <w:p>
@@ -1020,8 +1336,15 @@
         </w:numPr>
       </w:pPr>
       <w:r>
-        <w:lastRenderedPageBreak/>
-        <w:t>Configurar no arquivo “Startup.cs”</w:t>
+        <w:t>Configurar no arquivo “</w:t>
+      </w:r>
+      <w:proofErr w:type="spellStart"/>
+      <w:r>
+        <w:t>Startup.cs</w:t>
+      </w:r>
+      <w:proofErr w:type="spellEnd"/>
+      <w:r>
+        <w:t>”</w:t>
       </w:r>
     </w:p>
     <w:p>
@@ -1090,13 +1413,21 @@
         </w:numPr>
       </w:pPr>
       <w:r>
-        <w:t xml:space="preserve">Criar uma Migration </w:t>
+        <w:t xml:space="preserve">Criar uma </w:t>
+      </w:r>
+      <w:proofErr w:type="spellStart"/>
+      <w:r>
+        <w:t>Migration</w:t>
+      </w:r>
+      <w:proofErr w:type="spellEnd"/>
+      <w:r>
+        <w:t xml:space="preserve"> </w:t>
       </w:r>
       <w:r>
         <w:rPr>
           <w:rStyle w:val="Refdenotaderodap"/>
         </w:rPr>
-        <w:footnoteReference w:id="6"/>
+        <w:footnoteReference w:id="7"/>
       </w:r>
       <w:r>
         <w:t>(</w:t>
@@ -1105,10 +1436,23 @@
         <w:t>S</w:t>
       </w:r>
       <w:r>
-        <w:t>elecionar DevIO.Data</w:t>
-      </w:r>
-      <w:r>
-        <w:t xml:space="preserve"> no Package Manager Console</w:t>
+        <w:t xml:space="preserve">elecionar </w:t>
+      </w:r>
+      <w:proofErr w:type="spellStart"/>
+      <w:r>
+        <w:t>DevIO.Data</w:t>
+      </w:r>
+      <w:proofErr w:type="spellEnd"/>
+      <w:r>
+        <w:t xml:space="preserve"> no </w:t>
+      </w:r>
+      <w:proofErr w:type="spellStart"/>
+      <w:r>
+        <w:t>Package</w:t>
+      </w:r>
+      <w:proofErr w:type="spellEnd"/>
+      <w:r>
+        <w:t xml:space="preserve"> Manager Console</w:t>
       </w:r>
       <w:r>
         <w:t>)</w:t>
@@ -1126,13 +1470,18 @@
         <w:t>Caso não queira deixar para executar no banco depois será preciso criar um script</w:t>
       </w:r>
       <w:r>
-        <w:t xml:space="preserve"> migration</w:t>
-      </w:r>
+        <w:t xml:space="preserve"> </w:t>
+      </w:r>
+      <w:proofErr w:type="spellStart"/>
+      <w:r>
+        <w:t>migration</w:t>
+      </w:r>
+      <w:proofErr w:type="spellEnd"/>
       <w:r>
         <w:rPr>
           <w:rStyle w:val="Refdenotaderodap"/>
         </w:rPr>
-        <w:footnoteReference w:id="7"/>
+        <w:footnoteReference w:id="8"/>
       </w:r>
       <w:r>
         <w:t>.</w:t>
@@ -1147,13 +1496,29 @@
         </w:numPr>
       </w:pPr>
       <w:r>
-        <w:t>Executa no Package Manager Console</w:t>
+        <w:t xml:space="preserve">Executa no </w:t>
+      </w:r>
+      <w:proofErr w:type="spellStart"/>
+      <w:r>
+        <w:t>Package</w:t>
+      </w:r>
+      <w:proofErr w:type="spellEnd"/>
+      <w:r>
+        <w:t xml:space="preserve"> Manager Console</w:t>
       </w:r>
       <w:r>
         <w:t xml:space="preserve"> o comando</w:t>
       </w:r>
       <w:r>
-        <w:t xml:space="preserve"> “Script-Migration”</w:t>
+        <w:t xml:space="preserve"> “Script-</w:t>
+      </w:r>
+      <w:proofErr w:type="spellStart"/>
+      <w:r>
+        <w:t>Migration</w:t>
+      </w:r>
+      <w:proofErr w:type="spellEnd"/>
+      <w:r>
+        <w:t>”</w:t>
       </w:r>
     </w:p>
     <w:p>
@@ -1165,8 +1530,13 @@
         </w:numPr>
       </w:pPr>
       <w:r>
-        <w:t>Salvar este arquivo na pasta /sql</w:t>
-      </w:r>
+        <w:t>Salvar este arquivo na pasta /</w:t>
+      </w:r>
+      <w:proofErr w:type="spellStart"/>
+      <w:r>
+        <w:t>sql</w:t>
+      </w:r>
+      <w:proofErr w:type="spellEnd"/>
     </w:p>
     <w:p>
       <w:pPr>
@@ -1183,14 +1553,16 @@
         <w:rPr>
           <w:rStyle w:val="Refdenotaderodap"/>
         </w:rPr>
-        <w:footnoteReference w:id="8"/>
+        <w:footnoteReference w:id="9"/>
       </w:r>
       <w:r>
         <w:t xml:space="preserve">para o acesso aos dados do </w:t>
       </w:r>
+      <w:proofErr w:type="spellStart"/>
       <w:r>
         <w:t>Identity</w:t>
       </w:r>
+      <w:proofErr w:type="spellEnd"/>
     </w:p>
     <w:p>
       <w:pPr>
@@ -1200,9 +1572,11 @@
           <w:numId w:val="2"/>
         </w:numPr>
       </w:pPr>
+      <w:proofErr w:type="spellStart"/>
       <w:r>
         <w:t>Pattern</w:t>
       </w:r>
+      <w:proofErr w:type="spellEnd"/>
     </w:p>
     <w:p>
       <w:pPr>
@@ -1213,7 +1587,15 @@
         </w:numPr>
       </w:pPr>
       <w:r>
-        <w:t xml:space="preserve"> Vamos utilizar o Repository, para isso, vamos criar uma interface na pasta interface conforme o item 8.1.1.</w:t>
+        <w:t xml:space="preserve"> Vamos utilizar o </w:t>
+      </w:r>
+      <w:proofErr w:type="spellStart"/>
+      <w:r>
+        <w:t>Repository</w:t>
+      </w:r>
+      <w:proofErr w:type="spellEnd"/>
+      <w:r>
+        <w:t>, para isso, vamos criar uma interface na pasta interface conforme o item 8.1.1.</w:t>
       </w:r>
     </w:p>
     <w:p>
@@ -1225,8 +1607,13 @@
         </w:numPr>
       </w:pPr>
       <w:r>
-        <w:t>Renomear a pasta Models para ViewModels</w:t>
-      </w:r>
+        <w:t xml:space="preserve">Renomear a pasta Models para </w:t>
+      </w:r>
+      <w:proofErr w:type="spellStart"/>
+      <w:r>
+        <w:t>ViewModels</w:t>
+      </w:r>
+      <w:proofErr w:type="spellEnd"/>
     </w:p>
     <w:p>
       <w:pPr>
@@ -1237,8 +1624,13 @@
         </w:numPr>
       </w:pPr>
       <w:r>
-        <w:t xml:space="preserve"> Criar o arquivo EnderecoViewModel.cs</w:t>
-      </w:r>
+        <w:t xml:space="preserve"> Criar o arquivo </w:t>
+      </w:r>
+      <w:proofErr w:type="spellStart"/>
+      <w:r>
+        <w:t>EnderecoViewModel.cs</w:t>
+      </w:r>
+      <w:proofErr w:type="spellEnd"/>
     </w:p>
     <w:p>
       <w:pPr>
@@ -1249,8 +1641,13 @@
         </w:numPr>
       </w:pPr>
       <w:r>
-        <w:t>Criar o arquivo FornecedorViewModel.cs</w:t>
-      </w:r>
+        <w:t xml:space="preserve">Criar o arquivo </w:t>
+      </w:r>
+      <w:proofErr w:type="spellStart"/>
+      <w:r>
+        <w:t>FornecedorViewModel.cs</w:t>
+      </w:r>
+      <w:proofErr w:type="spellEnd"/>
     </w:p>
     <w:p>
       <w:pPr>
@@ -1261,8 +1658,13 @@
         </w:numPr>
       </w:pPr>
       <w:r>
-        <w:t>Criar o arquivo ProdutoViewModel.cs</w:t>
-      </w:r>
+        <w:t xml:space="preserve">Criar o arquivo </w:t>
+      </w:r>
+      <w:proofErr w:type="spellStart"/>
+      <w:r>
+        <w:t>ProdutoViewModel.cs</w:t>
+      </w:r>
+      <w:proofErr w:type="spellEnd"/>
     </w:p>
     <w:p>
       <w:pPr>
@@ -1273,13 +1675,47 @@
         </w:numPr>
       </w:pPr>
       <w:r>
-        <w:t xml:space="preserve">Criar as annotations </w:t>
+        <w:t xml:space="preserve">Criar as </w:t>
+      </w:r>
+      <w:proofErr w:type="spellStart"/>
+      <w:r>
+        <w:t>annotations</w:t>
+      </w:r>
+      <w:proofErr w:type="spellEnd"/>
+      <w:r>
+        <w:t xml:space="preserve"> </w:t>
       </w:r>
       <w:r>
         <w:rPr>
           <w:rStyle w:val="Refdenotaderodap"/>
         </w:rPr>
-        <w:footnoteReference w:id="9"/>
+        <w:footnoteReference w:id="10"/>
+      </w:r>
+    </w:p>
+    <w:p>
+      <w:pPr>
+        <w:pStyle w:val="PargrafodaLista"/>
+        <w:numPr>
+          <w:ilvl w:val="2"/>
+          <w:numId w:val="2"/>
+        </w:numPr>
+      </w:pPr>
+      <w:r>
+        <w:t>Configurar no arquivo “</w:t>
+      </w:r>
+      <w:proofErr w:type="spellStart"/>
+      <w:r>
+        <w:t>Sturtup.cs</w:t>
+      </w:r>
+      <w:proofErr w:type="spellEnd"/>
+      <w:r>
+        <w:t>”</w:t>
+      </w:r>
+      <w:r>
+        <w:rPr>
+          <w:rStyle w:val="Refdenotaderodap"/>
+        </w:rPr>
+        <w:footnoteReference w:id="11"/>
       </w:r>
     </w:p>
     <w:p>
@@ -1296,10 +1732,19 @@
     <w:p>
       <w:r>
         <w:lastRenderedPageBreak/>
-        <w:t>É preciso instalar o Microsoft.EntityFrameworkCore.Relational</w:t>
-      </w:r>
-      <w:r>
-        <w:t xml:space="preserve"> para usar o .H</w:t>
+        <w:t xml:space="preserve">É preciso instalar o </w:t>
+      </w:r>
+      <w:proofErr w:type="spellStart"/>
+      <w:r>
+        <w:t>Microsoft.EntityFrameworkCore.Relational</w:t>
+      </w:r>
+      <w:proofErr w:type="spellEnd"/>
+      <w:r>
+        <w:t xml:space="preserve"> para usar o .</w:t>
+      </w:r>
+      <w:proofErr w:type="spellStart"/>
+      <w:r>
+        <w:t>H</w:t>
       </w:r>
       <w:r>
         <w:t>as</w:t>
@@ -1316,6 +1761,7 @@
       <w:r>
         <w:t>ame</w:t>
       </w:r>
+      <w:proofErr w:type="spellEnd"/>
       <w:r>
         <w:t>()</w:t>
       </w:r>
@@ -1491,7 +1937,23 @@
         <w:footnoteRef/>
       </w:r>
       <w:r>
-        <w:t xml:space="preserve"> Tendo a Interface implementada agora podemos criar a classe em “DevIO.Data &gt; Repository”</w:t>
+        <w:t xml:space="preserve"> Tendo a Interface implementada agora podemos criar a classe em “</w:t>
+      </w:r>
+      <w:proofErr w:type="spellStart"/>
+      <w:r>
+        <w:t>DevIO.Data</w:t>
+      </w:r>
+      <w:proofErr w:type="spellEnd"/>
+      <w:r>
+        <w:t xml:space="preserve"> &gt; </w:t>
+      </w:r>
+      <w:proofErr w:type="spellStart"/>
+      <w:r>
+        <w:t>Repository</w:t>
+      </w:r>
+      <w:proofErr w:type="spellEnd"/>
+      <w:r>
+        <w:t>”</w:t>
       </w:r>
       <w:r>
         <w:t xml:space="preserve"> Item 9.1.3</w:t>
@@ -1510,8 +1972,13 @@
         <w:footnoteRef/>
       </w:r>
       <w:r>
-        <w:t xml:space="preserve"> Lembrar de escolher a camada certa, neste caso, DevIO.Data</w:t>
-      </w:r>
+        <w:t xml:space="preserve"> Lembrar de escolher a camada certa, neste caso, </w:t>
+      </w:r>
+      <w:proofErr w:type="spellStart"/>
+      <w:r>
+        <w:t>DevIO.Data</w:t>
+      </w:r>
+      <w:proofErr w:type="spellEnd"/>
     </w:p>
     <w:p>
       <w:pPr>
@@ -1576,8 +2043,63 @@
         <w:footnoteRef/>
       </w:r>
       <w:r>
-        <w:t xml:space="preserve"> Não esqueça de escolher a camada DevIO.Data, se der erro procure especificar a versão correta. Se a versão do seu .Net for 3, então, seus pacotes precisam começar com 3.X. Exemplo: </w:t>
-      </w:r>
+        <w:t xml:space="preserve"> Após a finalização do item 9.5 vamos estar utilizando o </w:t>
+      </w:r>
+      <w:proofErr w:type="spellStart"/>
+      <w:r>
+        <w:t>automapper</w:t>
+      </w:r>
+      <w:proofErr w:type="spellEnd"/>
+      <w:r>
+        <w:t xml:space="preserve"> para fazer esse mapeamento funcionar instalando o pacote</w:t>
+      </w:r>
+      <w:r>
+        <w:t xml:space="preserve"> na camada de apresentação</w:t>
+      </w:r>
+      <w:r>
+        <w:t xml:space="preserve"> “</w:t>
+      </w:r>
+      <w:proofErr w:type="spellStart"/>
+      <w:r>
+        <w:t>Install-Package</w:t>
+      </w:r>
+      <w:proofErr w:type="spellEnd"/>
+      <w:r>
+        <w:t xml:space="preserve"> </w:t>
+      </w:r>
+      <w:proofErr w:type="spellStart"/>
+      <w:r>
+        <w:t>automapper.extensions.microsoft.dependencyinjection</w:t>
+      </w:r>
+      <w:proofErr w:type="spellEnd"/>
+      <w:r>
+        <w:t>”</w:t>
+      </w:r>
+    </w:p>
+  </w:footnote>
+  <w:footnote w:id="4">
+    <w:p>
+      <w:pPr>
+        <w:pStyle w:val="Textodenotaderodap"/>
+      </w:pPr>
+      <w:r>
+        <w:rPr>
+          <w:rStyle w:val="Refdenotaderodap"/>
+        </w:rPr>
+        <w:footnoteRef/>
+      </w:r>
+      <w:r>
+        <w:t xml:space="preserve"> Não esqueça de escolher a camada </w:t>
+      </w:r>
+      <w:proofErr w:type="spellStart"/>
+      <w:r>
+        <w:t>DevIO.Data</w:t>
+      </w:r>
+      <w:proofErr w:type="spellEnd"/>
+      <w:r>
+        <w:t xml:space="preserve">, se der erro procure especificar a versão correta. Se a versão do seu .Net for 3, então, seus pacotes precisam começar com 3.X. Exemplo: </w:t>
+      </w:r>
+      <w:proofErr w:type="spellStart"/>
       <w:r>
         <w:rPr>
           <w:rFonts w:ascii="Cascadia Mono" w:hAnsi="Cascadia Mono" w:cs="Cascadia Mono"/>
@@ -1585,94 +2107,9 @@
           <w:sz w:val="19"/>
           <w:szCs w:val="19"/>
         </w:rPr>
-        <w:t>Install-Package Microsoft.EntityFrameworkCore.Relational -Version 3.1.26</w:t>
-      </w:r>
-    </w:p>
-  </w:footnote>
-  <w:footnote w:id="4">
-    <w:p>
-      <w:pPr>
-        <w:pStyle w:val="Textodenotaderodap"/>
-      </w:pPr>
-      <w:r>
-        <w:rPr>
-          <w:rStyle w:val="Refdenotaderodap"/>
-        </w:rPr>
-        <w:footnoteRef/>
-      </w:r>
-      <w:r>
-        <w:t xml:space="preserve"> Para funcionar é preciso ir ao arquivo Startup.cs e em ConfigureServices fazer a resolução dessa injeção de dependência.</w:t>
-      </w:r>
-    </w:p>
-  </w:footnote>
-  <w:footnote w:id="5">
-    <w:p>
-      <w:pPr>
-        <w:pStyle w:val="Textodenotaderodap"/>
-      </w:pPr>
-      <w:r>
-        <w:rPr>
-          <w:rStyle w:val="Refdenotaderodap"/>
-        </w:rPr>
-        <w:footnoteRef/>
-      </w:r>
-      <w:r>
-        <w:t xml:space="preserve"> Se é uma class abstract alguém vai ter que passar alguma coisa para ela, então, devemos ir ao ProdutoRepository.cs e informar o que será passado</w:t>
-      </w:r>
-    </w:p>
-  </w:footnote>
-  <w:footnote w:id="6">
-    <w:p>
-      <w:pPr>
-        <w:pStyle w:val="Textodenotaderodap"/>
-      </w:pPr>
-      <w:r>
-        <w:rPr>
-          <w:rStyle w:val="Refdenotaderodap"/>
-        </w:rPr>
-        <w:footnoteRef/>
-      </w:r>
-      <w:r>
-        <w:t xml:space="preserve"> Add-Migration Initial (nome) -Verbose (para ver detalhes) -Context MeuDbContext (para especificar com o contexto, pois, uma migration só pode executar em um context (banco).</w:t>
-      </w:r>
-      <w:r>
-        <w:t xml:space="preserve"> </w:t>
-      </w:r>
-    </w:p>
-  </w:footnote>
-  <w:footnote w:id="7">
-    <w:p>
-      <w:pPr>
-        <w:pStyle w:val="Textodenotaderodap"/>
-      </w:pPr>
-      <w:r>
-        <w:rPr>
-          <w:rStyle w:val="Refdenotaderodap"/>
-        </w:rPr>
-        <w:footnoteRef/>
-      </w:r>
-      <w:r>
-        <w:t xml:space="preserve"> </w:t>
-      </w:r>
-      <w:r>
-        <w:t>Irá precisar instalar mais um pacote “Install-Package Microsoft.EntityFrameworkCore.SqlServer</w:t>
-      </w:r>
-    </w:p>
-  </w:footnote>
-  <w:footnote w:id="8">
-    <w:p>
-      <w:pPr>
-        <w:pStyle w:val="Textodenotaderodap"/>
-      </w:pPr>
-      <w:r>
-        <w:rPr>
-          <w:rStyle w:val="Refdenotaderodap"/>
-        </w:rPr>
-        <w:footnoteRef/>
-      </w:r>
-      <w:r>
-        <w:t xml:space="preserve"> Script-Migration -Context </w:t>
-      </w:r>
+        <w:t>Install-Package</w:t>
+      </w:r>
+      <w:proofErr w:type="spellEnd"/>
       <w:r>
         <w:rPr>
           <w:rFonts w:ascii="Cascadia Mono" w:hAnsi="Cascadia Mono" w:cs="Cascadia Mono"/>
@@ -1680,8 +2117,219 @@
           <w:sz w:val="19"/>
           <w:szCs w:val="19"/>
         </w:rPr>
-        <w:t>ApplicationDbContext</w:t>
-      </w:r>
+        <w:t xml:space="preserve"> </w:t>
+      </w:r>
+      <w:proofErr w:type="spellStart"/>
+      <w:r>
+        <w:rPr>
+          <w:rFonts w:ascii="Cascadia Mono" w:hAnsi="Cascadia Mono" w:cs="Cascadia Mono"/>
+          <w:color w:val="000000"/>
+          <w:sz w:val="19"/>
+          <w:szCs w:val="19"/>
+        </w:rPr>
+        <w:t>Microsoft.EntityFrameworkCore.Relational</w:t>
+      </w:r>
+      <w:proofErr w:type="spellEnd"/>
+      <w:r>
+        <w:rPr>
+          <w:rFonts w:ascii="Cascadia Mono" w:hAnsi="Cascadia Mono" w:cs="Cascadia Mono"/>
+          <w:color w:val="000000"/>
+          <w:sz w:val="19"/>
+          <w:szCs w:val="19"/>
+        </w:rPr>
+        <w:t xml:space="preserve"> -</w:t>
+      </w:r>
+      <w:proofErr w:type="spellStart"/>
+      <w:r>
+        <w:rPr>
+          <w:rFonts w:ascii="Cascadia Mono" w:hAnsi="Cascadia Mono" w:cs="Cascadia Mono"/>
+          <w:color w:val="000000"/>
+          <w:sz w:val="19"/>
+          <w:szCs w:val="19"/>
+        </w:rPr>
+        <w:t>Version</w:t>
+      </w:r>
+      <w:proofErr w:type="spellEnd"/>
+      <w:r>
+        <w:rPr>
+          <w:rFonts w:ascii="Cascadia Mono" w:hAnsi="Cascadia Mono" w:cs="Cascadia Mono"/>
+          <w:color w:val="000000"/>
+          <w:sz w:val="19"/>
+          <w:szCs w:val="19"/>
+        </w:rPr>
+        <w:t xml:space="preserve"> 3.1.26</w:t>
+      </w:r>
+    </w:p>
+  </w:footnote>
+  <w:footnote w:id="5">
+    <w:p>
+      <w:pPr>
+        <w:pStyle w:val="Textodenotaderodap"/>
+      </w:pPr>
+      <w:r>
+        <w:rPr>
+          <w:rStyle w:val="Refdenotaderodap"/>
+        </w:rPr>
+        <w:footnoteRef/>
+      </w:r>
+      <w:r>
+        <w:t xml:space="preserve"> Para funcionar é preciso ir ao arquivo </w:t>
+      </w:r>
+      <w:proofErr w:type="spellStart"/>
+      <w:r>
+        <w:t>Startup.cs</w:t>
+      </w:r>
+      <w:proofErr w:type="spellEnd"/>
+      <w:r>
+        <w:t xml:space="preserve"> e em </w:t>
+      </w:r>
+      <w:proofErr w:type="spellStart"/>
+      <w:r>
+        <w:t>ConfigureServices</w:t>
+      </w:r>
+      <w:proofErr w:type="spellEnd"/>
+      <w:r>
+        <w:t xml:space="preserve"> fazer a resolução dessa injeção de dependência.</w:t>
+      </w:r>
+    </w:p>
+  </w:footnote>
+  <w:footnote w:id="6">
+    <w:p>
+      <w:pPr>
+        <w:pStyle w:val="Textodenotaderodap"/>
+      </w:pPr>
+      <w:r>
+        <w:rPr>
+          <w:rStyle w:val="Refdenotaderodap"/>
+        </w:rPr>
+        <w:footnoteRef/>
+      </w:r>
+      <w:r>
+        <w:t xml:space="preserve"> Se é uma </w:t>
+      </w:r>
+      <w:proofErr w:type="spellStart"/>
+      <w:r>
+        <w:t>class</w:t>
+      </w:r>
+      <w:proofErr w:type="spellEnd"/>
+      <w:r>
+        <w:t xml:space="preserve"> abstract alguém vai ter que passar alguma coisa para ela, então, devemos ir ao </w:t>
+      </w:r>
+      <w:proofErr w:type="spellStart"/>
+      <w:r>
+        <w:t>ProdutoRepository.cs</w:t>
+      </w:r>
+      <w:proofErr w:type="spellEnd"/>
+      <w:r>
+        <w:t xml:space="preserve"> e informar o que será passado</w:t>
+      </w:r>
+    </w:p>
+  </w:footnote>
+  <w:footnote w:id="7">
+    <w:p>
+      <w:pPr>
+        <w:pStyle w:val="Textodenotaderodap"/>
+      </w:pPr>
+      <w:r>
+        <w:rPr>
+          <w:rStyle w:val="Refdenotaderodap"/>
+        </w:rPr>
+        <w:footnoteRef/>
+      </w:r>
+      <w:r>
+        <w:t xml:space="preserve"> </w:t>
+      </w:r>
+      <w:proofErr w:type="spellStart"/>
+      <w:r>
+        <w:t>Add-Migration</w:t>
+      </w:r>
+      <w:proofErr w:type="spellEnd"/>
+      <w:r>
+        <w:t xml:space="preserve"> </w:t>
+      </w:r>
+      <w:proofErr w:type="spellStart"/>
+      <w:r>
+        <w:t>Initial</w:t>
+      </w:r>
+      <w:proofErr w:type="spellEnd"/>
+      <w:r>
+        <w:t xml:space="preserve"> (nome) -</w:t>
+      </w:r>
+      <w:proofErr w:type="spellStart"/>
+      <w:r>
+        <w:t>Verbose</w:t>
+      </w:r>
+      <w:proofErr w:type="spellEnd"/>
+      <w:r>
+        <w:t xml:space="preserve"> (para ver detalhes) -</w:t>
+      </w:r>
+      <w:proofErr w:type="spellStart"/>
+      <w:r>
+        <w:t>Context</w:t>
+      </w:r>
+      <w:proofErr w:type="spellEnd"/>
+      <w:r>
+        <w:t xml:space="preserve"> </w:t>
+      </w:r>
+      <w:proofErr w:type="spellStart"/>
+      <w:r>
+        <w:t>MeuDbContext</w:t>
+      </w:r>
+      <w:proofErr w:type="spellEnd"/>
+      <w:r>
+        <w:t xml:space="preserve"> (para especificar com o contexto, pois, uma </w:t>
+      </w:r>
+      <w:proofErr w:type="spellStart"/>
+      <w:r>
+        <w:t>migration</w:t>
+      </w:r>
+      <w:proofErr w:type="spellEnd"/>
+      <w:r>
+        <w:t xml:space="preserve"> só pode executar em um </w:t>
+      </w:r>
+      <w:proofErr w:type="spellStart"/>
+      <w:r>
+        <w:t>context</w:t>
+      </w:r>
+      <w:proofErr w:type="spellEnd"/>
+      <w:r>
+        <w:t xml:space="preserve"> (banco).</w:t>
+      </w:r>
+      <w:r>
+        <w:t xml:space="preserve"> </w:t>
+      </w:r>
+    </w:p>
+  </w:footnote>
+  <w:footnote w:id="8">
+    <w:p>
+      <w:pPr>
+        <w:pStyle w:val="Textodenotaderodap"/>
+      </w:pPr>
+      <w:r>
+        <w:rPr>
+          <w:rStyle w:val="Refdenotaderodap"/>
+        </w:rPr>
+        <w:footnoteRef/>
+      </w:r>
+      <w:r>
+        <w:t xml:space="preserve"> </w:t>
+      </w:r>
+      <w:r>
+        <w:t>Irá precisar instalar mais um pacote “</w:t>
+      </w:r>
+      <w:proofErr w:type="spellStart"/>
+      <w:r>
+        <w:t>Install-Package</w:t>
+      </w:r>
+      <w:proofErr w:type="spellEnd"/>
+      <w:r>
+        <w:t xml:space="preserve"> </w:t>
+      </w:r>
+      <w:proofErr w:type="spellStart"/>
+      <w:r>
+        <w:t>Microsoft.EntityFrameworkCore.SqlServer</w:t>
+      </w:r>
+      <w:proofErr w:type="spellEnd"/>
     </w:p>
   </w:footnote>
   <w:footnote w:id="9">
@@ -1696,19 +2344,143 @@
         <w:footnoteRef/>
       </w:r>
       <w:r>
-        <w:t xml:space="preserve"> O annotation </w:t>
-      </w:r>
-      <w:r>
-        <w:t>[ScaffoldColumn(false)]</w:t>
+        <w:t xml:space="preserve"> Script-</w:t>
+      </w:r>
+      <w:proofErr w:type="spellStart"/>
+      <w:r>
+        <w:t>Migration</w:t>
+      </w:r>
+      <w:proofErr w:type="spellEnd"/>
+      <w:r>
+        <w:t xml:space="preserve"> -</w:t>
+      </w:r>
+      <w:proofErr w:type="spellStart"/>
+      <w:r>
+        <w:t>Context</w:t>
+      </w:r>
+      <w:proofErr w:type="spellEnd"/>
+      <w:r>
+        <w:t xml:space="preserve"> </w:t>
+      </w:r>
+      <w:proofErr w:type="spellStart"/>
+      <w:r>
+        <w:rPr>
+          <w:rFonts w:ascii="Cascadia Mono" w:hAnsi="Cascadia Mono" w:cs="Cascadia Mono"/>
+          <w:color w:val="000000"/>
+          <w:sz w:val="19"/>
+          <w:szCs w:val="19"/>
+        </w:rPr>
+        <w:t>ApplicationDbContext</w:t>
+      </w:r>
+      <w:proofErr w:type="spellEnd"/>
+    </w:p>
+  </w:footnote>
+  <w:footnote w:id="10">
+    <w:p>
+      <w:pPr>
+        <w:pStyle w:val="Textodenotaderodap"/>
+      </w:pPr>
+      <w:r>
+        <w:rPr>
+          <w:rStyle w:val="Refdenotaderodap"/>
+        </w:rPr>
+        <w:footnoteRef/>
+      </w:r>
+      <w:r>
+        <w:t xml:space="preserve"> O </w:t>
+      </w:r>
+      <w:proofErr w:type="spellStart"/>
+      <w:r>
+        <w:t>annotation</w:t>
+      </w:r>
+      <w:proofErr w:type="spellEnd"/>
+      <w:r>
+        <w:t xml:space="preserve"> </w:t>
+      </w:r>
+      <w:r>
+        <w:t>[</w:t>
+      </w:r>
+      <w:proofErr w:type="spellStart"/>
+      <w:r>
+        <w:t>ScaffoldColumn</w:t>
+      </w:r>
+      <w:proofErr w:type="spellEnd"/>
+      <w:r>
+        <w:t>(false)]</w:t>
       </w:r>
       <w:r>
         <w:t xml:space="preserve"> na hora de</w:t>
       </w:r>
       <w:r>
-        <w:t xml:space="preserve"> fazer o scaffold não considerar a coluna</w:t>
-      </w:r>
-      <w:r>
-        <w:t>. Como imagem não pode ser string e também precisa ser mapeada, preciso duplicar e alterar o tipo para IFormFile.</w:t>
+        <w:t xml:space="preserve"> fazer o </w:t>
+      </w:r>
+      <w:proofErr w:type="spellStart"/>
+      <w:r>
+        <w:t>scaffold</w:t>
+      </w:r>
+      <w:proofErr w:type="spellEnd"/>
+      <w:r>
+        <w:t xml:space="preserve"> não considerar a coluna</w:t>
+      </w:r>
+      <w:r>
+        <w:t xml:space="preserve">. Como imagem não pode ser </w:t>
+      </w:r>
+      <w:proofErr w:type="spellStart"/>
+      <w:r>
+        <w:t>string</w:t>
+      </w:r>
+      <w:proofErr w:type="spellEnd"/>
+      <w:r>
+        <w:t xml:space="preserve"> </w:t>
+      </w:r>
+      <w:r>
+        <w:t>e</w:t>
+      </w:r>
+      <w:r>
+        <w:t xml:space="preserve"> precisa ser mapeada, preciso duplicar e alterar o tipo para </w:t>
+      </w:r>
+      <w:proofErr w:type="spellStart"/>
+      <w:r>
+        <w:t>IFormFile</w:t>
+      </w:r>
+      <w:proofErr w:type="spellEnd"/>
+      <w:r>
+        <w:t>.</w:t>
+      </w:r>
+    </w:p>
+  </w:footnote>
+  <w:footnote w:id="11">
+    <w:p>
+      <w:pPr>
+        <w:pStyle w:val="Textodenotaderodap"/>
+      </w:pPr>
+      <w:r>
+        <w:rPr>
+          <w:rStyle w:val="Refdenotaderodap"/>
+        </w:rPr>
+        <w:footnoteRef/>
+      </w:r>
+      <w:r>
+        <w:t xml:space="preserve"> Antes do MVC adicionar o código “</w:t>
+      </w:r>
+      <w:proofErr w:type="spellStart"/>
+      <w:r>
+        <w:t>services.AddAutoMapper</w:t>
+      </w:r>
+      <w:proofErr w:type="spellEnd"/>
+      <w:r>
+        <w:t>(</w:t>
+      </w:r>
+      <w:proofErr w:type="spellStart"/>
+      <w:r>
+        <w:t>typeof</w:t>
+      </w:r>
+      <w:proofErr w:type="spellEnd"/>
+      <w:r>
+        <w:t>(Startup));</w:t>
+      </w:r>
+      <w:r>
+        <w:t>”</w:t>
       </w:r>
     </w:p>
   </w:footnote>

</xml_diff>

<commit_message>
Adicionando o campo FornecedorId excluído anteriormente
</commit_message>
<xml_diff>
--- a/MinhaAppMvcCompleta/doc/MinhaAppMvcCompleta - Anotações.docx
+++ b/MinhaAppMvcCompleta/doc/MinhaAppMvcCompleta - Anotações.docx
@@ -52,15 +52,7 @@
         </w:numPr>
       </w:pPr>
       <w:r>
-        <w:t>Criar a "</w:t>
-      </w:r>
-      <w:proofErr w:type="spellStart"/>
-      <w:r>
-        <w:t>Solution</w:t>
-      </w:r>
-      <w:proofErr w:type="spellEnd"/>
-      <w:r>
-        <w:t>"</w:t>
+        <w:t>Criar a "Solution"</w:t>
       </w:r>
     </w:p>
     <w:p>
@@ -72,39 +64,7 @@
         </w:numPr>
       </w:pPr>
       <w:r>
-        <w:t>Criar as pastas básicas "</w:t>
-      </w:r>
-      <w:proofErr w:type="spellStart"/>
-      <w:r>
-        <w:t>src</w:t>
-      </w:r>
-      <w:proofErr w:type="spellEnd"/>
-      <w:r>
-        <w:t>", "</w:t>
-      </w:r>
-      <w:proofErr w:type="spellStart"/>
-      <w:r>
-        <w:t>test</w:t>
-      </w:r>
-      <w:proofErr w:type="spellEnd"/>
-      <w:r>
-        <w:t>", "</w:t>
-      </w:r>
-      <w:proofErr w:type="spellStart"/>
-      <w:r>
-        <w:t>sql</w:t>
-      </w:r>
-      <w:proofErr w:type="spellEnd"/>
-      <w:r>
-        <w:t>", "</w:t>
-      </w:r>
-      <w:proofErr w:type="spellStart"/>
-      <w:r>
-        <w:t>doc</w:t>
-      </w:r>
-      <w:proofErr w:type="spellEnd"/>
-      <w:r>
-        <w:t>"</w:t>
+        <w:t>Criar as pastas básicas "src", "test", "sql", "doc"</w:t>
       </w:r>
     </w:p>
     <w:p>
@@ -116,13 +76,8 @@
         </w:numPr>
       </w:pPr>
       <w:r>
-        <w:t xml:space="preserve">Criar o arquivo </w:t>
-      </w:r>
-      <w:proofErr w:type="spellStart"/>
-      <w:r>
-        <w:t>global.json</w:t>
-      </w:r>
-      <w:proofErr w:type="spellEnd"/>
+        <w:t>Criar o arquivo global.json</w:t>
+      </w:r>
     </w:p>
     <w:p>
       <w:pPr>
@@ -133,13 +88,8 @@
         </w:numPr>
       </w:pPr>
       <w:r>
-        <w:t xml:space="preserve">Criar um projeto dentro da </w:t>
-      </w:r>
-      <w:proofErr w:type="spellStart"/>
-      <w:r>
-        <w:t>Solution</w:t>
-      </w:r>
-      <w:proofErr w:type="spellEnd"/>
+        <w:t>Criar um projeto dentro da Solution</w:t>
+      </w:r>
     </w:p>
     <w:p>
       <w:pPr>
@@ -162,21 +112,7 @@
         <w:rPr>
           <w:lang w:val="en-US"/>
         </w:rPr>
-        <w:t>pp (Model-</w:t>
-      </w:r>
-      <w:proofErr w:type="spellStart"/>
-      <w:r>
-        <w:rPr>
-          <w:lang w:val="en-US"/>
-        </w:rPr>
-        <w:t>View_Controller</w:t>
-      </w:r>
-      <w:proofErr w:type="spellEnd"/>
-      <w:r>
-        <w:rPr>
-          <w:lang w:val="en-US"/>
-        </w:rPr>
-        <w:t>)</w:t>
+        <w:t>pp (Model-View_Controller)</w:t>
       </w:r>
     </w:p>
     <w:p>
@@ -215,15 +151,7 @@
         <w:t xml:space="preserve">Criar um </w:t>
       </w:r>
       <w:r>
-        <w:t>Project do tipo “</w:t>
-      </w:r>
-      <w:proofErr w:type="spellStart"/>
-      <w:r>
-        <w:t>Class</w:t>
-      </w:r>
-      <w:proofErr w:type="spellEnd"/>
-      <w:r>
-        <w:t xml:space="preserve"> Library”</w:t>
+        <w:t>Project do tipo “Class Library”</w:t>
       </w:r>
     </w:p>
     <w:p>
@@ -252,24 +180,11 @@
           <w:numId w:val="2"/>
         </w:numPr>
       </w:pPr>
-      <w:proofErr w:type="spellStart"/>
-      <w:r>
-        <w:t>DevIO.Business</w:t>
-      </w:r>
-      <w:proofErr w:type="spellEnd"/>
-      <w:r>
-        <w:t xml:space="preserve"> (Dentro da p</w:t>
-      </w:r>
-      <w:r>
-        <w:t>asta “</w:t>
-      </w:r>
-      <w:proofErr w:type="spellStart"/>
-      <w:r>
-        <w:t>src</w:t>
-      </w:r>
-      <w:proofErr w:type="spellEnd"/>
-      <w:r>
-        <w:t>”)</w:t>
+      <w:r>
+        <w:t>DevIO.Business (Dentro da p</w:t>
+      </w:r>
+      <w:r>
+        <w:t>asta “src”)</w:t>
       </w:r>
     </w:p>
     <w:p>
@@ -280,24 +195,11 @@
           <w:numId w:val="2"/>
         </w:numPr>
       </w:pPr>
-      <w:proofErr w:type="spellStart"/>
-      <w:r>
-        <w:t>DevIO.Data</w:t>
-      </w:r>
-      <w:proofErr w:type="spellEnd"/>
-      <w:r>
-        <w:t xml:space="preserve"> (Dentro da p</w:t>
-      </w:r>
-      <w:r>
-        <w:t>asta “</w:t>
-      </w:r>
-      <w:proofErr w:type="spellStart"/>
-      <w:r>
-        <w:t>src</w:t>
-      </w:r>
-      <w:proofErr w:type="spellEnd"/>
-      <w:r>
-        <w:t>”)</w:t>
+      <w:r>
+        <w:t>DevIO.Data (Dentro da p</w:t>
+      </w:r>
+      <w:r>
+        <w:t>asta “src”)</w:t>
       </w:r>
     </w:p>
     <w:p>
@@ -366,11 +268,9 @@
           <w:numId w:val="2"/>
         </w:numPr>
       </w:pPr>
-      <w:proofErr w:type="spellStart"/>
       <w:r>
         <w:t>Notificacoes</w:t>
       </w:r>
-      <w:proofErr w:type="spellEnd"/>
     </w:p>
     <w:p>
       <w:pPr>
@@ -392,11 +292,9 @@
           <w:numId w:val="2"/>
         </w:numPr>
       </w:pPr>
-      <w:proofErr w:type="spellStart"/>
       <w:r>
         <w:t>Validations</w:t>
       </w:r>
-      <w:proofErr w:type="spellEnd"/>
     </w:p>
     <w:p>
       <w:pPr>
@@ -440,11 +338,9 @@
           <w:numId w:val="2"/>
         </w:numPr>
       </w:pPr>
-      <w:proofErr w:type="spellStart"/>
       <w:r>
         <w:t>Context</w:t>
       </w:r>
-      <w:proofErr w:type="spellEnd"/>
     </w:p>
     <w:p>
       <w:pPr>
@@ -466,11 +362,9 @@
           <w:numId w:val="2"/>
         </w:numPr>
       </w:pPr>
-      <w:proofErr w:type="spellStart"/>
       <w:r>
         <w:t>Repository</w:t>
       </w:r>
-      <w:proofErr w:type="spellEnd"/>
     </w:p>
     <w:p/>
     <w:p>
@@ -551,19 +445,17 @@
           <w:lang w:val="en-US"/>
         </w:rPr>
       </w:pPr>
-      <w:proofErr w:type="spellStart"/>
       <w:r>
         <w:rPr>
           <w:lang w:val="en-US"/>
         </w:rPr>
-        <w:t>DevIO.Business</w:t>
-      </w:r>
-      <w:proofErr w:type="spellEnd"/>
+        <w:t>DevIO.Business &gt; Add &gt; Class e</w:t>
+      </w:r>
       <w:r>
         <w:rPr>
           <w:lang w:val="en-US"/>
         </w:rPr>
-        <w:t xml:space="preserve"> &gt; Add &gt; Class e</w:t>
+        <w:t xml:space="preserve"> escolher Interface</w:t>
       </w:r>
       <w:r>
         <w:rPr>
@@ -571,26 +463,6 @@
         </w:rPr>
         <w:t xml:space="preserve"> </w:t>
       </w:r>
-      <w:proofErr w:type="spellStart"/>
-      <w:r>
-        <w:rPr>
-          <w:lang w:val="en-US"/>
-        </w:rPr>
-        <w:t>escolher</w:t>
-      </w:r>
-      <w:proofErr w:type="spellEnd"/>
-      <w:r>
-        <w:rPr>
-          <w:lang w:val="en-US"/>
-        </w:rPr>
-        <w:t xml:space="preserve"> Interface</w:t>
-      </w:r>
-      <w:r>
-        <w:rPr>
-          <w:lang w:val="en-US"/>
-        </w:rPr>
-        <w:t xml:space="preserve"> </w:t>
-      </w:r>
     </w:p>
     <w:p>
       <w:pPr>
@@ -604,18 +476,7 @@
         <w:t>Criar um repositório genérico</w:t>
       </w:r>
       <w:r>
-        <w:t xml:space="preserve"> </w:t>
-      </w:r>
-      <w:r>
-        <w:t>“</w:t>
-      </w:r>
-      <w:proofErr w:type="spellStart"/>
-      <w:r>
-        <w:t>IRepository.cs</w:t>
-      </w:r>
-      <w:proofErr w:type="spellEnd"/>
-      <w:r>
-        <w:t>”</w:t>
+        <w:t xml:space="preserve"> “IRepository.cs”</w:t>
       </w:r>
     </w:p>
     <w:p>
@@ -627,15 +488,7 @@
         </w:numPr>
       </w:pPr>
       <w:r>
-        <w:t>Criar um repositório para o Fornecedor “</w:t>
-      </w:r>
-      <w:proofErr w:type="spellStart"/>
-      <w:r>
-        <w:t>IFornecedorRespository.cs</w:t>
-      </w:r>
-      <w:proofErr w:type="spellEnd"/>
-      <w:r>
-        <w:t>”</w:t>
+        <w:t>Criar um repositório para o Fornecedor “IFornecedorRespository.cs”</w:t>
       </w:r>
     </w:p>
     <w:p>
@@ -658,11 +511,9 @@
           <w:numId w:val="2"/>
         </w:numPr>
       </w:pPr>
-      <w:proofErr w:type="spellStart"/>
       <w:r>
         <w:t>Entity.cs</w:t>
       </w:r>
-      <w:proofErr w:type="spellEnd"/>
     </w:p>
     <w:p>
       <w:pPr>
@@ -672,11 +523,9 @@
           <w:numId w:val="2"/>
         </w:numPr>
       </w:pPr>
-      <w:proofErr w:type="spellStart"/>
       <w:r>
         <w:t>Fornecedor.cs</w:t>
       </w:r>
-      <w:proofErr w:type="spellEnd"/>
     </w:p>
     <w:p>
       <w:pPr>
@@ -686,11 +535,9 @@
           <w:numId w:val="2"/>
         </w:numPr>
       </w:pPr>
-      <w:proofErr w:type="spellStart"/>
       <w:r>
         <w:t>TipoFornecedor.cs</w:t>
       </w:r>
-      <w:proofErr w:type="spellEnd"/>
     </w:p>
     <w:p>
       <w:pPr>
@@ -700,12 +547,10 @@
           <w:numId w:val="2"/>
         </w:numPr>
       </w:pPr>
-      <w:proofErr w:type="spellStart"/>
       <w:r>
         <w:lastRenderedPageBreak/>
         <w:t>Endereco.cs</w:t>
       </w:r>
-      <w:proofErr w:type="spellEnd"/>
     </w:p>
     <w:p>
       <w:pPr>
@@ -715,11 +560,9 @@
           <w:numId w:val="2"/>
         </w:numPr>
       </w:pPr>
-      <w:proofErr w:type="spellStart"/>
       <w:r>
         <w:t>Produto.cs</w:t>
       </w:r>
-      <w:proofErr w:type="spellEnd"/>
     </w:p>
     <w:p>
       <w:pPr>
@@ -729,11 +572,9 @@
           <w:numId w:val="2"/>
         </w:numPr>
       </w:pPr>
-      <w:proofErr w:type="spellStart"/>
       <w:r>
         <w:t>Notificacoes</w:t>
       </w:r>
-      <w:proofErr w:type="spellEnd"/>
     </w:p>
     <w:p>
       <w:pPr>
@@ -755,11 +596,9 @@
           <w:numId w:val="2"/>
         </w:numPr>
       </w:pPr>
-      <w:proofErr w:type="spellStart"/>
       <w:r>
         <w:t>Validations</w:t>
       </w:r>
-      <w:proofErr w:type="spellEnd"/>
     </w:p>
     <w:p>
       <w:pPr>
@@ -803,11 +642,9 @@
           <w:numId w:val="2"/>
         </w:numPr>
       </w:pPr>
-      <w:proofErr w:type="spellStart"/>
       <w:r>
         <w:t>Context</w:t>
       </w:r>
-      <w:proofErr w:type="spellEnd"/>
     </w:p>
     <w:p>
       <w:pPr>
@@ -817,11 +654,9 @@
           <w:numId w:val="2"/>
         </w:numPr>
       </w:pPr>
-      <w:proofErr w:type="spellStart"/>
       <w:r>
         <w:t>MeuDbContext.cs</w:t>
       </w:r>
-      <w:proofErr w:type="spellEnd"/>
       <w:r>
         <w:rPr>
           <w:rStyle w:val="Refdenotaderodap"/>
@@ -841,21 +676,8 @@
         </w:numPr>
       </w:pPr>
       <w:r>
-        <w:t xml:space="preserve">Instalar o pacote </w:t>
-      </w:r>
-      <w:proofErr w:type="spellStart"/>
-      <w:r>
-        <w:t>Install-Package</w:t>
-      </w:r>
-      <w:proofErr w:type="spellEnd"/>
-      <w:r>
-        <w:t xml:space="preserve"> </w:t>
-      </w:r>
-      <w:proofErr w:type="spellStart"/>
-      <w:r>
-        <w:t>Microsoft.EntityFrameworkCore</w:t>
-      </w:r>
-      <w:proofErr w:type="spellEnd"/>
+        <w:t>Instalar o pacote Install-Package Microsoft.EntityFrameworkCore</w:t>
+      </w:r>
     </w:p>
     <w:p>
       <w:pPr>
@@ -878,15 +700,7 @@
         </w:numPr>
       </w:pPr>
       <w:r>
-        <w:t xml:space="preserve">Adicionar os </w:t>
-      </w:r>
-      <w:proofErr w:type="spellStart"/>
-      <w:r>
-        <w:t>DbSet</w:t>
-      </w:r>
-      <w:proofErr w:type="spellEnd"/>
-      <w:r>
-        <w:t>&lt;&gt;</w:t>
+        <w:t>Adicionar os DbSet&lt;&gt;</w:t>
       </w:r>
     </w:p>
     <w:p>
@@ -898,13 +712,8 @@
         </w:numPr>
       </w:pPr>
       <w:r>
-        <w:t xml:space="preserve">Depois de mapeado conforme o item 9.1.2 devo chamar no meu </w:t>
-      </w:r>
-      <w:proofErr w:type="spellStart"/>
-      <w:r>
-        <w:t>DbContext</w:t>
-      </w:r>
-      <w:proofErr w:type="spellEnd"/>
+        <w:t>Depois de mapeado conforme o item 9.1.2 devo chamar no meu DbContext</w:t>
+      </w:r>
     </w:p>
     <w:p>
       <w:pPr>
@@ -944,11 +753,9 @@
           <w:numId w:val="2"/>
         </w:numPr>
       </w:pPr>
-      <w:proofErr w:type="spellStart"/>
       <w:r>
         <w:t>ProdutoMapping.cs</w:t>
       </w:r>
-      <w:proofErr w:type="spellEnd"/>
     </w:p>
     <w:p>
       <w:pPr>
@@ -976,7 +783,6 @@
       <w:r>
         <w:t xml:space="preserve">Para utilizar o </w:t>
       </w:r>
-      <w:proofErr w:type="spellStart"/>
       <w:r>
         <w:rPr>
           <w:rFonts w:ascii="Cascadia Mono" w:hAnsi="Cascadia Mono" w:cs="Cascadia Mono"/>
@@ -988,7 +794,6 @@
         </w:rPr>
         <w:t>HasColumnType</w:t>
       </w:r>
-      <w:proofErr w:type="spellEnd"/>
       <w:r>
         <w:rPr>
           <w:rFonts w:ascii="Cascadia Mono" w:hAnsi="Cascadia Mono" w:cs="Cascadia Mono"/>
@@ -996,39 +801,8 @@
           <w:sz w:val="19"/>
           <w:szCs w:val="19"/>
         </w:rPr>
-        <w:t xml:space="preserve"> é necessário instalar o pacote </w:t>
-      </w:r>
-      <w:proofErr w:type="spellStart"/>
-      <w:r>
-        <w:rPr>
-          <w:rFonts w:ascii="Cascadia Mono" w:hAnsi="Cascadia Mono" w:cs="Cascadia Mono"/>
-          <w:color w:val="000000"/>
-          <w:sz w:val="19"/>
-          <w:szCs w:val="19"/>
-        </w:rPr>
-        <w:t>Install-Package</w:t>
-      </w:r>
-      <w:proofErr w:type="spellEnd"/>
-      <w:r>
-        <w:rPr>
-          <w:rFonts w:ascii="Cascadia Mono" w:hAnsi="Cascadia Mono" w:cs="Cascadia Mono"/>
-          <w:color w:val="000000"/>
-          <w:sz w:val="19"/>
-          <w:szCs w:val="19"/>
-        </w:rPr>
-        <w:t xml:space="preserve"> </w:t>
-      </w:r>
-      <w:proofErr w:type="spellStart"/>
-      <w:r>
-        <w:rPr>
-          <w:rFonts w:ascii="Cascadia Mono" w:hAnsi="Cascadia Mono" w:cs="Cascadia Mono"/>
-          <w:color w:val="000000"/>
-          <w:sz w:val="19"/>
-          <w:szCs w:val="19"/>
-        </w:rPr>
-        <w:t>Microsoft.EntityFrameworkCore.Relational</w:t>
-      </w:r>
-      <w:proofErr w:type="spellEnd"/>
+        <w:t xml:space="preserve"> é necessário instalar o pacote Install-Package Microsoft.EntityFrameworkCore.Relational</w:t>
+      </w:r>
       <w:r>
         <w:rPr>
           <w:rStyle w:val="Refdenotaderodap"/>
@@ -1056,13 +830,8 @@
           <w:numId w:val="4"/>
         </w:numPr>
       </w:pPr>
-      <w:proofErr w:type="spellStart"/>
-      <w:r>
-        <w:t>IsRequired</w:t>
-      </w:r>
-      <w:proofErr w:type="spellEnd"/>
-      <w:r>
-        <w:t>()</w:t>
+      <w:r>
+        <w:t>IsRequired()</w:t>
       </w:r>
     </w:p>
     <w:p>
@@ -1073,21 +842,8 @@
           <w:numId w:val="4"/>
         </w:numPr>
       </w:pPr>
-      <w:proofErr w:type="spellStart"/>
-      <w:r>
-        <w:t>HasColumnType</w:t>
-      </w:r>
-      <w:proofErr w:type="spellEnd"/>
-      <w:r>
-        <w:t>("</w:t>
-      </w:r>
-      <w:proofErr w:type="spellStart"/>
-      <w:r>
-        <w:t>varchar</w:t>
-      </w:r>
-      <w:proofErr w:type="spellEnd"/>
-      <w:r>
-        <w:t>(200)”)</w:t>
+      <w:r>
+        <w:t>HasColumnType("varchar(200)”)</w:t>
       </w:r>
     </w:p>
     <w:p>
@@ -1098,13 +854,8 @@
           <w:numId w:val="4"/>
         </w:numPr>
       </w:pPr>
-      <w:proofErr w:type="spellStart"/>
-      <w:r>
-        <w:t>ToTable</w:t>
-      </w:r>
-      <w:proofErr w:type="spellEnd"/>
-      <w:r>
-        <w:t>(“Produtos”)</w:t>
+      <w:r>
+        <w:t>ToTable(“Produtos”)</w:t>
       </w:r>
     </w:p>
     <w:p>
@@ -1115,11 +866,9 @@
           <w:numId w:val="2"/>
         </w:numPr>
       </w:pPr>
-      <w:proofErr w:type="spellStart"/>
       <w:r>
         <w:t>FornecedorMapping.cs</w:t>
       </w:r>
-      <w:proofErr w:type="spellEnd"/>
     </w:p>
     <w:p>
       <w:pPr>
@@ -1130,13 +879,8 @@
         </w:numPr>
       </w:pPr>
       <w:r>
-        <w:t xml:space="preserve">Criando a relação 1 : 1 =&gt; Fornecedor : </w:t>
-      </w:r>
-      <w:proofErr w:type="spellStart"/>
-      <w:r>
-        <w:t>Endereco</w:t>
-      </w:r>
-      <w:proofErr w:type="spellEnd"/>
+        <w:t>Criando a relação 1 : 1 =&gt; Fornecedor : Endereco</w:t>
+      </w:r>
     </w:p>
     <w:p>
       <w:pPr>
@@ -1158,11 +902,9 @@
           <w:numId w:val="2"/>
         </w:numPr>
       </w:pPr>
-      <w:proofErr w:type="spellStart"/>
       <w:r>
         <w:t>EnderecoMapping.cs</w:t>
       </w:r>
-      <w:proofErr w:type="spellEnd"/>
     </w:p>
     <w:p>
       <w:pPr>
@@ -1172,11 +914,9 @@
           <w:numId w:val="2"/>
         </w:numPr>
       </w:pPr>
-      <w:proofErr w:type="spellStart"/>
       <w:r>
         <w:t>Repository</w:t>
       </w:r>
-      <w:proofErr w:type="spellEnd"/>
       <w:r>
         <w:rPr>
           <w:rStyle w:val="Refdenotaderodap"/>
@@ -1193,15 +933,7 @@
         </w:numPr>
       </w:pPr>
       <w:r>
-        <w:t>Criar o repositório genérico “</w:t>
-      </w:r>
-      <w:proofErr w:type="spellStart"/>
-      <w:r>
-        <w:t>Repository.cs</w:t>
-      </w:r>
-      <w:proofErr w:type="spellEnd"/>
-      <w:r>
-        <w:t>”</w:t>
+        <w:t>Criar o repositório genérico “Repository.cs”</w:t>
       </w:r>
       <w:r>
         <w:rPr>
@@ -1219,13 +951,8 @@
         </w:numPr>
       </w:pPr>
       <w:r>
-        <w:t xml:space="preserve">Criar o repositório </w:t>
-      </w:r>
-      <w:proofErr w:type="spellStart"/>
-      <w:r>
-        <w:t>ProdutoRepository.cs</w:t>
-      </w:r>
-      <w:proofErr w:type="spellEnd"/>
+        <w:t>Criar o repositório ProdutoRepository.cs</w:t>
+      </w:r>
     </w:p>
     <w:p>
       <w:pPr>
@@ -1236,13 +963,8 @@
         </w:numPr>
       </w:pPr>
       <w:r>
-        <w:t xml:space="preserve">Criar o repositório </w:t>
-      </w:r>
-      <w:proofErr w:type="spellStart"/>
-      <w:r>
-        <w:t>FornecedorRepository.cs</w:t>
-      </w:r>
-      <w:proofErr w:type="spellEnd"/>
+        <w:t>Criar o repositório FornecedorRepository.cs</w:t>
+      </w:r>
     </w:p>
     <w:p>
       <w:pPr>
@@ -1253,13 +975,8 @@
         </w:numPr>
       </w:pPr>
       <w:r>
-        <w:t xml:space="preserve">Criar o repositório </w:t>
-      </w:r>
-      <w:proofErr w:type="spellStart"/>
-      <w:r>
-        <w:t>EnderecoRepository.cs</w:t>
-      </w:r>
-      <w:proofErr w:type="spellEnd"/>
+        <w:t>Criar o repositório EnderecoRepository.cs</w:t>
+      </w:r>
     </w:p>
     <w:p>
       <w:pPr>
@@ -1270,13 +987,8 @@
         </w:numPr>
       </w:pPr>
       <w:r>
-        <w:t xml:space="preserve">Configurar o nosso </w:t>
-      </w:r>
-      <w:proofErr w:type="spellStart"/>
-      <w:r>
-        <w:t>DbContext</w:t>
-      </w:r>
-      <w:proofErr w:type="spellEnd"/>
+        <w:t>Configurar o nosso DbContext</w:t>
+      </w:r>
     </w:p>
     <w:p>
       <w:pPr>
@@ -1300,31 +1012,7 @@
         </w:numPr>
       </w:pPr>
       <w:r>
-        <w:t>Botão direito em “</w:t>
-      </w:r>
-      <w:proofErr w:type="spellStart"/>
-      <w:r>
-        <w:t>Dependencies</w:t>
-      </w:r>
-      <w:proofErr w:type="spellEnd"/>
-      <w:r>
-        <w:t xml:space="preserve">” &gt; </w:t>
-      </w:r>
-      <w:proofErr w:type="spellStart"/>
-      <w:r>
-        <w:t>Add</w:t>
-      </w:r>
-      <w:proofErr w:type="spellEnd"/>
-      <w:r>
-        <w:t xml:space="preserve"> Project </w:t>
-      </w:r>
-      <w:proofErr w:type="spellStart"/>
-      <w:r>
-        <w:t>Reference</w:t>
-      </w:r>
-      <w:proofErr w:type="spellEnd"/>
-      <w:r>
-        <w:t xml:space="preserve"> &gt; Data</w:t>
+        <w:t>Botão direito em “Dependencies” &gt; Add Project Reference &gt; Data</w:t>
       </w:r>
     </w:p>
     <w:p>
@@ -1336,15 +1024,7 @@
         </w:numPr>
       </w:pPr>
       <w:r>
-        <w:t>Configurar no arquivo “</w:t>
-      </w:r>
-      <w:proofErr w:type="spellStart"/>
-      <w:r>
-        <w:t>Startup.cs</w:t>
-      </w:r>
-      <w:proofErr w:type="spellEnd"/>
-      <w:r>
-        <w:t>”</w:t>
+        <w:t>Configurar no arquivo “Startup.cs”</w:t>
       </w:r>
     </w:p>
     <w:p>
@@ -1413,15 +1093,7 @@
         </w:numPr>
       </w:pPr>
       <w:r>
-        <w:t xml:space="preserve">Criar uma </w:t>
-      </w:r>
-      <w:proofErr w:type="spellStart"/>
-      <w:r>
-        <w:t>Migration</w:t>
-      </w:r>
-      <w:proofErr w:type="spellEnd"/>
-      <w:r>
-        <w:t xml:space="preserve"> </w:t>
+        <w:t xml:space="preserve">Criar uma Migration </w:t>
       </w:r>
       <w:r>
         <w:rPr>
@@ -1436,23 +1108,10 @@
         <w:t>S</w:t>
       </w:r>
       <w:r>
-        <w:t xml:space="preserve">elecionar </w:t>
-      </w:r>
-      <w:proofErr w:type="spellStart"/>
-      <w:r>
-        <w:t>DevIO.Data</w:t>
-      </w:r>
-      <w:proofErr w:type="spellEnd"/>
-      <w:r>
-        <w:t xml:space="preserve"> no </w:t>
-      </w:r>
-      <w:proofErr w:type="spellStart"/>
-      <w:r>
-        <w:t>Package</w:t>
-      </w:r>
-      <w:proofErr w:type="spellEnd"/>
-      <w:r>
-        <w:t xml:space="preserve"> Manager Console</w:t>
+        <w:t>elecionar DevIO.Data</w:t>
+      </w:r>
+      <w:r>
+        <w:t xml:space="preserve"> no Package Manager Console</w:t>
       </w:r>
       <w:r>
         <w:t>)</w:t>
@@ -1470,13 +1129,8 @@
         <w:t>Caso não queira deixar para executar no banco depois será preciso criar um script</w:t>
       </w:r>
       <w:r>
-        <w:t xml:space="preserve"> </w:t>
-      </w:r>
-      <w:proofErr w:type="spellStart"/>
-      <w:r>
-        <w:t>migration</w:t>
-      </w:r>
-      <w:proofErr w:type="spellEnd"/>
+        <w:t xml:space="preserve"> migration</w:t>
+      </w:r>
       <w:r>
         <w:rPr>
           <w:rStyle w:val="Refdenotaderodap"/>
@@ -1496,29 +1150,13 @@
         </w:numPr>
       </w:pPr>
       <w:r>
-        <w:t xml:space="preserve">Executa no </w:t>
-      </w:r>
-      <w:proofErr w:type="spellStart"/>
-      <w:r>
-        <w:t>Package</w:t>
-      </w:r>
-      <w:proofErr w:type="spellEnd"/>
-      <w:r>
-        <w:t xml:space="preserve"> Manager Console</w:t>
+        <w:t>Executa no Package Manager Console</w:t>
       </w:r>
       <w:r>
         <w:t xml:space="preserve"> o comando</w:t>
       </w:r>
       <w:r>
-        <w:t xml:space="preserve"> “Script-</w:t>
-      </w:r>
-      <w:proofErr w:type="spellStart"/>
-      <w:r>
-        <w:t>Migration</w:t>
-      </w:r>
-      <w:proofErr w:type="spellEnd"/>
-      <w:r>
-        <w:t>”</w:t>
+        <w:t xml:space="preserve"> “Script-Migration”</w:t>
       </w:r>
     </w:p>
     <w:p>
@@ -1530,13 +1168,8 @@
         </w:numPr>
       </w:pPr>
       <w:r>
-        <w:t>Salvar este arquivo na pasta /</w:t>
-      </w:r>
-      <w:proofErr w:type="spellStart"/>
-      <w:r>
-        <w:t>sql</w:t>
-      </w:r>
-      <w:proofErr w:type="spellEnd"/>
+        <w:t>Salvar este arquivo na pasta /sql</w:t>
+      </w:r>
     </w:p>
     <w:p>
       <w:pPr>
@@ -1558,11 +1191,9 @@
       <w:r>
         <w:t xml:space="preserve">para o acesso aos dados do </w:t>
       </w:r>
-      <w:proofErr w:type="spellStart"/>
       <w:r>
         <w:t>Identity</w:t>
       </w:r>
-      <w:proofErr w:type="spellEnd"/>
     </w:p>
     <w:p>
       <w:pPr>
@@ -1572,11 +1203,9 @@
           <w:numId w:val="2"/>
         </w:numPr>
       </w:pPr>
-      <w:proofErr w:type="spellStart"/>
       <w:r>
         <w:t>Pattern</w:t>
       </w:r>
-      <w:proofErr w:type="spellEnd"/>
     </w:p>
     <w:p>
       <w:pPr>
@@ -1587,15 +1216,7 @@
         </w:numPr>
       </w:pPr>
       <w:r>
-        <w:t xml:space="preserve"> Vamos utilizar o </w:t>
-      </w:r>
-      <w:proofErr w:type="spellStart"/>
-      <w:r>
-        <w:t>Repository</w:t>
-      </w:r>
-      <w:proofErr w:type="spellEnd"/>
-      <w:r>
-        <w:t>, para isso, vamos criar uma interface na pasta interface conforme o item 8.1.1.</w:t>
+        <w:t xml:space="preserve"> Vamos utilizar o Repository, para isso, vamos criar uma interface na pasta interface conforme o item 8.1.1.</w:t>
       </w:r>
     </w:p>
     <w:p>
@@ -1607,13 +1228,8 @@
         </w:numPr>
       </w:pPr>
       <w:r>
-        <w:t xml:space="preserve">Renomear a pasta Models para </w:t>
-      </w:r>
-      <w:proofErr w:type="spellStart"/>
-      <w:r>
-        <w:t>ViewModels</w:t>
-      </w:r>
-      <w:proofErr w:type="spellEnd"/>
+        <w:t>Renomear a pasta Models para ViewModels</w:t>
+      </w:r>
     </w:p>
     <w:p>
       <w:pPr>
@@ -1624,13 +1240,8 @@
         </w:numPr>
       </w:pPr>
       <w:r>
-        <w:t xml:space="preserve"> Criar o arquivo </w:t>
-      </w:r>
-      <w:proofErr w:type="spellStart"/>
-      <w:r>
-        <w:t>EnderecoViewModel.cs</w:t>
-      </w:r>
-      <w:proofErr w:type="spellEnd"/>
+        <w:t xml:space="preserve"> Criar o arquivo EnderecoViewModel.cs</w:t>
+      </w:r>
     </w:p>
     <w:p>
       <w:pPr>
@@ -1641,13 +1252,8 @@
         </w:numPr>
       </w:pPr>
       <w:r>
-        <w:t xml:space="preserve">Criar o arquivo </w:t>
-      </w:r>
-      <w:proofErr w:type="spellStart"/>
-      <w:r>
-        <w:t>FornecedorViewModel.cs</w:t>
-      </w:r>
-      <w:proofErr w:type="spellEnd"/>
+        <w:t>Criar o arquivo FornecedorViewModel.cs</w:t>
+      </w:r>
     </w:p>
     <w:p>
       <w:pPr>
@@ -1658,13 +1264,8 @@
         </w:numPr>
       </w:pPr>
       <w:r>
-        <w:t xml:space="preserve">Criar o arquivo </w:t>
-      </w:r>
-      <w:proofErr w:type="spellStart"/>
-      <w:r>
-        <w:t>ProdutoViewModel.cs</w:t>
-      </w:r>
-      <w:proofErr w:type="spellEnd"/>
+        <w:t>Criar o arquivo ProdutoViewModel.cs</w:t>
+      </w:r>
     </w:p>
     <w:p>
       <w:pPr>
@@ -1675,15 +1276,7 @@
         </w:numPr>
       </w:pPr>
       <w:r>
-        <w:t xml:space="preserve">Criar as </w:t>
-      </w:r>
-      <w:proofErr w:type="spellStart"/>
-      <w:r>
-        <w:t>annotations</w:t>
-      </w:r>
-      <w:proofErr w:type="spellEnd"/>
-      <w:r>
-        <w:t xml:space="preserve"> </w:t>
+        <w:t xml:space="preserve">Criar as annotations </w:t>
       </w:r>
       <w:r>
         <w:rPr>
@@ -1701,15 +1294,7 @@
         </w:numPr>
       </w:pPr>
       <w:r>
-        <w:t>Configurar no arquivo “</w:t>
-      </w:r>
-      <w:proofErr w:type="spellStart"/>
-      <w:r>
-        <w:t>Sturtup.cs</w:t>
-      </w:r>
-      <w:proofErr w:type="spellEnd"/>
-      <w:r>
-        <w:t>”</w:t>
+        <w:t>Configurar no arquivo “Sturtup.cs”</w:t>
       </w:r>
       <w:r>
         <w:rPr>
@@ -1721,6 +1306,72 @@
     <w:p>
       <w:pPr>
         <w:pStyle w:val="PargrafodaLista"/>
+        <w:numPr>
+          <w:ilvl w:val="0"/>
+          <w:numId w:val="2"/>
+        </w:numPr>
+      </w:pPr>
+      <w:r>
+        <w:t>Criar uma pasta “AutoMapper”</w:t>
+      </w:r>
+    </w:p>
+    <w:p>
+      <w:pPr>
+        <w:pStyle w:val="PargrafodaLista"/>
+        <w:numPr>
+          <w:ilvl w:val="1"/>
+          <w:numId w:val="2"/>
+        </w:numPr>
+      </w:pPr>
+      <w:r>
+        <w:t>Verificar se já está configurado conforme as anotações do item 9.5.5</w:t>
+      </w:r>
+    </w:p>
+    <w:p>
+      <w:pPr>
+        <w:pStyle w:val="PargrafodaLista"/>
+        <w:numPr>
+          <w:ilvl w:val="1"/>
+          <w:numId w:val="2"/>
+        </w:numPr>
+      </w:pPr>
+      <w:r>
+        <w:t>Criar uma nova class “AutoMapperConfig” que irá herdar de “Profile”</w:t>
+      </w:r>
+    </w:p>
+    <w:p>
+      <w:pPr>
+        <w:pStyle w:val="PargrafodaLista"/>
+        <w:numPr>
+          <w:ilvl w:val="1"/>
+          <w:numId w:val="2"/>
+        </w:numPr>
+      </w:pPr>
+      <w:r>
+        <w:t>Criar o construtor responsável pela transformação</w:t>
+      </w:r>
+    </w:p>
+    <w:p>
+      <w:pPr>
+        <w:pStyle w:val="PargrafodaLista"/>
+        <w:numPr>
+          <w:ilvl w:val="1"/>
+          <w:numId w:val="2"/>
+        </w:numPr>
+      </w:pPr>
+      <w:r>
+        <w:t>Aplicar o .ReverseMap()</w:t>
+      </w:r>
+      <w:r>
+        <w:rPr>
+          <w:rStyle w:val="Refdenotaderodap"/>
+        </w:rPr>
+        <w:footnoteReference w:id="12"/>
+      </w:r>
+    </w:p>
+    <w:p>
+      <w:pPr>
+        <w:pStyle w:val="PargrafodaLista"/>
         <w:ind w:left="1224"/>
       </w:pPr>
     </w:p>
@@ -1732,19 +1383,10 @@
     <w:p>
       <w:r>
         <w:lastRenderedPageBreak/>
-        <w:t xml:space="preserve">É preciso instalar o </w:t>
-      </w:r>
-      <w:proofErr w:type="spellStart"/>
-      <w:r>
-        <w:t>Microsoft.EntityFrameworkCore.Relational</w:t>
-      </w:r>
-      <w:proofErr w:type="spellEnd"/>
-      <w:r>
-        <w:t xml:space="preserve"> para usar o .</w:t>
-      </w:r>
-      <w:proofErr w:type="spellStart"/>
-      <w:r>
-        <w:t>H</w:t>
+        <w:t>É preciso instalar o Microsoft.EntityFrameworkCore.Relational</w:t>
+      </w:r>
+      <w:r>
+        <w:t xml:space="preserve"> para usar o .H</w:t>
       </w:r>
       <w:r>
         <w:t>as</w:t>
@@ -1761,7 +1403,6 @@
       <w:r>
         <w:t>ame</w:t>
       </w:r>
-      <w:proofErr w:type="spellEnd"/>
       <w:r>
         <w:t>()</w:t>
       </w:r>
@@ -1937,23 +1578,7 @@
         <w:footnoteRef/>
       </w:r>
       <w:r>
-        <w:t xml:space="preserve"> Tendo a Interface implementada agora podemos criar a classe em “</w:t>
-      </w:r>
-      <w:proofErr w:type="spellStart"/>
-      <w:r>
-        <w:t>DevIO.Data</w:t>
-      </w:r>
-      <w:proofErr w:type="spellEnd"/>
-      <w:r>
-        <w:t xml:space="preserve"> &gt; </w:t>
-      </w:r>
-      <w:proofErr w:type="spellStart"/>
-      <w:r>
-        <w:t>Repository</w:t>
-      </w:r>
-      <w:proofErr w:type="spellEnd"/>
-      <w:r>
-        <w:t>”</w:t>
+        <w:t xml:space="preserve"> Tendo a Interface implementada agora podemos criar a classe em “DevIO.Data &gt; Repository”</w:t>
       </w:r>
       <w:r>
         <w:t xml:space="preserve"> Item 9.1.3</w:t>
@@ -1972,13 +1597,8 @@
         <w:footnoteRef/>
       </w:r>
       <w:r>
-        <w:t xml:space="preserve"> Lembrar de escolher a camada certa, neste caso, </w:t>
-      </w:r>
-      <w:proofErr w:type="spellStart"/>
-      <w:r>
-        <w:t>DevIO.Data</w:t>
-      </w:r>
-      <w:proofErr w:type="spellEnd"/>
+        <w:t xml:space="preserve"> Lembrar de escolher a camada certa, neste caso, DevIO.Data</w:t>
+      </w:r>
     </w:p>
     <w:p>
       <w:pPr>
@@ -2043,15 +1663,7 @@
         <w:footnoteRef/>
       </w:r>
       <w:r>
-        <w:t xml:space="preserve"> Após a finalização do item 9.5 vamos estar utilizando o </w:t>
-      </w:r>
-      <w:proofErr w:type="spellStart"/>
-      <w:r>
-        <w:t>automapper</w:t>
-      </w:r>
-      <w:proofErr w:type="spellEnd"/>
-      <w:r>
-        <w:t xml:space="preserve"> para fazer esse mapeamento funcionar instalando o pacote</w:t>
+        <w:t xml:space="preserve"> Após a finalização do item 9.5 vamos estar utilizando o automapper para fazer esse mapeamento funcionar instalando o pacote</w:t>
       </w:r>
       <w:r>
         <w:t xml:space="preserve"> na camada de apresentação</w:t>
@@ -2059,19 +1671,9 @@
       <w:r>
         <w:t xml:space="preserve"> “</w:t>
       </w:r>
-      <w:proofErr w:type="spellStart"/>
-      <w:r>
-        <w:t>Install-Package</w:t>
-      </w:r>
-      <w:proofErr w:type="spellEnd"/>
-      <w:r>
-        <w:t xml:space="preserve"> </w:t>
-      </w:r>
-      <w:proofErr w:type="spellStart"/>
-      <w:r>
-        <w:t>automapper.extensions.microsoft.dependencyinjection</w:t>
-      </w:r>
-      <w:proofErr w:type="spellEnd"/>
+      <w:r>
+        <w:t>Install-Package automapper.extensions.microsoft.dependencyinjection</w:t>
+      </w:r>
       <w:r>
         <w:t>”</w:t>
       </w:r>
@@ -2089,17 +1691,8 @@
         <w:footnoteRef/>
       </w:r>
       <w:r>
-        <w:t xml:space="preserve"> Não esqueça de escolher a camada </w:t>
-      </w:r>
-      <w:proofErr w:type="spellStart"/>
-      <w:r>
-        <w:t>DevIO.Data</w:t>
-      </w:r>
-      <w:proofErr w:type="spellEnd"/>
-      <w:r>
-        <w:t xml:space="preserve">, se der erro procure especificar a versão correta. Se a versão do seu .Net for 3, então, seus pacotes precisam começar com 3.X. Exemplo: </w:t>
-      </w:r>
-      <w:proofErr w:type="spellStart"/>
+        <w:t xml:space="preserve"> Não esqueça de escolher a camada DevIO.Data, se der erro procure especificar a versão correta. Se a versão do seu .Net for 3, então, seus pacotes precisam começar com 3.X. Exemplo: </w:t>
+      </w:r>
       <w:r>
         <w:rPr>
           <w:rFonts w:ascii="Cascadia Mono" w:hAnsi="Cascadia Mono" w:cs="Cascadia Mono"/>
@@ -2107,9 +1700,91 @@
           <w:sz w:val="19"/>
           <w:szCs w:val="19"/>
         </w:rPr>
-        <w:t>Install-Package</w:t>
-      </w:r>
-      <w:proofErr w:type="spellEnd"/>
+        <w:t>Install-Package Microsoft.EntityFrameworkCore.Relational -Version 3.1.26</w:t>
+      </w:r>
+    </w:p>
+  </w:footnote>
+  <w:footnote w:id="5">
+    <w:p>
+      <w:pPr>
+        <w:pStyle w:val="Textodenotaderodap"/>
+      </w:pPr>
+      <w:r>
+        <w:rPr>
+          <w:rStyle w:val="Refdenotaderodap"/>
+        </w:rPr>
+        <w:footnoteRef/>
+      </w:r>
+      <w:r>
+        <w:t xml:space="preserve"> Para funcionar é preciso ir ao arquivo Startup.cs e em ConfigureServices fazer a resolução dessa injeção de dependência.</w:t>
+      </w:r>
+    </w:p>
+  </w:footnote>
+  <w:footnote w:id="6">
+    <w:p>
+      <w:pPr>
+        <w:pStyle w:val="Textodenotaderodap"/>
+      </w:pPr>
+      <w:r>
+        <w:rPr>
+          <w:rStyle w:val="Refdenotaderodap"/>
+        </w:rPr>
+        <w:footnoteRef/>
+      </w:r>
+      <w:r>
+        <w:t xml:space="preserve"> Se é uma class abstract alguém vai ter que passar alguma coisa para ela, então, devemos ir ao ProdutoRepository.cs e informar o que será passado</w:t>
+      </w:r>
+    </w:p>
+  </w:footnote>
+  <w:footnote w:id="7">
+    <w:p>
+      <w:pPr>
+        <w:pStyle w:val="Textodenotaderodap"/>
+      </w:pPr>
+      <w:r>
+        <w:rPr>
+          <w:rStyle w:val="Refdenotaderodap"/>
+        </w:rPr>
+        <w:footnoteRef/>
+      </w:r>
+      <w:r>
+        <w:t xml:space="preserve"> Add-Migration Initial (nome) -Verbose (para ver detalhes) -Context MeuDbContext (para especificar com o contexto, pois, uma migration só pode executar em um context (banco).</w:t>
+      </w:r>
+      <w:r>
+        <w:t xml:space="preserve"> </w:t>
+      </w:r>
+    </w:p>
+  </w:footnote>
+  <w:footnote w:id="8">
+    <w:p>
+      <w:pPr>
+        <w:pStyle w:val="Textodenotaderodap"/>
+      </w:pPr>
+      <w:r>
+        <w:rPr>
+          <w:rStyle w:val="Refdenotaderodap"/>
+        </w:rPr>
+        <w:footnoteRef/>
+      </w:r>
+      <w:r>
+        <w:t xml:space="preserve"> Irá precisar instalar mais um pacote “Install-Package Microsoft.EntityFrameworkCore.SqlServer</w:t>
+      </w:r>
+    </w:p>
+  </w:footnote>
+  <w:footnote w:id="9">
+    <w:p>
+      <w:pPr>
+        <w:pStyle w:val="Textodenotaderodap"/>
+      </w:pPr>
+      <w:r>
+        <w:rPr>
+          <w:rStyle w:val="Refdenotaderodap"/>
+        </w:rPr>
+        <w:footnoteRef/>
+      </w:r>
+      <w:r>
+        <w:t xml:space="preserve"> Script-Migration -Context </w:t>
+      </w:r>
       <w:r>
         <w:rPr>
           <w:rFonts w:ascii="Cascadia Mono" w:hAnsi="Cascadia Mono" w:cs="Cascadia Mono"/>
@@ -2117,262 +1792,8 @@
           <w:sz w:val="19"/>
           <w:szCs w:val="19"/>
         </w:rPr>
-        <w:t xml:space="preserve"> </w:t>
-      </w:r>
-      <w:proofErr w:type="spellStart"/>
-      <w:r>
-        <w:rPr>
-          <w:rFonts w:ascii="Cascadia Mono" w:hAnsi="Cascadia Mono" w:cs="Cascadia Mono"/>
-          <w:color w:val="000000"/>
-          <w:sz w:val="19"/>
-          <w:szCs w:val="19"/>
-        </w:rPr>
-        <w:t>Microsoft.EntityFrameworkCore.Relational</w:t>
-      </w:r>
-      <w:proofErr w:type="spellEnd"/>
-      <w:r>
-        <w:rPr>
-          <w:rFonts w:ascii="Cascadia Mono" w:hAnsi="Cascadia Mono" w:cs="Cascadia Mono"/>
-          <w:color w:val="000000"/>
-          <w:sz w:val="19"/>
-          <w:szCs w:val="19"/>
-        </w:rPr>
-        <w:t xml:space="preserve"> -</w:t>
-      </w:r>
-      <w:proofErr w:type="spellStart"/>
-      <w:r>
-        <w:rPr>
-          <w:rFonts w:ascii="Cascadia Mono" w:hAnsi="Cascadia Mono" w:cs="Cascadia Mono"/>
-          <w:color w:val="000000"/>
-          <w:sz w:val="19"/>
-          <w:szCs w:val="19"/>
-        </w:rPr>
-        <w:t>Version</w:t>
-      </w:r>
-      <w:proofErr w:type="spellEnd"/>
-      <w:r>
-        <w:rPr>
-          <w:rFonts w:ascii="Cascadia Mono" w:hAnsi="Cascadia Mono" w:cs="Cascadia Mono"/>
-          <w:color w:val="000000"/>
-          <w:sz w:val="19"/>
-          <w:szCs w:val="19"/>
-        </w:rPr>
-        <w:t xml:space="preserve"> 3.1.26</w:t>
-      </w:r>
-    </w:p>
-  </w:footnote>
-  <w:footnote w:id="5">
-    <w:p>
-      <w:pPr>
-        <w:pStyle w:val="Textodenotaderodap"/>
-      </w:pPr>
-      <w:r>
-        <w:rPr>
-          <w:rStyle w:val="Refdenotaderodap"/>
-        </w:rPr>
-        <w:footnoteRef/>
-      </w:r>
-      <w:r>
-        <w:t xml:space="preserve"> Para funcionar é preciso ir ao arquivo </w:t>
-      </w:r>
-      <w:proofErr w:type="spellStart"/>
-      <w:r>
-        <w:t>Startup.cs</w:t>
-      </w:r>
-      <w:proofErr w:type="spellEnd"/>
-      <w:r>
-        <w:t xml:space="preserve"> e em </w:t>
-      </w:r>
-      <w:proofErr w:type="spellStart"/>
-      <w:r>
-        <w:t>ConfigureServices</w:t>
-      </w:r>
-      <w:proofErr w:type="spellEnd"/>
-      <w:r>
-        <w:t xml:space="preserve"> fazer a resolução dessa injeção de dependência.</w:t>
-      </w:r>
-    </w:p>
-  </w:footnote>
-  <w:footnote w:id="6">
-    <w:p>
-      <w:pPr>
-        <w:pStyle w:val="Textodenotaderodap"/>
-      </w:pPr>
-      <w:r>
-        <w:rPr>
-          <w:rStyle w:val="Refdenotaderodap"/>
-        </w:rPr>
-        <w:footnoteRef/>
-      </w:r>
-      <w:r>
-        <w:t xml:space="preserve"> Se é uma </w:t>
-      </w:r>
-      <w:proofErr w:type="spellStart"/>
-      <w:r>
-        <w:t>class</w:t>
-      </w:r>
-      <w:proofErr w:type="spellEnd"/>
-      <w:r>
-        <w:t xml:space="preserve"> abstract alguém vai ter que passar alguma coisa para ela, então, devemos ir ao </w:t>
-      </w:r>
-      <w:proofErr w:type="spellStart"/>
-      <w:r>
-        <w:t>ProdutoRepository.cs</w:t>
-      </w:r>
-      <w:proofErr w:type="spellEnd"/>
-      <w:r>
-        <w:t xml:space="preserve"> e informar o que será passado</w:t>
-      </w:r>
-    </w:p>
-  </w:footnote>
-  <w:footnote w:id="7">
-    <w:p>
-      <w:pPr>
-        <w:pStyle w:val="Textodenotaderodap"/>
-      </w:pPr>
-      <w:r>
-        <w:rPr>
-          <w:rStyle w:val="Refdenotaderodap"/>
-        </w:rPr>
-        <w:footnoteRef/>
-      </w:r>
-      <w:r>
-        <w:t xml:space="preserve"> </w:t>
-      </w:r>
-      <w:proofErr w:type="spellStart"/>
-      <w:r>
-        <w:t>Add-Migration</w:t>
-      </w:r>
-      <w:proofErr w:type="spellEnd"/>
-      <w:r>
-        <w:t xml:space="preserve"> </w:t>
-      </w:r>
-      <w:proofErr w:type="spellStart"/>
-      <w:r>
-        <w:t>Initial</w:t>
-      </w:r>
-      <w:proofErr w:type="spellEnd"/>
-      <w:r>
-        <w:t xml:space="preserve"> (nome) -</w:t>
-      </w:r>
-      <w:proofErr w:type="spellStart"/>
-      <w:r>
-        <w:t>Verbose</w:t>
-      </w:r>
-      <w:proofErr w:type="spellEnd"/>
-      <w:r>
-        <w:t xml:space="preserve"> (para ver detalhes) -</w:t>
-      </w:r>
-      <w:proofErr w:type="spellStart"/>
-      <w:r>
-        <w:t>Context</w:t>
-      </w:r>
-      <w:proofErr w:type="spellEnd"/>
-      <w:r>
-        <w:t xml:space="preserve"> </w:t>
-      </w:r>
-      <w:proofErr w:type="spellStart"/>
-      <w:r>
-        <w:t>MeuDbContext</w:t>
-      </w:r>
-      <w:proofErr w:type="spellEnd"/>
-      <w:r>
-        <w:t xml:space="preserve"> (para especificar com o contexto, pois, uma </w:t>
-      </w:r>
-      <w:proofErr w:type="spellStart"/>
-      <w:r>
-        <w:t>migration</w:t>
-      </w:r>
-      <w:proofErr w:type="spellEnd"/>
-      <w:r>
-        <w:t xml:space="preserve"> só pode executar em um </w:t>
-      </w:r>
-      <w:proofErr w:type="spellStart"/>
-      <w:r>
-        <w:t>context</w:t>
-      </w:r>
-      <w:proofErr w:type="spellEnd"/>
-      <w:r>
-        <w:t xml:space="preserve"> (banco).</w:t>
-      </w:r>
-      <w:r>
-        <w:t xml:space="preserve"> </w:t>
-      </w:r>
-    </w:p>
-  </w:footnote>
-  <w:footnote w:id="8">
-    <w:p>
-      <w:pPr>
-        <w:pStyle w:val="Textodenotaderodap"/>
-      </w:pPr>
-      <w:r>
-        <w:rPr>
-          <w:rStyle w:val="Refdenotaderodap"/>
-        </w:rPr>
-        <w:footnoteRef/>
-      </w:r>
-      <w:r>
-        <w:t xml:space="preserve"> </w:t>
-      </w:r>
-      <w:r>
-        <w:t>Irá precisar instalar mais um pacote “</w:t>
-      </w:r>
-      <w:proofErr w:type="spellStart"/>
-      <w:r>
-        <w:t>Install-Package</w:t>
-      </w:r>
-      <w:proofErr w:type="spellEnd"/>
-      <w:r>
-        <w:t xml:space="preserve"> </w:t>
-      </w:r>
-      <w:proofErr w:type="spellStart"/>
-      <w:r>
-        <w:t>Microsoft.EntityFrameworkCore.SqlServer</w:t>
-      </w:r>
-      <w:proofErr w:type="spellEnd"/>
-    </w:p>
-  </w:footnote>
-  <w:footnote w:id="9">
-    <w:p>
-      <w:pPr>
-        <w:pStyle w:val="Textodenotaderodap"/>
-      </w:pPr>
-      <w:r>
-        <w:rPr>
-          <w:rStyle w:val="Refdenotaderodap"/>
-        </w:rPr>
-        <w:footnoteRef/>
-      </w:r>
-      <w:r>
-        <w:t xml:space="preserve"> Script-</w:t>
-      </w:r>
-      <w:proofErr w:type="spellStart"/>
-      <w:r>
-        <w:t>Migration</w:t>
-      </w:r>
-      <w:proofErr w:type="spellEnd"/>
-      <w:r>
-        <w:t xml:space="preserve"> -</w:t>
-      </w:r>
-      <w:proofErr w:type="spellStart"/>
-      <w:r>
-        <w:t>Context</w:t>
-      </w:r>
-      <w:proofErr w:type="spellEnd"/>
-      <w:r>
-        <w:t xml:space="preserve"> </w:t>
-      </w:r>
-      <w:proofErr w:type="spellStart"/>
-      <w:r>
-        <w:rPr>
-          <w:rFonts w:ascii="Cascadia Mono" w:hAnsi="Cascadia Mono" w:cs="Cascadia Mono"/>
-          <w:color w:val="000000"/>
-          <w:sz w:val="19"/>
-          <w:szCs w:val="19"/>
-        </w:rPr>
         <w:t>ApplicationDbContext</w:t>
       </w:r>
-      <w:proofErr w:type="spellEnd"/>
     </w:p>
   </w:footnote>
   <w:footnote w:id="10">
@@ -2387,65 +1808,19 @@
         <w:footnoteRef/>
       </w:r>
       <w:r>
-        <w:t xml:space="preserve"> O </w:t>
-      </w:r>
-      <w:proofErr w:type="spellStart"/>
-      <w:r>
-        <w:t>annotation</w:t>
-      </w:r>
-      <w:proofErr w:type="spellEnd"/>
-      <w:r>
-        <w:t xml:space="preserve"> </w:t>
-      </w:r>
-      <w:r>
-        <w:t>[</w:t>
-      </w:r>
-      <w:proofErr w:type="spellStart"/>
-      <w:r>
-        <w:t>ScaffoldColumn</w:t>
-      </w:r>
-      <w:proofErr w:type="spellEnd"/>
-      <w:r>
-        <w:t>(false)]</w:t>
-      </w:r>
-      <w:r>
-        <w:t xml:space="preserve"> na hora de</w:t>
-      </w:r>
-      <w:r>
-        <w:t xml:space="preserve"> fazer o </w:t>
-      </w:r>
-      <w:proofErr w:type="spellStart"/>
-      <w:r>
-        <w:t>scaffold</w:t>
-      </w:r>
-      <w:proofErr w:type="spellEnd"/>
-      <w:r>
-        <w:t xml:space="preserve"> não considerar a coluna</w:t>
-      </w:r>
-      <w:r>
-        <w:t xml:space="preserve">. Como imagem não pode ser </w:t>
-      </w:r>
-      <w:proofErr w:type="spellStart"/>
-      <w:r>
-        <w:t>string</w:t>
-      </w:r>
-      <w:proofErr w:type="spellEnd"/>
-      <w:r>
-        <w:t xml:space="preserve"> </w:t>
+        <w:t xml:space="preserve"> O annotation [ScaffoldColumn(false)] na hora de</w:t>
+      </w:r>
+      <w:r>
+        <w:t xml:space="preserve"> fazer o scaffold não considerar a coluna</w:t>
+      </w:r>
+      <w:r>
+        <w:t xml:space="preserve">. Como imagem não pode ser string </w:t>
       </w:r>
       <w:r>
         <w:t>e</w:t>
       </w:r>
       <w:r>
-        <w:t xml:space="preserve"> precisa ser mapeada, preciso duplicar e alterar o tipo para </w:t>
-      </w:r>
-      <w:proofErr w:type="spellStart"/>
-      <w:r>
-        <w:t>IFormFile</w:t>
-      </w:r>
-      <w:proofErr w:type="spellEnd"/>
-      <w:r>
-        <w:t>.</w:t>
+        <w:t xml:space="preserve"> precisa ser mapeada, preciso duplicar e alterar o tipo para IFormFile.</w:t>
       </w:r>
     </w:p>
   </w:footnote>
@@ -2463,24 +1838,30 @@
       <w:r>
         <w:t xml:space="preserve"> Antes do MVC adicionar o código “</w:t>
       </w:r>
-      <w:proofErr w:type="spellStart"/>
-      <w:r>
-        <w:t>services.AddAutoMapper</w:t>
-      </w:r>
-      <w:proofErr w:type="spellEnd"/>
-      <w:r>
-        <w:t>(</w:t>
-      </w:r>
-      <w:proofErr w:type="spellStart"/>
-      <w:r>
-        <w:t>typeof</w:t>
-      </w:r>
-      <w:proofErr w:type="spellEnd"/>
-      <w:r>
-        <w:t>(Startup));</w:t>
+      <w:r>
+        <w:t>services.AddAutoMapper(typeof(Startup));</w:t>
       </w:r>
       <w:r>
         <w:t>”</w:t>
+      </w:r>
+    </w:p>
+  </w:footnote>
+  <w:footnote w:id="12">
+    <w:p>
+      <w:pPr>
+        <w:pStyle w:val="Textodenotaderodap"/>
+      </w:pPr>
+      <w:r>
+        <w:rPr>
+          <w:rStyle w:val="Refdenotaderodap"/>
+        </w:rPr>
+        <w:footnoteRef/>
+      </w:r>
+      <w:r>
+        <w:t xml:space="preserve"> Antes era preciso criar </w:t>
+      </w:r>
+      <w:r>
+        <w:t>um caminho para transformar do Model &gt; ViewModel e ViewModel &gt; Model, porém, agora não precisa mais, desde que não há troca de parâmetros, os dois façam as mesmas coisas é possível utilizar o comando .ReverseMap();</w:t>
       </w:r>
     </w:p>
   </w:footnote>

</xml_diff>